<commit_message>
Fixed typos, grammar and unnecessary text
</commit_message>
<xml_diff>
--- a/lehrmittel/OpenStreetMap Tagging Cheatsheet.docx
+++ b/lehrmittel/OpenStreetMap Tagging Cheatsheet.docx
@@ -21,8 +21,6 @@
         </w:rPr>
         <w:t>Erfassungskatalog</w:t>
       </w:r>
-      <w:bookmarkStart w:id="0" w:name="_GoBack"/>
-      <w:bookmarkEnd w:id="0"/>
       <w:proofErr w:type="spellEnd"/>
     </w:p>
     <w:p>
@@ -9054,22 +9052,29 @@
               </w:rPr>
               <w:t xml:space="preserve">Brunnen (Kann von einem kleinen Trinkbrunnen bis zu </w:t>
             </w:r>
+            <w:r>
+              <w:rPr>
+                <w:sz w:val="18"/>
+                <w:lang w:val="de-CH"/>
+              </w:rPr>
+              <w:t>riesigen</w:t>
+            </w:r>
+            <w:r>
+              <w:rPr>
+                <w:sz w:val="18"/>
+                <w:lang w:val="de-CH"/>
+              </w:rPr>
+              <w:t xml:space="preserve"> Brunnen reichen)</w:t>
+            </w:r>
             <w:proofErr w:type="spellStart"/>
             <w:r>
               <w:rPr>
                 <w:sz w:val="18"/>
                 <w:lang w:val="de-CH"/>
               </w:rPr>
-              <w:t>risiegen</w:t>
+              <w:t>wa</w:t>
             </w:r>
             <w:proofErr w:type="spellEnd"/>
-            <w:r>
-              <w:rPr>
-                <w:sz w:val="18"/>
-                <w:lang w:val="de-CH"/>
-              </w:rPr>
-              <w:t xml:space="preserve"> Brunnen reichen)</w:t>
-            </w:r>
           </w:p>
         </w:tc>
         <w:tc>
@@ -16528,39 +16533,7 @@
                 <w:sz w:val="18"/>
                 <w:lang w:val="de-CH"/>
               </w:rPr>
-              <w:t>Abfalleimer (Um anzugeben welche Art von Abfall hier deponiert wird, kann man den Tag „</w:t>
-            </w:r>
-            <w:proofErr w:type="spellStart"/>
-            <w:r>
-              <w:rPr>
-                <w:sz w:val="18"/>
-                <w:lang w:val="de-CH"/>
-              </w:rPr>
-              <w:t>waste</w:t>
-            </w:r>
-            <w:proofErr w:type="spellEnd"/>
-            <w:r>
-              <w:rPr>
-                <w:sz w:val="18"/>
-                <w:lang w:val="de-CH"/>
-              </w:rPr>
-              <w:t>=</w:t>
-            </w:r>
-            <w:proofErr w:type="spellStart"/>
-            <w:r>
-              <w:rPr>
-                <w:sz w:val="18"/>
-                <w:lang w:val="de-CH"/>
-              </w:rPr>
-              <w:t>art</w:t>
-            </w:r>
-            <w:proofErr w:type="spellEnd"/>
-            <w:r>
-              <w:rPr>
-                <w:sz w:val="18"/>
-                <w:lang w:val="de-CH"/>
-              </w:rPr>
-              <w:t>“ hinzufügen)</w:t>
+              <w:t>Abfalleimer</w:t>
             </w:r>
           </w:p>
         </w:tc>
@@ -16780,47 +16753,10 @@
                 <w:sz w:val="18"/>
                 <w:lang w:val="de-CH"/>
               </w:rPr>
-              <w:t xml:space="preserve">Abfallcontainer </w:t>
-            </w:r>
-            <w:r>
-              <w:rPr>
-                <w:sz w:val="18"/>
-                <w:lang w:val="de-CH"/>
-              </w:rPr>
-              <w:t>(Um anzugeben welche Art von Abfall hier deponiert wird, kann man den Tag „</w:t>
-            </w:r>
-            <w:proofErr w:type="spellStart"/>
-            <w:r>
-              <w:rPr>
-                <w:sz w:val="18"/>
-                <w:lang w:val="de-CH"/>
-              </w:rPr>
-              <w:t>waste</w:t>
-            </w:r>
-            <w:proofErr w:type="spellEnd"/>
-            <w:r>
-              <w:rPr>
-                <w:sz w:val="18"/>
-                <w:lang w:val="de-CH"/>
-              </w:rPr>
-              <w:t>=</w:t>
-            </w:r>
-            <w:proofErr w:type="spellStart"/>
-            <w:r>
-              <w:rPr>
-                <w:sz w:val="18"/>
-                <w:lang w:val="de-CH"/>
-              </w:rPr>
-              <w:t>art</w:t>
-            </w:r>
-            <w:proofErr w:type="spellEnd"/>
-            <w:r>
-              <w:rPr>
-                <w:sz w:val="18"/>
-                <w:lang w:val="de-CH"/>
-              </w:rPr>
-              <w:t>“ hinzufügen)</w:t>
-            </w:r>
+              <w:t>Abfallcontainer</w:t>
+            </w:r>
+            <w:bookmarkStart w:id="0" w:name="_GoBack"/>
+            <w:bookmarkEnd w:id="0"/>
           </w:p>
         </w:tc>
         <w:tc>
@@ -21559,7 +21495,7 @@
 </file>
 
 <file path=customXml/itemProps1.xml><?xml version="1.0" encoding="utf-8"?>
-<ds:datastoreItem xmlns:ds="http://schemas.openxmlformats.org/officeDocument/2006/customXml" ds:itemID="{F8804059-AAAA-439C-B545-6318F6DDC0B8}">
+<ds:datastoreItem xmlns:ds="http://schemas.openxmlformats.org/officeDocument/2006/customXml" ds:itemID="{394A4A6F-06DB-4802-A8F1-238165E229D3}">
   <ds:schemaRefs>
     <ds:schemaRef ds:uri="http://schemas.openxmlformats.org/officeDocument/2006/bibliography"/>
   </ds:schemaRefs>

</xml_diff>

<commit_message>
Cheatsheet aktualisiert und PDF erstellt
</commit_message>
<xml_diff>
--- a/lehrmittel/OpenStreetMap Tagging Cheatsheet.docx
+++ b/lehrmittel/OpenStreetMap Tagging Cheatsheet.docx
@@ -12,6 +12,7 @@
           <w:sz w:val="28"/>
         </w:rPr>
       </w:pPr>
+      <w:proofErr w:type="spellStart"/>
       <w:r>
         <w:rPr>
           <w:rFonts w:ascii="Georgia" w:hAnsi="Georgia"/>
@@ -20,6 +21,7 @@
         </w:rPr>
         <w:t>Cheatsheet</w:t>
       </w:r>
+      <w:proofErr w:type="spellEnd"/>
     </w:p>
     <w:p>
       <w:pPr>
@@ -88,8 +90,10 @@
                               <w:pStyle w:val="BodyText"/>
                               <w:spacing w:before="112"/>
                               <w:ind w:left="1752" w:hanging="1512"/>
+                              <w:jc w:val="center"/>
                               <w:rPr>
                                 <w:rFonts w:ascii="Georgia" w:hAnsi="Georgia"/>
+                                <w:w w:val="95"/>
                                 <w:sz w:val="20"/>
                                 <w:lang w:val="de-CH"/>
                               </w:rPr>
@@ -101,17 +105,30 @@
                                 <w:sz w:val="20"/>
                                 <w:lang w:val="de-CH"/>
                               </w:rPr>
-                              <w:t>Der</w:t>
+                              <w:t>Der folgende Katalog ist bei weitem nicht vollständig. Er soll dir bloss einen Anhaltspunkt</w:t>
                             </w:r>
-                            <w:r>
+                          </w:p>
+                          <w:p>
+                            <w:pPr>
+                              <w:pStyle w:val="BodyText"/>
+                              <w:spacing w:before="112"/>
+                              <w:ind w:left="1752" w:hanging="1512"/>
+                              <w:jc w:val="center"/>
                               <w:rPr>
                                 <w:rFonts w:ascii="Georgia" w:hAnsi="Georgia"/>
-                                <w:spacing w:val="-39"/>
                                 <w:w w:val="95"/>
                                 <w:sz w:val="20"/>
                                 <w:lang w:val="de-CH"/>
                               </w:rPr>
-                              <w:t xml:space="preserve"> </w:t>
+                            </w:pPr>
+                            <w:r>
+                              <w:rPr>
+                                <w:rFonts w:ascii="Georgia" w:hAnsi="Georgia"/>
+                                <w:w w:val="95"/>
+                                <w:sz w:val="20"/>
+                                <w:lang w:val="de-CH"/>
+                              </w:rPr>
+                              <w:t>oder Ideen geben, was du alles aufnehmen kann</w:t>
                             </w:r>
                             <w:r>
                               <w:rPr>
@@ -120,290 +137,14 @@
                                 <w:sz w:val="20"/>
                                 <w:lang w:val="de-CH"/>
                               </w:rPr>
-                              <w:t>folgende</w:t>
-                            </w:r>
-                            <w:r>
-                              <w:rPr>
-                                <w:rFonts w:ascii="Georgia" w:hAnsi="Georgia"/>
-                                <w:spacing w:val="-39"/>
-                                <w:w w:val="95"/>
-                                <w:sz w:val="20"/>
-                                <w:lang w:val="de-CH"/>
-                              </w:rPr>
-                              <w:t xml:space="preserve"> </w:t>
-                            </w:r>
-                            <w:r>
-                              <w:rPr>
-                                <w:rFonts w:ascii="Georgia" w:hAnsi="Georgia"/>
-                                <w:w w:val="95"/>
-                                <w:sz w:val="20"/>
-                                <w:lang w:val="de-CH"/>
-                              </w:rPr>
-                              <w:t>Katalog</w:t>
-                            </w:r>
-                            <w:r>
-                              <w:rPr>
-                                <w:rFonts w:ascii="Georgia" w:hAnsi="Georgia"/>
-                                <w:spacing w:val="-39"/>
-                                <w:w w:val="95"/>
-                                <w:sz w:val="20"/>
-                                <w:lang w:val="de-CH"/>
-                              </w:rPr>
-                              <w:t xml:space="preserve"> </w:t>
-                            </w:r>
-                            <w:r>
-                              <w:rPr>
-                                <w:rFonts w:ascii="Georgia" w:hAnsi="Georgia"/>
-                                <w:w w:val="95"/>
-                                <w:sz w:val="20"/>
-                                <w:lang w:val="de-CH"/>
-                              </w:rPr>
-                              <w:t>ist</w:t>
-                            </w:r>
-                            <w:r>
-                              <w:rPr>
-                                <w:rFonts w:ascii="Georgia" w:hAnsi="Georgia"/>
-                                <w:spacing w:val="-38"/>
-                                <w:w w:val="95"/>
-                                <w:sz w:val="20"/>
-                                <w:lang w:val="de-CH"/>
-                              </w:rPr>
-                              <w:t xml:space="preserve"> </w:t>
-                            </w:r>
-                            <w:r>
-                              <w:rPr>
-                                <w:rFonts w:ascii="Georgia" w:hAnsi="Georgia"/>
-                                <w:spacing w:val="-2"/>
-                                <w:w w:val="95"/>
-                                <w:sz w:val="20"/>
-                                <w:lang w:val="de-CH"/>
-                              </w:rPr>
-                              <w:t>bei</w:t>
-                            </w:r>
-                            <w:r>
-                              <w:rPr>
-                                <w:rFonts w:ascii="Georgia" w:hAnsi="Georgia"/>
-                                <w:spacing w:val="-38"/>
-                                <w:w w:val="95"/>
-                                <w:sz w:val="20"/>
-                                <w:lang w:val="de-CH"/>
-                              </w:rPr>
-                              <w:t xml:space="preserve"> </w:t>
-                            </w:r>
-                            <w:r>
-                              <w:rPr>
-                                <w:rFonts w:ascii="Georgia" w:hAnsi="Georgia"/>
-                                <w:w w:val="95"/>
-                                <w:sz w:val="20"/>
-                                <w:lang w:val="de-CH"/>
-                              </w:rPr>
-                              <w:t>w</w:t>
-                            </w:r>
-                            <w:r>
-                              <w:rPr>
-                                <w:rFonts w:ascii="Georgia" w:hAnsi="Georgia"/>
-                                <w:w w:val="95"/>
-                                <w:sz w:val="20"/>
-                                <w:lang w:val="de-CH"/>
-                              </w:rPr>
-                              <w:t>eitem</w:t>
-                            </w:r>
-                            <w:r>
-                              <w:rPr>
-                                <w:rFonts w:ascii="Georgia" w:hAnsi="Georgia"/>
-                                <w:spacing w:val="-38"/>
-                                <w:w w:val="95"/>
-                                <w:sz w:val="20"/>
-                                <w:lang w:val="de-CH"/>
-                              </w:rPr>
-                              <w:t xml:space="preserve"> </w:t>
-                            </w:r>
-                            <w:r>
-                              <w:rPr>
-                                <w:rFonts w:ascii="Georgia" w:hAnsi="Georgia"/>
-                                <w:w w:val="95"/>
-                                <w:sz w:val="20"/>
-                                <w:lang w:val="de-CH"/>
-                              </w:rPr>
-                              <w:t>nicht</w:t>
-                            </w:r>
-                            <w:r>
-                              <w:rPr>
-                                <w:rFonts w:ascii="Georgia" w:hAnsi="Georgia"/>
-                                <w:spacing w:val="-40"/>
-                                <w:w w:val="95"/>
-                                <w:sz w:val="20"/>
-                                <w:lang w:val="de-CH"/>
-                              </w:rPr>
-                              <w:t xml:space="preserve"> </w:t>
-                            </w:r>
-                            <w:r>
-                              <w:rPr>
-                                <w:rFonts w:ascii="Georgia" w:hAnsi="Georgia"/>
-                                <w:w w:val="95"/>
-                                <w:sz w:val="20"/>
-                                <w:lang w:val="de-CH"/>
-                              </w:rPr>
-                              <w:t>vollständig.</w:t>
-                            </w:r>
-                            <w:r>
-                              <w:rPr>
-                                <w:rFonts w:ascii="Georgia" w:hAnsi="Georgia"/>
-                                <w:spacing w:val="-39"/>
-                                <w:w w:val="95"/>
-                                <w:sz w:val="20"/>
-                                <w:lang w:val="de-CH"/>
-                              </w:rPr>
-                              <w:t xml:space="preserve"> </w:t>
-                            </w:r>
-                            <w:r>
-                              <w:rPr>
-                                <w:rFonts w:ascii="Georgia" w:hAnsi="Georgia"/>
-                                <w:w w:val="95"/>
-                                <w:sz w:val="20"/>
-                                <w:lang w:val="de-CH"/>
-                              </w:rPr>
-                              <w:t>Er</w:t>
-                            </w:r>
-                            <w:r>
-                              <w:rPr>
-                                <w:rFonts w:ascii="Georgia" w:hAnsi="Georgia"/>
-                                <w:spacing w:val="-40"/>
-                                <w:w w:val="95"/>
-                                <w:sz w:val="20"/>
-                                <w:lang w:val="de-CH"/>
-                              </w:rPr>
-                              <w:t xml:space="preserve"> </w:t>
-                            </w:r>
-                            <w:r>
-                              <w:rPr>
-                                <w:rFonts w:ascii="Georgia" w:hAnsi="Georgia"/>
-                                <w:w w:val="95"/>
-                                <w:sz w:val="20"/>
-                                <w:lang w:val="de-CH"/>
-                              </w:rPr>
-                              <w:t>soll</w:t>
-                            </w:r>
-                            <w:r>
-                              <w:rPr>
-                                <w:rFonts w:ascii="Georgia" w:hAnsi="Georgia"/>
-                                <w:spacing w:val="-39"/>
-                                <w:w w:val="95"/>
-                                <w:sz w:val="20"/>
-                                <w:lang w:val="de-CH"/>
-                              </w:rPr>
-                              <w:t xml:space="preserve"> </w:t>
-                            </w:r>
-                            <w:r>
-                              <w:rPr>
-                                <w:rFonts w:ascii="Georgia" w:hAnsi="Georgia"/>
-                                <w:w w:val="95"/>
-                                <w:sz w:val="20"/>
-                                <w:lang w:val="de-CH"/>
-                              </w:rPr>
-                              <w:t>dir</w:t>
-                            </w:r>
-                            <w:r>
-                              <w:rPr>
-                                <w:rFonts w:ascii="Georgia" w:hAnsi="Georgia"/>
-                                <w:spacing w:val="-39"/>
-                                <w:w w:val="95"/>
-                                <w:sz w:val="20"/>
-                                <w:lang w:val="de-CH"/>
-                              </w:rPr>
-                              <w:t xml:space="preserve"> </w:t>
-                            </w:r>
-                            <w:r>
-                              <w:rPr>
-                                <w:rFonts w:ascii="Georgia" w:hAnsi="Georgia"/>
-                                <w:w w:val="95"/>
-                                <w:sz w:val="20"/>
-                                <w:lang w:val="de-CH"/>
-                              </w:rPr>
-                              <w:t>bloss</w:t>
-                            </w:r>
-                            <w:r>
-                              <w:rPr>
-                                <w:rFonts w:ascii="Georgia" w:hAnsi="Georgia"/>
-                                <w:spacing w:val="-38"/>
-                                <w:w w:val="95"/>
-                                <w:sz w:val="20"/>
-                                <w:lang w:val="de-CH"/>
-                              </w:rPr>
-                              <w:t xml:space="preserve"> </w:t>
-                            </w:r>
-                            <w:r>
-                              <w:rPr>
-                                <w:rFonts w:ascii="Georgia" w:hAnsi="Georgia"/>
-                                <w:w w:val="95"/>
-                                <w:sz w:val="20"/>
-                                <w:lang w:val="de-CH"/>
-                              </w:rPr>
-                              <w:t>einen</w:t>
-                            </w:r>
-                            <w:r>
-                              <w:rPr>
-                                <w:rFonts w:ascii="Georgia" w:hAnsi="Georgia"/>
-                                <w:spacing w:val="-41"/>
-                                <w:w w:val="95"/>
-                                <w:sz w:val="20"/>
-                                <w:lang w:val="de-CH"/>
-                              </w:rPr>
-                              <w:t xml:space="preserve"> </w:t>
-                            </w:r>
-                            <w:r>
-                              <w:rPr>
-                                <w:rFonts w:ascii="Georgia" w:hAnsi="Georgia"/>
-                                <w:w w:val="95"/>
-                                <w:sz w:val="20"/>
-                                <w:lang w:val="de-CH"/>
-                              </w:rPr>
-                              <w:t>Anhaltspunkt</w:t>
-                            </w:r>
-                            <w:r>
-                              <w:rPr>
-                                <w:rFonts w:ascii="Georgia" w:hAnsi="Georgia"/>
-                                <w:spacing w:val="-38"/>
-                                <w:w w:val="95"/>
-                                <w:sz w:val="20"/>
-                                <w:lang w:val="de-CH"/>
-                              </w:rPr>
-                              <w:t xml:space="preserve"> </w:t>
-                            </w:r>
-                            <w:r>
-                              <w:rPr>
-                                <w:rFonts w:ascii="Georgia" w:hAnsi="Georgia"/>
-                                <w:w w:val="95"/>
-                                <w:sz w:val="20"/>
-                                <w:lang w:val="de-CH"/>
-                              </w:rPr>
-                              <w:t>oder</w:t>
-                            </w:r>
-                            <w:r>
-                              <w:rPr>
-                                <w:rFonts w:ascii="Georgia" w:hAnsi="Georgia"/>
-                                <w:spacing w:val="-39"/>
-                                <w:w w:val="95"/>
-                                <w:sz w:val="20"/>
-                                <w:lang w:val="de-CH"/>
-                              </w:rPr>
-                              <w:t xml:space="preserve"> </w:t>
-                            </w:r>
-                            <w:r>
-                              <w:rPr>
-                                <w:rFonts w:ascii="Georgia" w:hAnsi="Georgia"/>
-                                <w:w w:val="95"/>
-                                <w:sz w:val="20"/>
-                                <w:lang w:val="de-CH"/>
-                              </w:rPr>
-                              <w:t>Ideen</w:t>
+                              <w:t>st. Weitere Informationen unter</w:t>
                             </w:r>
                           </w:p>
                           <w:p>
                             <w:pPr>
                               <w:pStyle w:val="BodyText"/>
-                              <w:spacing w:before="3" w:line="360" w:lineRule="atLeast"/>
-                              <w:ind w:left="1713" w:right="1713"/>
+                              <w:spacing w:before="112"/>
+                              <w:ind w:left="1752" w:hanging="1512"/>
                               <w:jc w:val="center"/>
                               <w:rPr>
                                 <w:rFonts w:ascii="Georgia" w:hAnsi="Georgia"/>
@@ -411,51 +152,6 @@
                                 <w:lang w:val="de-CH"/>
                               </w:rPr>
                             </w:pPr>
-                            <w:r>
-                              <w:rPr>
-                                <w:rFonts w:ascii="Georgia" w:hAnsi="Georgia"/>
-                                <w:w w:val="90"/>
-                                <w:sz w:val="20"/>
-                                <w:lang w:val="de-CH"/>
-                              </w:rPr>
-                              <w:t xml:space="preserve">geben, was </w:t>
-                            </w:r>
-                            <w:r>
-                              <w:rPr>
-                                <w:rFonts w:ascii="Georgia" w:hAnsi="Georgia"/>
-                                <w:w w:val="90"/>
-                                <w:sz w:val="20"/>
-                                <w:lang w:val="de-CH"/>
-                              </w:rPr>
-                              <w:t>du</w:t>
-                            </w:r>
-                            <w:r>
-                              <w:rPr>
-                                <w:rFonts w:ascii="Georgia" w:hAnsi="Georgia"/>
-                                <w:w w:val="90"/>
-                                <w:sz w:val="20"/>
-                                <w:lang w:val="de-CH"/>
-                              </w:rPr>
-                              <w:t xml:space="preserve"> alles aufnehmen </w:t>
-                            </w:r>
-                            <w:r>
-                              <w:rPr>
-                                <w:rFonts w:ascii="Georgia" w:hAnsi="Georgia"/>
-                                <w:w w:val="90"/>
-                                <w:sz w:val="20"/>
-                                <w:lang w:val="de-CH"/>
-                              </w:rPr>
-                              <w:t>kannst</w:t>
-                            </w:r>
-                            <w:r>
-                              <w:rPr>
-                                <w:rFonts w:ascii="Georgia" w:hAnsi="Georgia"/>
-                                <w:w w:val="90"/>
-                                <w:sz w:val="20"/>
-                                <w:lang w:val="de-CH"/>
-                              </w:rPr>
-                              <w:t xml:space="preserve">. Weitere Informationen unter </w:t>
-                            </w:r>
                             <w:r>
                               <w:rPr>
                                 <w:rFonts w:ascii="Georgia" w:hAnsi="Georgia"/>
@@ -497,8 +193,10 @@
                         <w:pStyle w:val="BodyText"/>
                         <w:spacing w:before="112"/>
                         <w:ind w:left="1752" w:hanging="1512"/>
+                        <w:jc w:val="center"/>
                         <w:rPr>
                           <w:rFonts w:ascii="Georgia" w:hAnsi="Georgia"/>
+                          <w:w w:val="95"/>
                           <w:sz w:val="20"/>
                           <w:lang w:val="de-CH"/>
                         </w:rPr>
@@ -510,17 +208,30 @@
                           <w:sz w:val="20"/>
                           <w:lang w:val="de-CH"/>
                         </w:rPr>
-                        <w:t>Der</w:t>
+                        <w:t>Der folgende Katalog ist bei weitem nicht vollständig. Er soll dir bloss einen Anhaltspunkt</w:t>
                       </w:r>
-                      <w:r>
+                    </w:p>
+                    <w:p>
+                      <w:pPr>
+                        <w:pStyle w:val="BodyText"/>
+                        <w:spacing w:before="112"/>
+                        <w:ind w:left="1752" w:hanging="1512"/>
+                        <w:jc w:val="center"/>
                         <w:rPr>
                           <w:rFonts w:ascii="Georgia" w:hAnsi="Georgia"/>
-                          <w:spacing w:val="-39"/>
                           <w:w w:val="95"/>
                           <w:sz w:val="20"/>
                           <w:lang w:val="de-CH"/>
                         </w:rPr>
-                        <w:t xml:space="preserve"> </w:t>
+                      </w:pPr>
+                      <w:r>
+                        <w:rPr>
+                          <w:rFonts w:ascii="Georgia" w:hAnsi="Georgia"/>
+                          <w:w w:val="95"/>
+                          <w:sz w:val="20"/>
+                          <w:lang w:val="de-CH"/>
+                        </w:rPr>
+                        <w:t>oder Ideen geben, was du alles aufnehmen kann</w:t>
                       </w:r>
                       <w:r>
                         <w:rPr>
@@ -529,290 +240,14 @@
                           <w:sz w:val="20"/>
                           <w:lang w:val="de-CH"/>
                         </w:rPr>
-                        <w:t>folgende</w:t>
-                      </w:r>
-                      <w:r>
-                        <w:rPr>
-                          <w:rFonts w:ascii="Georgia" w:hAnsi="Georgia"/>
-                          <w:spacing w:val="-39"/>
-                          <w:w w:val="95"/>
-                          <w:sz w:val="20"/>
-                          <w:lang w:val="de-CH"/>
-                        </w:rPr>
-                        <w:t xml:space="preserve"> </w:t>
-                      </w:r>
-                      <w:r>
-                        <w:rPr>
-                          <w:rFonts w:ascii="Georgia" w:hAnsi="Georgia"/>
-                          <w:w w:val="95"/>
-                          <w:sz w:val="20"/>
-                          <w:lang w:val="de-CH"/>
-                        </w:rPr>
-                        <w:t>Katalog</w:t>
-                      </w:r>
-                      <w:r>
-                        <w:rPr>
-                          <w:rFonts w:ascii="Georgia" w:hAnsi="Georgia"/>
-                          <w:spacing w:val="-39"/>
-                          <w:w w:val="95"/>
-                          <w:sz w:val="20"/>
-                          <w:lang w:val="de-CH"/>
-                        </w:rPr>
-                        <w:t xml:space="preserve"> </w:t>
-                      </w:r>
-                      <w:r>
-                        <w:rPr>
-                          <w:rFonts w:ascii="Georgia" w:hAnsi="Georgia"/>
-                          <w:w w:val="95"/>
-                          <w:sz w:val="20"/>
-                          <w:lang w:val="de-CH"/>
-                        </w:rPr>
-                        <w:t>ist</w:t>
-                      </w:r>
-                      <w:r>
-                        <w:rPr>
-                          <w:rFonts w:ascii="Georgia" w:hAnsi="Georgia"/>
-                          <w:spacing w:val="-38"/>
-                          <w:w w:val="95"/>
-                          <w:sz w:val="20"/>
-                          <w:lang w:val="de-CH"/>
-                        </w:rPr>
-                        <w:t xml:space="preserve"> </w:t>
-                      </w:r>
-                      <w:r>
-                        <w:rPr>
-                          <w:rFonts w:ascii="Georgia" w:hAnsi="Georgia"/>
-                          <w:spacing w:val="-2"/>
-                          <w:w w:val="95"/>
-                          <w:sz w:val="20"/>
-                          <w:lang w:val="de-CH"/>
-                        </w:rPr>
-                        <w:t>bei</w:t>
-                      </w:r>
-                      <w:r>
-                        <w:rPr>
-                          <w:rFonts w:ascii="Georgia" w:hAnsi="Georgia"/>
-                          <w:spacing w:val="-38"/>
-                          <w:w w:val="95"/>
-                          <w:sz w:val="20"/>
-                          <w:lang w:val="de-CH"/>
-                        </w:rPr>
-                        <w:t xml:space="preserve"> </w:t>
-                      </w:r>
-                      <w:r>
-                        <w:rPr>
-                          <w:rFonts w:ascii="Georgia" w:hAnsi="Georgia"/>
-                          <w:w w:val="95"/>
-                          <w:sz w:val="20"/>
-                          <w:lang w:val="de-CH"/>
-                        </w:rPr>
-                        <w:t>w</w:t>
-                      </w:r>
-                      <w:r>
-                        <w:rPr>
-                          <w:rFonts w:ascii="Georgia" w:hAnsi="Georgia"/>
-                          <w:w w:val="95"/>
-                          <w:sz w:val="20"/>
-                          <w:lang w:val="de-CH"/>
-                        </w:rPr>
-                        <w:t>eitem</w:t>
-                      </w:r>
-                      <w:r>
-                        <w:rPr>
-                          <w:rFonts w:ascii="Georgia" w:hAnsi="Georgia"/>
-                          <w:spacing w:val="-38"/>
-                          <w:w w:val="95"/>
-                          <w:sz w:val="20"/>
-                          <w:lang w:val="de-CH"/>
-                        </w:rPr>
-                        <w:t xml:space="preserve"> </w:t>
-                      </w:r>
-                      <w:r>
-                        <w:rPr>
-                          <w:rFonts w:ascii="Georgia" w:hAnsi="Georgia"/>
-                          <w:w w:val="95"/>
-                          <w:sz w:val="20"/>
-                          <w:lang w:val="de-CH"/>
-                        </w:rPr>
-                        <w:t>nicht</w:t>
-                      </w:r>
-                      <w:r>
-                        <w:rPr>
-                          <w:rFonts w:ascii="Georgia" w:hAnsi="Georgia"/>
-                          <w:spacing w:val="-40"/>
-                          <w:w w:val="95"/>
-                          <w:sz w:val="20"/>
-                          <w:lang w:val="de-CH"/>
-                        </w:rPr>
-                        <w:t xml:space="preserve"> </w:t>
-                      </w:r>
-                      <w:r>
-                        <w:rPr>
-                          <w:rFonts w:ascii="Georgia" w:hAnsi="Georgia"/>
-                          <w:w w:val="95"/>
-                          <w:sz w:val="20"/>
-                          <w:lang w:val="de-CH"/>
-                        </w:rPr>
-                        <w:t>vollständig.</w:t>
-                      </w:r>
-                      <w:r>
-                        <w:rPr>
-                          <w:rFonts w:ascii="Georgia" w:hAnsi="Georgia"/>
-                          <w:spacing w:val="-39"/>
-                          <w:w w:val="95"/>
-                          <w:sz w:val="20"/>
-                          <w:lang w:val="de-CH"/>
-                        </w:rPr>
-                        <w:t xml:space="preserve"> </w:t>
-                      </w:r>
-                      <w:r>
-                        <w:rPr>
-                          <w:rFonts w:ascii="Georgia" w:hAnsi="Georgia"/>
-                          <w:w w:val="95"/>
-                          <w:sz w:val="20"/>
-                          <w:lang w:val="de-CH"/>
-                        </w:rPr>
-                        <w:t>Er</w:t>
-                      </w:r>
-                      <w:r>
-                        <w:rPr>
-                          <w:rFonts w:ascii="Georgia" w:hAnsi="Georgia"/>
-                          <w:spacing w:val="-40"/>
-                          <w:w w:val="95"/>
-                          <w:sz w:val="20"/>
-                          <w:lang w:val="de-CH"/>
-                        </w:rPr>
-                        <w:t xml:space="preserve"> </w:t>
-                      </w:r>
-                      <w:r>
-                        <w:rPr>
-                          <w:rFonts w:ascii="Georgia" w:hAnsi="Georgia"/>
-                          <w:w w:val="95"/>
-                          <w:sz w:val="20"/>
-                          <w:lang w:val="de-CH"/>
-                        </w:rPr>
-                        <w:t>soll</w:t>
-                      </w:r>
-                      <w:r>
-                        <w:rPr>
-                          <w:rFonts w:ascii="Georgia" w:hAnsi="Georgia"/>
-                          <w:spacing w:val="-39"/>
-                          <w:w w:val="95"/>
-                          <w:sz w:val="20"/>
-                          <w:lang w:val="de-CH"/>
-                        </w:rPr>
-                        <w:t xml:space="preserve"> </w:t>
-                      </w:r>
-                      <w:r>
-                        <w:rPr>
-                          <w:rFonts w:ascii="Georgia" w:hAnsi="Georgia"/>
-                          <w:w w:val="95"/>
-                          <w:sz w:val="20"/>
-                          <w:lang w:val="de-CH"/>
-                        </w:rPr>
-                        <w:t>dir</w:t>
-                      </w:r>
-                      <w:r>
-                        <w:rPr>
-                          <w:rFonts w:ascii="Georgia" w:hAnsi="Georgia"/>
-                          <w:spacing w:val="-39"/>
-                          <w:w w:val="95"/>
-                          <w:sz w:val="20"/>
-                          <w:lang w:val="de-CH"/>
-                        </w:rPr>
-                        <w:t xml:space="preserve"> </w:t>
-                      </w:r>
-                      <w:r>
-                        <w:rPr>
-                          <w:rFonts w:ascii="Georgia" w:hAnsi="Georgia"/>
-                          <w:w w:val="95"/>
-                          <w:sz w:val="20"/>
-                          <w:lang w:val="de-CH"/>
-                        </w:rPr>
-                        <w:t>bloss</w:t>
-                      </w:r>
-                      <w:r>
-                        <w:rPr>
-                          <w:rFonts w:ascii="Georgia" w:hAnsi="Georgia"/>
-                          <w:spacing w:val="-38"/>
-                          <w:w w:val="95"/>
-                          <w:sz w:val="20"/>
-                          <w:lang w:val="de-CH"/>
-                        </w:rPr>
-                        <w:t xml:space="preserve"> </w:t>
-                      </w:r>
-                      <w:r>
-                        <w:rPr>
-                          <w:rFonts w:ascii="Georgia" w:hAnsi="Georgia"/>
-                          <w:w w:val="95"/>
-                          <w:sz w:val="20"/>
-                          <w:lang w:val="de-CH"/>
-                        </w:rPr>
-                        <w:t>einen</w:t>
-                      </w:r>
-                      <w:r>
-                        <w:rPr>
-                          <w:rFonts w:ascii="Georgia" w:hAnsi="Georgia"/>
-                          <w:spacing w:val="-41"/>
-                          <w:w w:val="95"/>
-                          <w:sz w:val="20"/>
-                          <w:lang w:val="de-CH"/>
-                        </w:rPr>
-                        <w:t xml:space="preserve"> </w:t>
-                      </w:r>
-                      <w:r>
-                        <w:rPr>
-                          <w:rFonts w:ascii="Georgia" w:hAnsi="Georgia"/>
-                          <w:w w:val="95"/>
-                          <w:sz w:val="20"/>
-                          <w:lang w:val="de-CH"/>
-                        </w:rPr>
-                        <w:t>Anhaltspunkt</w:t>
-                      </w:r>
-                      <w:r>
-                        <w:rPr>
-                          <w:rFonts w:ascii="Georgia" w:hAnsi="Georgia"/>
-                          <w:spacing w:val="-38"/>
-                          <w:w w:val="95"/>
-                          <w:sz w:val="20"/>
-                          <w:lang w:val="de-CH"/>
-                        </w:rPr>
-                        <w:t xml:space="preserve"> </w:t>
-                      </w:r>
-                      <w:r>
-                        <w:rPr>
-                          <w:rFonts w:ascii="Georgia" w:hAnsi="Georgia"/>
-                          <w:w w:val="95"/>
-                          <w:sz w:val="20"/>
-                          <w:lang w:val="de-CH"/>
-                        </w:rPr>
-                        <w:t>oder</w:t>
-                      </w:r>
-                      <w:r>
-                        <w:rPr>
-                          <w:rFonts w:ascii="Georgia" w:hAnsi="Georgia"/>
-                          <w:spacing w:val="-39"/>
-                          <w:w w:val="95"/>
-                          <w:sz w:val="20"/>
-                          <w:lang w:val="de-CH"/>
-                        </w:rPr>
-                        <w:t xml:space="preserve"> </w:t>
-                      </w:r>
-                      <w:r>
-                        <w:rPr>
-                          <w:rFonts w:ascii="Georgia" w:hAnsi="Georgia"/>
-                          <w:w w:val="95"/>
-                          <w:sz w:val="20"/>
-                          <w:lang w:val="de-CH"/>
-                        </w:rPr>
-                        <w:t>Ideen</w:t>
+                        <w:t>st. Weitere Informationen unter</w:t>
                       </w:r>
                     </w:p>
                     <w:p>
                       <w:pPr>
                         <w:pStyle w:val="BodyText"/>
-                        <w:spacing w:before="3" w:line="360" w:lineRule="atLeast"/>
-                        <w:ind w:left="1713" w:right="1713"/>
+                        <w:spacing w:before="112"/>
+                        <w:ind w:left="1752" w:hanging="1512"/>
                         <w:jc w:val="center"/>
                         <w:rPr>
                           <w:rFonts w:ascii="Georgia" w:hAnsi="Georgia"/>
@@ -820,51 +255,6 @@
                           <w:lang w:val="de-CH"/>
                         </w:rPr>
                       </w:pPr>
-                      <w:r>
-                        <w:rPr>
-                          <w:rFonts w:ascii="Georgia" w:hAnsi="Georgia"/>
-                          <w:w w:val="90"/>
-                          <w:sz w:val="20"/>
-                          <w:lang w:val="de-CH"/>
-                        </w:rPr>
-                        <w:t xml:space="preserve">geben, was </w:t>
-                      </w:r>
-                      <w:r>
-                        <w:rPr>
-                          <w:rFonts w:ascii="Georgia" w:hAnsi="Georgia"/>
-                          <w:w w:val="90"/>
-                          <w:sz w:val="20"/>
-                          <w:lang w:val="de-CH"/>
-                        </w:rPr>
-                        <w:t>du</w:t>
-                      </w:r>
-                      <w:r>
-                        <w:rPr>
-                          <w:rFonts w:ascii="Georgia" w:hAnsi="Georgia"/>
-                          <w:w w:val="90"/>
-                          <w:sz w:val="20"/>
-                          <w:lang w:val="de-CH"/>
-                        </w:rPr>
-                        <w:t xml:space="preserve"> alles aufnehmen </w:t>
-                      </w:r>
-                      <w:r>
-                        <w:rPr>
-                          <w:rFonts w:ascii="Georgia" w:hAnsi="Georgia"/>
-                          <w:w w:val="90"/>
-                          <w:sz w:val="20"/>
-                          <w:lang w:val="de-CH"/>
-                        </w:rPr>
-                        <w:t>kannst</w:t>
-                      </w:r>
-                      <w:r>
-                        <w:rPr>
-                          <w:rFonts w:ascii="Georgia" w:hAnsi="Georgia"/>
-                          <w:w w:val="90"/>
-                          <w:sz w:val="20"/>
-                          <w:lang w:val="de-CH"/>
-                        </w:rPr>
-                        <w:t xml:space="preserve">. Weitere Informationen unter </w:t>
-                      </w:r>
                       <w:r>
                         <w:rPr>
                           <w:rFonts w:ascii="Georgia" w:hAnsi="Georgia"/>
@@ -903,12 +293,14 @@
           <w:rFonts w:ascii="Georgia" w:hAnsi="Georgia"/>
         </w:rPr>
       </w:pPr>
+      <w:proofErr w:type="spellStart"/>
       <w:r>
         <w:rPr>
           <w:rFonts w:ascii="Georgia" w:hAnsi="Georgia"/>
         </w:rPr>
         <w:t>Wege</w:t>
       </w:r>
+      <w:proofErr w:type="spellEnd"/>
     </w:p>
     <w:tbl>
       <w:tblPr>
@@ -954,6 +346,7 @@
                 <w:sz w:val="18"/>
               </w:rPr>
             </w:pPr>
+            <w:proofErr w:type="spellStart"/>
             <w:r>
               <w:rPr>
                 <w:rFonts w:ascii="Georgia" w:hAnsi="Georgia"/>
@@ -962,6 +355,7 @@
               </w:rPr>
               <w:t>Attribut</w:t>
             </w:r>
+            <w:proofErr w:type="spellEnd"/>
           </w:p>
         </w:tc>
         <w:tc>
@@ -1035,6 +429,7 @@
                 <w:sz w:val="18"/>
               </w:rPr>
             </w:pPr>
+            <w:proofErr w:type="spellStart"/>
             <w:r>
               <w:rPr>
                 <w:rFonts w:ascii="Georgia" w:hAnsi="Georgia"/>
@@ -1042,6 +437,7 @@
               </w:rPr>
               <w:t>Strassenkategorie</w:t>
             </w:r>
+            <w:proofErr w:type="spellEnd"/>
           </w:p>
         </w:tc>
         <w:tc>
@@ -1081,13 +477,47 @@
                 <w:sz w:val="18"/>
               </w:rPr>
             </w:pPr>
-            <w:r>
-              <w:rPr>
-                <w:rFonts w:ascii="Georgia" w:hAnsi="Georgia"/>
-                <w:sz w:val="18"/>
-              </w:rPr>
-              <w:t>Siehe nachfolgenden Tabelle</w:t>
-            </w:r>
+            <w:proofErr w:type="spellStart"/>
+            <w:r>
+              <w:rPr>
+                <w:rFonts w:ascii="Georgia" w:hAnsi="Georgia"/>
+                <w:sz w:val="18"/>
+              </w:rPr>
+              <w:t>Siehe</w:t>
+            </w:r>
+            <w:proofErr w:type="spellEnd"/>
+            <w:r>
+              <w:rPr>
+                <w:rFonts w:ascii="Georgia" w:hAnsi="Georgia"/>
+                <w:sz w:val="18"/>
+              </w:rPr>
+              <w:t xml:space="preserve"> </w:t>
+            </w:r>
+            <w:proofErr w:type="spellStart"/>
+            <w:r>
+              <w:rPr>
+                <w:rFonts w:ascii="Georgia" w:hAnsi="Georgia"/>
+                <w:sz w:val="18"/>
+              </w:rPr>
+              <w:t>nachfolgenden</w:t>
+            </w:r>
+            <w:proofErr w:type="spellEnd"/>
+            <w:r>
+              <w:rPr>
+                <w:rFonts w:ascii="Georgia" w:hAnsi="Georgia"/>
+                <w:sz w:val="18"/>
+              </w:rPr>
+              <w:t xml:space="preserve"> </w:t>
+            </w:r>
+            <w:proofErr w:type="spellStart"/>
+            <w:r>
+              <w:rPr>
+                <w:rFonts w:ascii="Georgia" w:hAnsi="Georgia"/>
+                <w:sz w:val="18"/>
+              </w:rPr>
+              <w:t>Tabelle</w:t>
+            </w:r>
+            <w:proofErr w:type="spellEnd"/>
           </w:p>
         </w:tc>
       </w:tr>
@@ -1109,6 +539,7 @@
                 <w:sz w:val="18"/>
               </w:rPr>
             </w:pPr>
+            <w:proofErr w:type="spellStart"/>
             <w:r>
               <w:rPr>
                 <w:rFonts w:ascii="Georgia" w:hAnsi="Georgia"/>
@@ -1116,6 +547,7 @@
               </w:rPr>
               <w:t>Strassenname</w:t>
             </w:r>
+            <w:proofErr w:type="spellEnd"/>
           </w:p>
         </w:tc>
         <w:tc>
@@ -1185,6 +617,7 @@
                 <w:sz w:val="18"/>
               </w:rPr>
             </w:pPr>
+            <w:proofErr w:type="spellStart"/>
             <w:r>
               <w:rPr>
                 <w:rFonts w:ascii="Georgia" w:hAnsi="Georgia"/>
@@ -1192,6 +625,7 @@
               </w:rPr>
               <w:t>Einbahnstrasse</w:t>
             </w:r>
+            <w:proofErr w:type="spellEnd"/>
           </w:p>
         </w:tc>
         <w:tc>
@@ -1208,6 +642,7 @@
                 <w:sz w:val="18"/>
               </w:rPr>
             </w:pPr>
+            <w:proofErr w:type="spellStart"/>
             <w:r>
               <w:rPr>
                 <w:rFonts w:ascii="Georgia" w:hAnsi="Georgia"/>
@@ -1215,6 +650,7 @@
               </w:rPr>
               <w:t>oneway</w:t>
             </w:r>
+            <w:proofErr w:type="spellEnd"/>
           </w:p>
         </w:tc>
         <w:tc>
@@ -1241,7 +677,25 @@
                 <w:sz w:val="18"/>
                 <w:lang w:val="de-CH"/>
               </w:rPr>
-              <w:t>"yes"</w:t>
+              <w:t>"</w:t>
+            </w:r>
+            <w:proofErr w:type="spellStart"/>
+            <w:r>
+              <w:rPr>
+                <w:rFonts w:ascii="Georgia" w:hAnsi="Georgia"/>
+                <w:sz w:val="18"/>
+                <w:lang w:val="de-CH"/>
+              </w:rPr>
+              <w:t>yes</w:t>
+            </w:r>
+            <w:proofErr w:type="spellEnd"/>
+            <w:r>
+              <w:rPr>
+                <w:rFonts w:ascii="Georgia" w:hAnsi="Georgia"/>
+                <w:sz w:val="18"/>
+                <w:lang w:val="de-CH"/>
+              </w:rPr>
+              <w:t>"</w:t>
             </w:r>
             <w:r>
               <w:rPr>
@@ -1275,7 +729,25 @@
                 <w:sz w:val="18"/>
                 <w:lang w:val="de-CH"/>
               </w:rPr>
-              <w:t>"no"</w:t>
+              <w:t>"</w:t>
+            </w:r>
+            <w:proofErr w:type="spellStart"/>
+            <w:r>
+              <w:rPr>
+                <w:rFonts w:ascii="Georgia" w:hAnsi="Georgia"/>
+                <w:sz w:val="18"/>
+                <w:lang w:val="de-CH"/>
+              </w:rPr>
+              <w:t>no</w:t>
+            </w:r>
+            <w:proofErr w:type="spellEnd"/>
+            <w:r>
+              <w:rPr>
+                <w:rFonts w:ascii="Georgia" w:hAnsi="Georgia"/>
+                <w:sz w:val="18"/>
+                <w:lang w:val="de-CH"/>
+              </w:rPr>
+              <w:t>"</w:t>
             </w:r>
             <w:r>
               <w:rPr>
@@ -1326,7 +798,25 @@
                 <w:sz w:val="18"/>
                 <w:lang w:val="de-CH"/>
               </w:rPr>
-              <w:t>"yes"</w:t>
+              <w:t>"</w:t>
+            </w:r>
+            <w:proofErr w:type="spellStart"/>
+            <w:r>
+              <w:rPr>
+                <w:rFonts w:ascii="Georgia" w:hAnsi="Georgia"/>
+                <w:sz w:val="18"/>
+                <w:lang w:val="de-CH"/>
+              </w:rPr>
+              <w:t>yes</w:t>
+            </w:r>
+            <w:proofErr w:type="spellEnd"/>
+            <w:r>
+              <w:rPr>
+                <w:rFonts w:ascii="Georgia" w:hAnsi="Georgia"/>
+                <w:sz w:val="18"/>
+                <w:lang w:val="de-CH"/>
+              </w:rPr>
+              <w:t>"</w:t>
             </w:r>
             <w:r>
               <w:rPr>
@@ -1460,7 +950,23 @@
                 <w:rFonts w:ascii="Georgia" w:hAnsi="Georgia"/>
                 <w:sz w:val="18"/>
               </w:rPr>
-              <w:t>"yes" oder "no" (optional)</w:t>
+              <w:t xml:space="preserve">"yes" </w:t>
+            </w:r>
+            <w:proofErr w:type="spellStart"/>
+            <w:r>
+              <w:rPr>
+                <w:rFonts w:ascii="Georgia" w:hAnsi="Georgia"/>
+                <w:sz w:val="18"/>
+              </w:rPr>
+              <w:t>oder</w:t>
+            </w:r>
+            <w:proofErr w:type="spellEnd"/>
+            <w:r>
+              <w:rPr>
+                <w:rFonts w:ascii="Georgia" w:hAnsi="Georgia"/>
+                <w:sz w:val="18"/>
+              </w:rPr>
+              <w:t xml:space="preserve"> "no" (optional)</w:t>
             </w:r>
           </w:p>
         </w:tc>
@@ -1483,6 +989,7 @@
                 <w:sz w:val="18"/>
               </w:rPr>
             </w:pPr>
+            <w:proofErr w:type="spellStart"/>
             <w:r>
               <w:rPr>
                 <w:rFonts w:ascii="Georgia" w:hAnsi="Georgia"/>
@@ -1490,6 +997,7 @@
               </w:rPr>
               <w:t>Brücke</w:t>
             </w:r>
+            <w:proofErr w:type="spellEnd"/>
           </w:p>
         </w:tc>
         <w:tc>
@@ -1534,7 +1042,23 @@
                 <w:rFonts w:ascii="Georgia" w:hAnsi="Georgia"/>
                 <w:sz w:val="18"/>
               </w:rPr>
-              <w:t>"yes" oder "no" (optional)</w:t>
+              <w:t xml:space="preserve">"yes" </w:t>
+            </w:r>
+            <w:proofErr w:type="spellStart"/>
+            <w:r>
+              <w:rPr>
+                <w:rFonts w:ascii="Georgia" w:hAnsi="Georgia"/>
+                <w:sz w:val="18"/>
+              </w:rPr>
+              <w:t>oder</w:t>
+            </w:r>
+            <w:proofErr w:type="spellEnd"/>
+            <w:r>
+              <w:rPr>
+                <w:rFonts w:ascii="Georgia" w:hAnsi="Georgia"/>
+                <w:sz w:val="18"/>
+              </w:rPr>
+              <w:t xml:space="preserve"> "no" (optional)</w:t>
             </w:r>
           </w:p>
         </w:tc>
@@ -1656,6 +1180,7 @@
                 <w:sz w:val="18"/>
               </w:rPr>
             </w:pPr>
+            <w:proofErr w:type="spellStart"/>
             <w:r>
               <w:rPr>
                 <w:rFonts w:ascii="Georgia" w:hAnsi="Georgia"/>
@@ -1664,6 +1189,7 @@
               </w:rPr>
               <w:t>Kommentar</w:t>
             </w:r>
+            <w:proofErr w:type="spellEnd"/>
           </w:p>
         </w:tc>
         <w:tc>
@@ -1685,6 +1211,7 @@
                 <w:sz w:val="18"/>
               </w:rPr>
             </w:pPr>
+            <w:proofErr w:type="spellStart"/>
             <w:r>
               <w:rPr>
                 <w:rFonts w:ascii="Georgia" w:hAnsi="Georgia"/>
@@ -1693,6 +1220,7 @@
               </w:rPr>
               <w:t>Darstellung</w:t>
             </w:r>
+            <w:proofErr w:type="spellEnd"/>
           </w:p>
         </w:tc>
         <w:tc>
@@ -1827,6 +1355,7 @@
             <w:pPr>
               <w:pStyle w:val="TableParagraph"/>
               <w:spacing w:before="1"/>
+              <w:jc w:val="center"/>
               <w:rPr>
                 <w:rFonts w:ascii="Georgia" w:hAnsi="Georgia"/>
                 <w:b/>
@@ -1840,6 +1369,7 @@
               <w:pStyle w:val="TableParagraph"/>
               <w:spacing w:before="0"/>
               <w:ind w:left="59"/>
+              <w:jc w:val="center"/>
               <w:rPr>
                 <w:rFonts w:ascii="Georgia" w:hAnsi="Georgia"/>
                 <w:sz w:val="20"/>
@@ -1853,10 +1383,10 @@
                 <w:lang w:val="de-CH" w:eastAsia="de-CH"/>
               </w:rPr>
               <w:drawing>
-                <wp:inline distT="0" distB="0" distL="0" distR="0">
-                  <wp:extent cx="953168" cy="542925"/>
+                <wp:inline distT="0" distB="0" distL="0" distR="0" wp14:anchorId="2809406E" wp14:editId="05F97F66">
+                  <wp:extent cx="694690" cy="694690"/>
                   <wp:effectExtent l="0" t="0" r="0" b="0"/>
-                  <wp:docPr id="3" name="image2.jpeg"/>
+                  <wp:docPr id="10" name="Picture 10" descr="\\svm-c113.hsr.ch\dkaiser\Desktop\TempPictures\Rendering-highway_primary_neutral.png"/>
                   <wp:cNvGraphicFramePr>
                     <a:graphicFrameLocks xmlns:a="http://schemas.openxmlformats.org/drawingml/2006/main" noChangeAspect="1"/>
                   </wp:cNvGraphicFramePr>
@@ -1864,23 +1394,36 @@
                     <a:graphicData uri="http://schemas.openxmlformats.org/drawingml/2006/picture">
                       <pic:pic xmlns:pic="http://schemas.openxmlformats.org/drawingml/2006/picture">
                         <pic:nvPicPr>
-                          <pic:cNvPr id="4" name="image2.jpeg"/>
-                          <pic:cNvPicPr/>
+                          <pic:cNvPr id="0" name="Picture 5" descr="\\svm-c113.hsr.ch\dkaiser\Desktop\TempPictures\Rendering-highway_primary_neutral.png"/>
+                          <pic:cNvPicPr>
+                            <a:picLocks noChangeAspect="1" noChangeArrowheads="1"/>
+                          </pic:cNvPicPr>
                         </pic:nvPicPr>
                         <pic:blipFill>
-                          <a:blip r:embed="rId7" cstate="print"/>
+                          <a:blip r:embed="rId7">
+                            <a:extLst>
+                              <a:ext uri="{28A0092B-C50C-407E-A947-70E740481C1C}">
+                                <a14:useLocalDpi xmlns:a14="http://schemas.microsoft.com/office/drawing/2010/main" val="0"/>
+                              </a:ext>
+                            </a:extLst>
+                          </a:blip>
+                          <a:srcRect/>
                           <a:stretch>
                             <a:fillRect/>
                           </a:stretch>
                         </pic:blipFill>
-                        <pic:spPr>
+                        <pic:spPr bwMode="auto">
                           <a:xfrm>
                             <a:off x="0" y="0"/>
-                            <a:ext cx="953168" cy="542925"/>
+                            <a:ext cx="707305" cy="707305"/>
                           </a:xfrm>
                           <a:prstGeom prst="rect">
                             <a:avLst/>
                           </a:prstGeom>
+                          <a:noFill/>
+                          <a:ln>
+                            <a:noFill/>
+                          </a:ln>
                         </pic:spPr>
                       </pic:pic>
                     </a:graphicData>
@@ -1929,9 +1472,9 @@
               </w:rPr>
               <w:drawing>
                 <wp:inline distT="0" distB="0" distL="0" distR="0">
-                  <wp:extent cx="951992" cy="714375"/>
-                  <wp:effectExtent l="0" t="0" r="0" b="0"/>
-                  <wp:docPr id="5" name="image3.jpeg"/>
+                  <wp:extent cx="924971" cy="695168"/>
+                  <wp:effectExtent l="0" t="0" r="8890" b="0"/>
+                  <wp:docPr id="1" name="Picture 1" descr="\\svm-c113.hsr.ch\dkaiser\Desktop\TempPictures\100px-Primary-photo.jpg"/>
                   <wp:cNvGraphicFramePr>
                     <a:graphicFrameLocks xmlns:a="http://schemas.openxmlformats.org/drawingml/2006/main" noChangeAspect="1"/>
                   </wp:cNvGraphicFramePr>
@@ -1939,23 +1482,36 @@
                     <a:graphicData uri="http://schemas.openxmlformats.org/drawingml/2006/picture">
                       <pic:pic xmlns:pic="http://schemas.openxmlformats.org/drawingml/2006/picture">
                         <pic:nvPicPr>
-                          <pic:cNvPr id="6" name="image3.jpeg"/>
-                          <pic:cNvPicPr/>
+                          <pic:cNvPr id="0" name="Picture 1" descr="\\svm-c113.hsr.ch\dkaiser\Desktop\TempPictures\100px-Primary-photo.jpg"/>
+                          <pic:cNvPicPr>
+                            <a:picLocks noChangeAspect="1" noChangeArrowheads="1"/>
+                          </pic:cNvPicPr>
                         </pic:nvPicPr>
                         <pic:blipFill>
-                          <a:blip r:embed="rId8" cstate="print"/>
+                          <a:blip r:embed="rId8">
+                            <a:extLst>
+                              <a:ext uri="{28A0092B-C50C-407E-A947-70E740481C1C}">
+                                <a14:useLocalDpi xmlns:a14="http://schemas.microsoft.com/office/drawing/2010/main" val="0"/>
+                              </a:ext>
+                            </a:extLst>
+                          </a:blip>
+                          <a:srcRect/>
                           <a:stretch>
                             <a:fillRect/>
                           </a:stretch>
                         </pic:blipFill>
-                        <pic:spPr>
+                        <pic:spPr bwMode="auto">
                           <a:xfrm>
                             <a:off x="0" y="0"/>
-                            <a:ext cx="951992" cy="714375"/>
+                            <a:ext cx="929719" cy="698736"/>
                           </a:xfrm>
                           <a:prstGeom prst="rect">
                             <a:avLst/>
                           </a:prstGeom>
+                          <a:noFill/>
+                          <a:ln>
+                            <a:noFill/>
+                          </a:ln>
                         </pic:spPr>
                       </pic:pic>
                     </a:graphicData>
@@ -2071,6 +1627,7 @@
             <w:pPr>
               <w:pStyle w:val="TableParagraph"/>
               <w:spacing w:before="1"/>
+              <w:jc w:val="center"/>
               <w:rPr>
                 <w:rFonts w:ascii="Georgia" w:hAnsi="Georgia"/>
                 <w:b/>
@@ -2084,6 +1641,7 @@
               <w:pStyle w:val="TableParagraph"/>
               <w:spacing w:before="0"/>
               <w:ind w:left="59"/>
+              <w:jc w:val="center"/>
               <w:rPr>
                 <w:rFonts w:ascii="Georgia" w:hAnsi="Georgia"/>
                 <w:sz w:val="20"/>
@@ -2097,10 +1655,10 @@
                 <w:lang w:val="de-CH" w:eastAsia="de-CH"/>
               </w:rPr>
               <w:drawing>
-                <wp:inline distT="0" distB="0" distL="0" distR="0">
-                  <wp:extent cx="914930" cy="657225"/>
-                  <wp:effectExtent l="0" t="0" r="0" b="0"/>
-                  <wp:docPr id="7" name="image4.png"/>
+                <wp:inline distT="0" distB="0" distL="0" distR="0" wp14:anchorId="5946E875" wp14:editId="1050B0B7">
+                  <wp:extent cx="697692" cy="697692"/>
+                  <wp:effectExtent l="0" t="0" r="7620" b="7620"/>
+                  <wp:docPr id="212" name="Picture 212" descr="\\svm-c113.hsr.ch\dkaiser\Desktop\TempPictures\Rendering-highway_secondary_neutral.png"/>
                   <wp:cNvGraphicFramePr>
                     <a:graphicFrameLocks xmlns:a="http://schemas.openxmlformats.org/drawingml/2006/main" noChangeAspect="1"/>
                   </wp:cNvGraphicFramePr>
@@ -2108,23 +1666,36 @@
                     <a:graphicData uri="http://schemas.openxmlformats.org/drawingml/2006/picture">
                       <pic:pic xmlns:pic="http://schemas.openxmlformats.org/drawingml/2006/picture">
                         <pic:nvPicPr>
-                          <pic:cNvPr id="8" name="image4.png"/>
-                          <pic:cNvPicPr/>
+                          <pic:cNvPr id="0" name="Picture 6" descr="\\svm-c113.hsr.ch\dkaiser\Desktop\TempPictures\Rendering-highway_secondary_neutral.png"/>
+                          <pic:cNvPicPr>
+                            <a:picLocks noChangeAspect="1" noChangeArrowheads="1"/>
+                          </pic:cNvPicPr>
                         </pic:nvPicPr>
                         <pic:blipFill>
-                          <a:blip r:embed="rId9" cstate="print"/>
+                          <a:blip r:embed="rId9">
+                            <a:extLst>
+                              <a:ext uri="{28A0092B-C50C-407E-A947-70E740481C1C}">
+                                <a14:useLocalDpi xmlns:a14="http://schemas.microsoft.com/office/drawing/2010/main" val="0"/>
+                              </a:ext>
+                            </a:extLst>
+                          </a:blip>
+                          <a:srcRect/>
                           <a:stretch>
                             <a:fillRect/>
                           </a:stretch>
                         </pic:blipFill>
-                        <pic:spPr>
+                        <pic:spPr bwMode="auto">
                           <a:xfrm>
                             <a:off x="0" y="0"/>
-                            <a:ext cx="914930" cy="657225"/>
+                            <a:ext cx="714339" cy="714339"/>
                           </a:xfrm>
                           <a:prstGeom prst="rect">
                             <a:avLst/>
                           </a:prstGeom>
+                          <a:noFill/>
+                          <a:ln>
+                            <a:noFill/>
+                          </a:ln>
                         </pic:spPr>
                       </pic:pic>
                     </a:graphicData>
@@ -2173,10 +1744,10 @@
                 <w:lang w:val="de-CH" w:eastAsia="de-CH"/>
               </w:rPr>
               <w:drawing>
-                <wp:inline distT="0" distB="0" distL="0" distR="0">
-                  <wp:extent cx="951992" cy="714375"/>
+                <wp:inline distT="0" distB="0" distL="0" distR="0" wp14:anchorId="3F51C7E1" wp14:editId="3F6DD41C">
+                  <wp:extent cx="941779" cy="707801"/>
                   <wp:effectExtent l="0" t="0" r="0" b="0"/>
-                  <wp:docPr id="9" name="image5.jpeg"/>
+                  <wp:docPr id="4" name="Picture 4" descr="\\svm-c113.hsr.ch\dkaiser\Desktop\TempPictures\secondary.jpg"/>
                   <wp:cNvGraphicFramePr>
                     <a:graphicFrameLocks xmlns:a="http://schemas.openxmlformats.org/drawingml/2006/main" noChangeAspect="1"/>
                   </wp:cNvGraphicFramePr>
@@ -2184,23 +1755,36 @@
                     <a:graphicData uri="http://schemas.openxmlformats.org/drawingml/2006/picture">
                       <pic:pic xmlns:pic="http://schemas.openxmlformats.org/drawingml/2006/picture">
                         <pic:nvPicPr>
-                          <pic:cNvPr id="10" name="image5.jpeg"/>
-                          <pic:cNvPicPr/>
+                          <pic:cNvPr id="0" name="Picture 3" descr="\\svm-c113.hsr.ch\dkaiser\Desktop\TempPictures\secondary.jpg"/>
+                          <pic:cNvPicPr>
+                            <a:picLocks noChangeAspect="1" noChangeArrowheads="1"/>
+                          </pic:cNvPicPr>
                         </pic:nvPicPr>
                         <pic:blipFill>
-                          <a:blip r:embed="rId10" cstate="print"/>
+                          <a:blip r:embed="rId10">
+                            <a:extLst>
+                              <a:ext uri="{28A0092B-C50C-407E-A947-70E740481C1C}">
+                                <a14:useLocalDpi xmlns:a14="http://schemas.microsoft.com/office/drawing/2010/main" val="0"/>
+                              </a:ext>
+                            </a:extLst>
+                          </a:blip>
+                          <a:srcRect/>
                           <a:stretch>
                             <a:fillRect/>
                           </a:stretch>
                         </pic:blipFill>
-                        <pic:spPr>
+                        <pic:spPr bwMode="auto">
                           <a:xfrm>
                             <a:off x="0" y="0"/>
-                            <a:ext cx="951992" cy="714375"/>
+                            <a:ext cx="954946" cy="717697"/>
                           </a:xfrm>
                           <a:prstGeom prst="rect">
                             <a:avLst/>
                           </a:prstGeom>
+                          <a:noFill/>
+                          <a:ln>
+                            <a:noFill/>
+                          </a:ln>
                         </pic:spPr>
                       </pic:pic>
                     </a:graphicData>
@@ -2317,6 +1901,7 @@
             <w:pPr>
               <w:pStyle w:val="TableParagraph"/>
               <w:spacing w:before="1"/>
+              <w:jc w:val="center"/>
               <w:rPr>
                 <w:rFonts w:ascii="Georgia" w:hAnsi="Georgia"/>
                 <w:b/>
@@ -2330,6 +1915,7 @@
               <w:pStyle w:val="TableParagraph"/>
               <w:spacing w:before="0"/>
               <w:ind w:left="59"/>
+              <w:jc w:val="center"/>
               <w:rPr>
                 <w:rFonts w:ascii="Georgia" w:hAnsi="Georgia"/>
                 <w:sz w:val="20"/>
@@ -2343,10 +1929,10 @@
                 <w:lang w:val="de-CH" w:eastAsia="de-CH"/>
               </w:rPr>
               <w:drawing>
-                <wp:inline distT="0" distB="0" distL="0" distR="0">
-                  <wp:extent cx="914930" cy="657225"/>
+                <wp:inline distT="0" distB="0" distL="0" distR="0" wp14:anchorId="7AEE9845" wp14:editId="2E548741">
+                  <wp:extent cx="692407" cy="692407"/>
                   <wp:effectExtent l="0" t="0" r="0" b="0"/>
-                  <wp:docPr id="11" name="image6.png"/>
+                  <wp:docPr id="213" name="Picture 213" descr="\\svm-c113.hsr.ch\dkaiser\Desktop\TempPictures\Rendering-highway_tertiary_neutral.png"/>
                   <wp:cNvGraphicFramePr>
                     <a:graphicFrameLocks xmlns:a="http://schemas.openxmlformats.org/drawingml/2006/main" noChangeAspect="1"/>
                   </wp:cNvGraphicFramePr>
@@ -2354,23 +1940,36 @@
                     <a:graphicData uri="http://schemas.openxmlformats.org/drawingml/2006/picture">
                       <pic:pic xmlns:pic="http://schemas.openxmlformats.org/drawingml/2006/picture">
                         <pic:nvPicPr>
-                          <pic:cNvPr id="12" name="image6.png"/>
-                          <pic:cNvPicPr/>
+                          <pic:cNvPr id="0" name="Picture 7" descr="\\svm-c113.hsr.ch\dkaiser\Desktop\TempPictures\Rendering-highway_tertiary_neutral.png"/>
+                          <pic:cNvPicPr>
+                            <a:picLocks noChangeAspect="1" noChangeArrowheads="1"/>
+                          </pic:cNvPicPr>
                         </pic:nvPicPr>
                         <pic:blipFill>
-                          <a:blip r:embed="rId11" cstate="print"/>
+                          <a:blip r:embed="rId11">
+                            <a:extLst>
+                              <a:ext uri="{28A0092B-C50C-407E-A947-70E740481C1C}">
+                                <a14:useLocalDpi xmlns:a14="http://schemas.microsoft.com/office/drawing/2010/main" val="0"/>
+                              </a:ext>
+                            </a:extLst>
+                          </a:blip>
+                          <a:srcRect/>
                           <a:stretch>
                             <a:fillRect/>
                           </a:stretch>
                         </pic:blipFill>
-                        <pic:spPr>
+                        <pic:spPr bwMode="auto">
                           <a:xfrm>
                             <a:off x="0" y="0"/>
-                            <a:ext cx="914930" cy="657225"/>
+                            <a:ext cx="697743" cy="697743"/>
                           </a:xfrm>
                           <a:prstGeom prst="rect">
                             <a:avLst/>
                           </a:prstGeom>
+                          <a:noFill/>
+                          <a:ln>
+                            <a:noFill/>
+                          </a:ln>
                         </pic:spPr>
                       </pic:pic>
                     </a:graphicData>
@@ -2419,10 +2018,10 @@
                 <w:lang w:val="de-CH" w:eastAsia="de-CH"/>
               </w:rPr>
               <w:drawing>
-                <wp:inline distT="0" distB="0" distL="0" distR="0">
-                  <wp:extent cx="951992" cy="714375"/>
-                  <wp:effectExtent l="0" t="0" r="0" b="0"/>
-                  <wp:docPr id="13" name="image7.jpeg"/>
+                <wp:inline distT="0" distB="0" distL="0" distR="0" wp14:anchorId="420B288D" wp14:editId="411F73DA">
+                  <wp:extent cx="951865" cy="715380"/>
+                  <wp:effectExtent l="0" t="0" r="635" b="8890"/>
+                  <wp:docPr id="6" name="Picture 6" descr="\\svm-c113.hsr.ch\dkaiser\Desktop\TempPictures\tertiary.jpg"/>
                   <wp:cNvGraphicFramePr>
                     <a:graphicFrameLocks xmlns:a="http://schemas.openxmlformats.org/drawingml/2006/main" noChangeAspect="1"/>
                   </wp:cNvGraphicFramePr>
@@ -2430,23 +2029,36 @@
                     <a:graphicData uri="http://schemas.openxmlformats.org/drawingml/2006/picture">
                       <pic:pic xmlns:pic="http://schemas.openxmlformats.org/drawingml/2006/picture">
                         <pic:nvPicPr>
-                          <pic:cNvPr id="14" name="image7.jpeg"/>
-                          <pic:cNvPicPr/>
+                          <pic:cNvPr id="0" name="Picture 4" descr="\\svm-c113.hsr.ch\dkaiser\Desktop\TempPictures\tertiary.jpg"/>
+                          <pic:cNvPicPr>
+                            <a:picLocks noChangeAspect="1" noChangeArrowheads="1"/>
+                          </pic:cNvPicPr>
                         </pic:nvPicPr>
                         <pic:blipFill>
-                          <a:blip r:embed="rId12" cstate="print"/>
+                          <a:blip r:embed="rId12">
+                            <a:extLst>
+                              <a:ext uri="{28A0092B-C50C-407E-A947-70E740481C1C}">
+                                <a14:useLocalDpi xmlns:a14="http://schemas.microsoft.com/office/drawing/2010/main" val="0"/>
+                              </a:ext>
+                            </a:extLst>
+                          </a:blip>
+                          <a:srcRect/>
                           <a:stretch>
                             <a:fillRect/>
                           </a:stretch>
                         </pic:blipFill>
-                        <pic:spPr>
+                        <pic:spPr bwMode="auto">
                           <a:xfrm>
                             <a:off x="0" y="0"/>
-                            <a:ext cx="951992" cy="714375"/>
+                            <a:ext cx="973652" cy="731754"/>
                           </a:xfrm>
                           <a:prstGeom prst="rect">
                             <a:avLst/>
                           </a:prstGeom>
+                          <a:noFill/>
+                          <a:ln>
+                            <a:noFill/>
+                          </a:ln>
                         </pic:spPr>
                       </pic:pic>
                     </a:graphicData>
@@ -2569,6 +2181,7 @@
             <w:pPr>
               <w:pStyle w:val="TableParagraph"/>
               <w:spacing w:before="1"/>
+              <w:jc w:val="center"/>
               <w:rPr>
                 <w:rFonts w:ascii="Georgia" w:hAnsi="Georgia"/>
                 <w:b/>
@@ -2582,6 +2195,7 @@
               <w:pStyle w:val="TableParagraph"/>
               <w:spacing w:before="0"/>
               <w:ind w:left="59"/>
+              <w:jc w:val="center"/>
               <w:rPr>
                 <w:rFonts w:ascii="Georgia" w:hAnsi="Georgia"/>
                 <w:sz w:val="20"/>
@@ -2596,9 +2210,9 @@
               </w:rPr>
               <w:drawing>
                 <wp:inline distT="0" distB="0" distL="0" distR="0">
-                  <wp:extent cx="914930" cy="657225"/>
-                  <wp:effectExtent l="0" t="0" r="0" b="0"/>
-                  <wp:docPr id="15" name="image8.png"/>
+                  <wp:extent cx="702945" cy="702945"/>
+                  <wp:effectExtent l="0" t="0" r="1905" b="1905"/>
+                  <wp:docPr id="215" name="Picture 215" descr="\\svm-c113.hsr.ch\dkaiser\Desktop\TempPictures\Rendering-highway_residential.png"/>
                   <wp:cNvGraphicFramePr>
                     <a:graphicFrameLocks xmlns:a="http://schemas.openxmlformats.org/drawingml/2006/main" noChangeAspect="1"/>
                   </wp:cNvGraphicFramePr>
@@ -2606,23 +2220,36 @@
                     <a:graphicData uri="http://schemas.openxmlformats.org/drawingml/2006/picture">
                       <pic:pic xmlns:pic="http://schemas.openxmlformats.org/drawingml/2006/picture">
                         <pic:nvPicPr>
-                          <pic:cNvPr id="16" name="image8.png"/>
-                          <pic:cNvPicPr/>
+                          <pic:cNvPr id="0" name="Picture 9" descr="\\svm-c113.hsr.ch\dkaiser\Desktop\TempPictures\Rendering-highway_residential.png"/>
+                          <pic:cNvPicPr>
+                            <a:picLocks noChangeAspect="1" noChangeArrowheads="1"/>
+                          </pic:cNvPicPr>
                         </pic:nvPicPr>
                         <pic:blipFill>
-                          <a:blip r:embed="rId13" cstate="print"/>
+                          <a:blip r:embed="rId13">
+                            <a:extLst>
+                              <a:ext uri="{28A0092B-C50C-407E-A947-70E740481C1C}">
+                                <a14:useLocalDpi xmlns:a14="http://schemas.microsoft.com/office/drawing/2010/main" val="0"/>
+                              </a:ext>
+                            </a:extLst>
+                          </a:blip>
+                          <a:srcRect/>
                           <a:stretch>
                             <a:fillRect/>
                           </a:stretch>
                         </pic:blipFill>
-                        <pic:spPr>
+                        <pic:spPr bwMode="auto">
                           <a:xfrm>
                             <a:off x="0" y="0"/>
-                            <a:ext cx="914930" cy="657225"/>
+                            <a:ext cx="707082" cy="707082"/>
                           </a:xfrm>
                           <a:prstGeom prst="rect">
                             <a:avLst/>
                           </a:prstGeom>
+                          <a:noFill/>
+                          <a:ln>
+                            <a:noFill/>
+                          </a:ln>
                         </pic:spPr>
                       </pic:pic>
                     </a:graphicData>
@@ -2708,6 +2335,8 @@
             </w:r>
           </w:p>
         </w:tc>
+        <w:bookmarkStart w:id="0" w:name="_GoBack"/>
+        <w:bookmarkEnd w:id="0"/>
       </w:tr>
       <w:tr>
         <w:trPr>
@@ -2788,21 +2417,44 @@
                 <w:sz w:val="18"/>
               </w:rPr>
             </w:pPr>
-            <w:r>
-              <w:rPr>
-                <w:rFonts w:ascii="Georgia" w:hAnsi="Georgia"/>
-                <w:sz w:val="18"/>
-              </w:rPr>
-              <w:t xml:space="preserve">Wirtschafts-, </w:t>
-            </w:r>
-            <w:bookmarkStart w:id="0" w:name="_GoBack"/>
-            <w:bookmarkEnd w:id="0"/>
-            <w:r>
-              <w:rPr>
-                <w:rFonts w:ascii="Georgia" w:hAnsi="Georgia"/>
-                <w:sz w:val="18"/>
-              </w:rPr>
-              <w:t xml:space="preserve">Feld- oder </w:t>
+            <w:proofErr w:type="spellStart"/>
+            <w:r>
+              <w:rPr>
+                <w:rFonts w:ascii="Georgia" w:hAnsi="Georgia"/>
+                <w:sz w:val="18"/>
+              </w:rPr>
+              <w:t>Wirtschafts</w:t>
+            </w:r>
+            <w:proofErr w:type="spellEnd"/>
+            <w:r>
+              <w:rPr>
+                <w:rFonts w:ascii="Georgia" w:hAnsi="Georgia"/>
+                <w:sz w:val="18"/>
+              </w:rPr>
+              <w:t xml:space="preserve">-, </w:t>
+            </w:r>
+            <w:r>
+              <w:rPr>
+                <w:rFonts w:ascii="Georgia" w:hAnsi="Georgia"/>
+                <w:sz w:val="18"/>
+              </w:rPr>
+              <w:t xml:space="preserve">Feld- </w:t>
+            </w:r>
+            <w:proofErr w:type="spellStart"/>
+            <w:r>
+              <w:rPr>
+                <w:rFonts w:ascii="Georgia" w:hAnsi="Georgia"/>
+                <w:sz w:val="18"/>
+              </w:rPr>
+              <w:t>oder</w:t>
+            </w:r>
+            <w:proofErr w:type="spellEnd"/>
+            <w:r>
+              <w:rPr>
+                <w:rFonts w:ascii="Georgia" w:hAnsi="Georgia"/>
+                <w:sz w:val="18"/>
+              </w:rPr>
+              <w:t xml:space="preserve"> </w:t>
             </w:r>
             <w:r>
               <w:rPr>
@@ -2828,6 +2480,7 @@
             <w:pPr>
               <w:pStyle w:val="TableParagraph"/>
               <w:spacing w:before="1"/>
+              <w:jc w:val="center"/>
               <w:rPr>
                 <w:rFonts w:ascii="Georgia" w:hAnsi="Georgia"/>
                 <w:b/>
@@ -2840,6 +2493,7 @@
               <w:pStyle w:val="TableParagraph"/>
               <w:spacing w:before="0"/>
               <w:ind w:left="59"/>
+              <w:jc w:val="center"/>
               <w:rPr>
                 <w:rFonts w:ascii="Georgia" w:hAnsi="Georgia"/>
                 <w:sz w:val="20"/>
@@ -2854,9 +2508,9 @@
               </w:rPr>
               <w:drawing>
                 <wp:inline distT="0" distB="0" distL="0" distR="0">
-                  <wp:extent cx="914930" cy="657225"/>
-                  <wp:effectExtent l="0" t="0" r="0" b="0"/>
-                  <wp:docPr id="19" name="image10.png"/>
+                  <wp:extent cx="702978" cy="702978"/>
+                  <wp:effectExtent l="0" t="0" r="1905" b="1905"/>
+                  <wp:docPr id="214" name="Picture 214" descr="\\svm-c113.hsr.ch\dkaiser\Desktop\TempPictures\Rendering-highway_track.png"/>
                   <wp:cNvGraphicFramePr>
                     <a:graphicFrameLocks xmlns:a="http://schemas.openxmlformats.org/drawingml/2006/main" noChangeAspect="1"/>
                   </wp:cNvGraphicFramePr>
@@ -2864,23 +2518,36 @@
                     <a:graphicData uri="http://schemas.openxmlformats.org/drawingml/2006/picture">
                       <pic:pic xmlns:pic="http://schemas.openxmlformats.org/drawingml/2006/picture">
                         <pic:nvPicPr>
-                          <pic:cNvPr id="20" name="image10.png"/>
-                          <pic:cNvPicPr/>
+                          <pic:cNvPr id="0" name="Picture 8" descr="\\svm-c113.hsr.ch\dkaiser\Desktop\TempPictures\Rendering-highway_track.png"/>
+                          <pic:cNvPicPr>
+                            <a:picLocks noChangeAspect="1" noChangeArrowheads="1"/>
+                          </pic:cNvPicPr>
                         </pic:nvPicPr>
                         <pic:blipFill>
-                          <a:blip r:embed="rId15" cstate="print"/>
+                          <a:blip r:embed="rId15">
+                            <a:extLst>
+                              <a:ext uri="{28A0092B-C50C-407E-A947-70E740481C1C}">
+                                <a14:useLocalDpi xmlns:a14="http://schemas.microsoft.com/office/drawing/2010/main" val="0"/>
+                              </a:ext>
+                            </a:extLst>
+                          </a:blip>
+                          <a:srcRect/>
                           <a:stretch>
                             <a:fillRect/>
                           </a:stretch>
                         </pic:blipFill>
-                        <pic:spPr>
+                        <pic:spPr bwMode="auto">
                           <a:xfrm>
                             <a:off x="0" y="0"/>
-                            <a:ext cx="914930" cy="657225"/>
+                            <a:ext cx="710959" cy="710959"/>
                           </a:xfrm>
                           <a:prstGeom prst="rect">
                             <a:avLst/>
                           </a:prstGeom>
+                          <a:noFill/>
+                          <a:ln>
+                            <a:noFill/>
+                          </a:ln>
                         </pic:spPr>
                       </pic:pic>
                     </a:graphicData>
@@ -3276,6 +2943,7 @@
               </w:rPr>
               <w:t xml:space="preserve"> </w:t>
             </w:r>
+            <w:proofErr w:type="spellStart"/>
             <w:r>
               <w:rPr>
                 <w:rFonts w:ascii="Georgia" w:hAnsi="Georgia"/>
@@ -3284,6 +2952,7 @@
               </w:rPr>
               <w:t>Typisch</w:t>
             </w:r>
+            <w:proofErr w:type="spellEnd"/>
             <w:r>
               <w:rPr>
                 <w:rFonts w:ascii="Georgia" w:hAnsi="Georgia"/>
@@ -3293,13 +2962,23 @@
               </w:rPr>
               <w:t xml:space="preserve"> </w:t>
             </w:r>
+            <w:proofErr w:type="spellStart"/>
             <w:r>
               <w:rPr>
                 <w:rFonts w:ascii="Georgia" w:hAnsi="Georgia"/>
                 <w:w w:val="90"/>
                 <w:sz w:val="18"/>
               </w:rPr>
-              <w:t xml:space="preserve">für </w:t>
+              <w:t>für</w:t>
+            </w:r>
+            <w:proofErr w:type="spellEnd"/>
+            <w:r>
+              <w:rPr>
+                <w:rFonts w:ascii="Georgia" w:hAnsi="Georgia"/>
+                <w:w w:val="90"/>
+                <w:sz w:val="18"/>
+              </w:rPr>
+              <w:t xml:space="preserve"> </w:t>
             </w:r>
             <w:r>
               <w:rPr>
@@ -3869,6 +3548,7 @@
                 <w:sz w:val="18"/>
               </w:rPr>
             </w:pPr>
+            <w:proofErr w:type="spellStart"/>
             <w:r>
               <w:rPr>
                 <w:rFonts w:ascii="Georgia" w:hAnsi="Georgia"/>
@@ -3876,6 +3556,7 @@
               </w:rPr>
               <w:t>cycleway</w:t>
             </w:r>
+            <w:proofErr w:type="spellEnd"/>
           </w:p>
         </w:tc>
         <w:tc>
@@ -3914,13 +3595,31 @@
                 <w:sz w:val="18"/>
               </w:rPr>
             </w:pPr>
-            <w:r>
-              <w:rPr>
-                <w:rFonts w:ascii="Georgia" w:hAnsi="Georgia"/>
-                <w:sz w:val="18"/>
-              </w:rPr>
-              <w:t>beschilderter Radweg</w:t>
-            </w:r>
+            <w:proofErr w:type="spellStart"/>
+            <w:r>
+              <w:rPr>
+                <w:rFonts w:ascii="Georgia" w:hAnsi="Georgia"/>
+                <w:sz w:val="18"/>
+              </w:rPr>
+              <w:t>beschilderter</w:t>
+            </w:r>
+            <w:proofErr w:type="spellEnd"/>
+            <w:r>
+              <w:rPr>
+                <w:rFonts w:ascii="Georgia" w:hAnsi="Georgia"/>
+                <w:sz w:val="18"/>
+              </w:rPr>
+              <w:t xml:space="preserve"> </w:t>
+            </w:r>
+            <w:proofErr w:type="spellStart"/>
+            <w:r>
+              <w:rPr>
+                <w:rFonts w:ascii="Georgia" w:hAnsi="Georgia"/>
+                <w:sz w:val="18"/>
+              </w:rPr>
+              <w:t>Radweg</w:t>
+            </w:r>
+            <w:proofErr w:type="spellEnd"/>
           </w:p>
         </w:tc>
         <w:tc>
@@ -4126,6 +3825,7 @@
                 <w:sz w:val="18"/>
               </w:rPr>
             </w:pPr>
+            <w:proofErr w:type="spellStart"/>
             <w:r>
               <w:rPr>
                 <w:rFonts w:ascii="Georgia" w:hAnsi="Georgia"/>
@@ -4133,15 +3833,35 @@
                 <w:w w:val="90"/>
                 <w:sz w:val="18"/>
               </w:rPr>
-              <w:t xml:space="preserve">beschilderter </w:t>
-            </w:r>
-            <w:r>
-              <w:rPr>
-                <w:rFonts w:ascii="Georgia" w:hAnsi="Georgia"/>
+              <w:t>beschilderter</w:t>
+            </w:r>
+            <w:proofErr w:type="spellEnd"/>
+            <w:r>
+              <w:rPr>
+                <w:rFonts w:ascii="Georgia" w:hAnsi="Georgia"/>
+                <w:spacing w:val="-1"/>
                 <w:w w:val="90"/>
                 <w:sz w:val="18"/>
               </w:rPr>
-              <w:t xml:space="preserve">Fussweg </w:t>
+              <w:t xml:space="preserve"> </w:t>
+            </w:r>
+            <w:proofErr w:type="spellStart"/>
+            <w:r>
+              <w:rPr>
+                <w:rFonts w:ascii="Georgia" w:hAnsi="Georgia"/>
+                <w:w w:val="90"/>
+                <w:sz w:val="18"/>
+              </w:rPr>
+              <w:t>Fussweg</w:t>
+            </w:r>
+            <w:proofErr w:type="spellEnd"/>
+            <w:r>
+              <w:rPr>
+                <w:rFonts w:ascii="Georgia" w:hAnsi="Georgia"/>
+                <w:w w:val="90"/>
+                <w:sz w:val="18"/>
+              </w:rPr>
+              <w:t xml:space="preserve"> </w:t>
             </w:r>
             <w:r>
               <w:rPr>
@@ -4391,13 +4111,31 @@
                 <w:sz w:val="18"/>
               </w:rPr>
             </w:pPr>
-            <w:r>
-              <w:rPr>
-                <w:rFonts w:ascii="Georgia" w:hAnsi="Georgia"/>
-                <w:sz w:val="18"/>
-              </w:rPr>
-              <w:t>Treppen auf Fuss-/Wanderwegen</w:t>
-            </w:r>
+            <w:proofErr w:type="spellStart"/>
+            <w:r>
+              <w:rPr>
+                <w:rFonts w:ascii="Georgia" w:hAnsi="Georgia"/>
+                <w:sz w:val="18"/>
+              </w:rPr>
+              <w:t>Treppen</w:t>
+            </w:r>
+            <w:proofErr w:type="spellEnd"/>
+            <w:r>
+              <w:rPr>
+                <w:rFonts w:ascii="Georgia" w:hAnsi="Georgia"/>
+                <w:sz w:val="18"/>
+              </w:rPr>
+              <w:t xml:space="preserve"> auf Fuss-/</w:t>
+            </w:r>
+            <w:proofErr w:type="spellStart"/>
+            <w:r>
+              <w:rPr>
+                <w:rFonts w:ascii="Georgia" w:hAnsi="Georgia"/>
+                <w:sz w:val="18"/>
+              </w:rPr>
+              <w:t>Wanderwegen</w:t>
+            </w:r>
+            <w:proofErr w:type="spellEnd"/>
           </w:p>
         </w:tc>
         <w:tc>
@@ -4580,6 +4318,7 @@
                 <w:sz w:val="18"/>
               </w:rPr>
             </w:pPr>
+            <w:proofErr w:type="spellStart"/>
             <w:r>
               <w:rPr>
                 <w:rFonts w:ascii="Georgia" w:hAnsi="Georgia"/>
@@ -4587,6 +4326,7 @@
               </w:rPr>
               <w:t>mini_roundabout</w:t>
             </w:r>
+            <w:proofErr w:type="spellEnd"/>
           </w:p>
         </w:tc>
         <w:tc>
@@ -4607,8 +4347,17 @@
                 <w:rFonts w:ascii="Georgia" w:hAnsi="Georgia"/>
                 <w:sz w:val="18"/>
               </w:rPr>
-              <w:t>Mini-Kreisel</w:t>
-            </w:r>
+              <w:t>Mini-</w:t>
+            </w:r>
+            <w:proofErr w:type="spellStart"/>
+            <w:r>
+              <w:rPr>
+                <w:rFonts w:ascii="Georgia" w:hAnsi="Georgia"/>
+                <w:sz w:val="18"/>
+              </w:rPr>
+              <w:t>Kreisel</w:t>
+            </w:r>
+            <w:proofErr w:type="spellEnd"/>
           </w:p>
         </w:tc>
         <w:tc>
@@ -4813,6 +4562,7 @@
                 <w:sz w:val="18"/>
               </w:rPr>
             </w:pPr>
+            <w:proofErr w:type="spellStart"/>
             <w:r>
               <w:rPr>
                 <w:rFonts w:ascii="Georgia" w:hAnsi="Georgia"/>
@@ -4820,6 +4570,7 @@
               </w:rPr>
               <w:t>Stopp-Schild</w:t>
             </w:r>
+            <w:proofErr w:type="spellEnd"/>
           </w:p>
         </w:tc>
         <w:tc>
@@ -4947,6 +4698,7 @@
                 <w:sz w:val="18"/>
               </w:rPr>
             </w:pPr>
+            <w:proofErr w:type="spellStart"/>
             <w:r>
               <w:rPr>
                 <w:rFonts w:ascii="Georgia" w:hAnsi="Georgia"/>
@@ -4954,6 +4706,7 @@
               </w:rPr>
               <w:t>traffic_signals</w:t>
             </w:r>
+            <w:proofErr w:type="spellEnd"/>
           </w:p>
         </w:tc>
         <w:tc>
@@ -4969,6 +4722,7 @@
                 <w:sz w:val="18"/>
               </w:rPr>
             </w:pPr>
+            <w:proofErr w:type="spellStart"/>
             <w:r>
               <w:rPr>
                 <w:rFonts w:ascii="Georgia" w:hAnsi="Georgia"/>
@@ -4976,6 +4730,7 @@
               </w:rPr>
               <w:t>Ampel</w:t>
             </w:r>
+            <w:proofErr w:type="spellEnd"/>
           </w:p>
         </w:tc>
         <w:tc>
@@ -5317,6 +5072,7 @@
                 <w:lang w:val="de-CH"/>
               </w:rPr>
             </w:pPr>
+            <w:proofErr w:type="spellStart"/>
             <w:r>
               <w:rPr>
                 <w:rFonts w:ascii="Georgia" w:hAnsi="Georgia"/>
@@ -5325,6 +5081,7 @@
               </w:rPr>
               <w:t>highway</w:t>
             </w:r>
+            <w:proofErr w:type="spellEnd"/>
           </w:p>
         </w:tc>
         <w:tc>
@@ -5341,6 +5098,7 @@
                 <w:lang w:val="de-CH"/>
               </w:rPr>
             </w:pPr>
+            <w:proofErr w:type="spellStart"/>
             <w:r>
               <w:rPr>
                 <w:rFonts w:ascii="Georgia" w:hAnsi="Georgia"/>
@@ -5349,6 +5107,7 @@
               </w:rPr>
               <w:t>bus_stop</w:t>
             </w:r>
+            <w:proofErr w:type="spellEnd"/>
           </w:p>
         </w:tc>
         <w:tc>
@@ -5538,6 +5297,7 @@
                 <w:lang w:val="de-CH"/>
               </w:rPr>
             </w:pPr>
+            <w:proofErr w:type="spellStart"/>
             <w:r>
               <w:rPr>
                 <w:rFonts w:ascii="Georgia" w:hAnsi="Georgia"/>
@@ -5546,6 +5306,7 @@
               </w:rPr>
               <w:t>junction</w:t>
             </w:r>
+            <w:proofErr w:type="spellEnd"/>
           </w:p>
         </w:tc>
         <w:tc>
@@ -5562,6 +5323,7 @@
                 <w:lang w:val="de-CH"/>
               </w:rPr>
             </w:pPr>
+            <w:proofErr w:type="spellStart"/>
             <w:r>
               <w:rPr>
                 <w:rFonts w:ascii="Georgia" w:hAnsi="Georgia"/>
@@ -5570,6 +5332,7 @@
               </w:rPr>
               <w:t>roundabout</w:t>
             </w:r>
+            <w:proofErr w:type="spellEnd"/>
           </w:p>
         </w:tc>
         <w:tc>
@@ -5920,6 +5683,7 @@
               </w:rPr>
               <w:t>Dar</w:t>
             </w:r>
+            <w:proofErr w:type="spellStart"/>
             <w:r>
               <w:rPr>
                 <w:rFonts w:ascii="Georgia" w:hAnsi="Georgia"/>
@@ -5928,6 +5692,7 @@
               </w:rPr>
               <w:t>stellung</w:t>
             </w:r>
+            <w:proofErr w:type="spellEnd"/>
           </w:p>
         </w:tc>
         <w:tc>
@@ -6016,7 +5781,39 @@
                 <w:rFonts w:ascii="Georgia" w:hAnsi="Georgia"/>
                 <w:sz w:val="18"/>
               </w:rPr>
-              <w:t>yes/private/perm issive/ destination/unkn own/no</w:t>
+              <w:t xml:space="preserve">yes/private/perm </w:t>
+            </w:r>
+            <w:proofErr w:type="spellStart"/>
+            <w:r>
+              <w:rPr>
+                <w:rFonts w:ascii="Georgia" w:hAnsi="Georgia"/>
+                <w:sz w:val="18"/>
+              </w:rPr>
+              <w:t>issive</w:t>
+            </w:r>
+            <w:proofErr w:type="spellEnd"/>
+            <w:r>
+              <w:rPr>
+                <w:rFonts w:ascii="Georgia" w:hAnsi="Georgia"/>
+                <w:sz w:val="18"/>
+              </w:rPr>
+              <w:t>/ destination/</w:t>
+            </w:r>
+            <w:proofErr w:type="spellStart"/>
+            <w:r>
+              <w:rPr>
+                <w:rFonts w:ascii="Georgia" w:hAnsi="Georgia"/>
+                <w:sz w:val="18"/>
+              </w:rPr>
+              <w:t>unkn</w:t>
+            </w:r>
+            <w:proofErr w:type="spellEnd"/>
+            <w:r>
+              <w:rPr>
+                <w:rFonts w:ascii="Georgia" w:hAnsi="Georgia"/>
+                <w:sz w:val="18"/>
+              </w:rPr>
+              <w:t xml:space="preserve"> own/no</w:t>
             </w:r>
           </w:p>
         </w:tc>
@@ -6038,12 +5835,37 @@
                 <w:sz w:val="18"/>
               </w:rPr>
             </w:pPr>
-            <w:r>
-              <w:rPr>
-                <w:rFonts w:ascii="Georgia" w:hAnsi="Georgia"/>
-                <w:sz w:val="18"/>
-              </w:rPr>
-              <w:t>Generelle Zutrittsbeschränkungen:</w:t>
+            <w:proofErr w:type="spellStart"/>
+            <w:r>
+              <w:rPr>
+                <w:rFonts w:ascii="Georgia" w:hAnsi="Georgia"/>
+                <w:sz w:val="18"/>
+              </w:rPr>
+              <w:t>Generelle</w:t>
+            </w:r>
+            <w:proofErr w:type="spellEnd"/>
+            <w:r>
+              <w:rPr>
+                <w:rFonts w:ascii="Georgia" w:hAnsi="Georgia"/>
+                <w:sz w:val="18"/>
+              </w:rPr>
+              <w:t xml:space="preserve"> </w:t>
+            </w:r>
+            <w:proofErr w:type="spellStart"/>
+            <w:r>
+              <w:rPr>
+                <w:rFonts w:ascii="Georgia" w:hAnsi="Georgia"/>
+                <w:sz w:val="18"/>
+              </w:rPr>
+              <w:t>Zutrittsbeschränkungen</w:t>
+            </w:r>
+            <w:proofErr w:type="spellEnd"/>
+            <w:r>
+              <w:rPr>
+                <w:rFonts w:ascii="Georgia" w:hAnsi="Georgia"/>
+                <w:sz w:val="18"/>
+              </w:rPr>
+              <w:t>:</w:t>
             </w:r>
           </w:p>
         </w:tc>
@@ -6201,7 +6023,39 @@
                 <w:rFonts w:ascii="Georgia" w:hAnsi="Georgia"/>
                 <w:sz w:val="18"/>
               </w:rPr>
-              <w:t>yes/private/perm issive/ destination/unkn own/no</w:t>
+              <w:t xml:space="preserve">yes/private/perm </w:t>
+            </w:r>
+            <w:proofErr w:type="spellStart"/>
+            <w:r>
+              <w:rPr>
+                <w:rFonts w:ascii="Georgia" w:hAnsi="Georgia"/>
+                <w:sz w:val="18"/>
+              </w:rPr>
+              <w:t>issive</w:t>
+            </w:r>
+            <w:proofErr w:type="spellEnd"/>
+            <w:r>
+              <w:rPr>
+                <w:rFonts w:ascii="Georgia" w:hAnsi="Georgia"/>
+                <w:sz w:val="18"/>
+              </w:rPr>
+              <w:t>/ destination/</w:t>
+            </w:r>
+            <w:proofErr w:type="spellStart"/>
+            <w:r>
+              <w:rPr>
+                <w:rFonts w:ascii="Georgia" w:hAnsi="Georgia"/>
+                <w:sz w:val="18"/>
+              </w:rPr>
+              <w:t>unkn</w:t>
+            </w:r>
+            <w:proofErr w:type="spellEnd"/>
+            <w:r>
+              <w:rPr>
+                <w:rFonts w:ascii="Georgia" w:hAnsi="Georgia"/>
+                <w:sz w:val="18"/>
+              </w:rPr>
+              <w:t xml:space="preserve"> own/no</w:t>
             </w:r>
           </w:p>
         </w:tc>
@@ -6224,13 +6078,31 @@
                 <w:sz w:val="18"/>
               </w:rPr>
             </w:pPr>
-            <w:r>
-              <w:rPr>
-                <w:rFonts w:ascii="Georgia" w:hAnsi="Georgia"/>
-                <w:sz w:val="18"/>
-              </w:rPr>
-              <w:t>Als Fussgänger</w:t>
-            </w:r>
+            <w:proofErr w:type="spellStart"/>
+            <w:r>
+              <w:rPr>
+                <w:rFonts w:ascii="Georgia" w:hAnsi="Georgia"/>
+                <w:sz w:val="18"/>
+              </w:rPr>
+              <w:t>Als</w:t>
+            </w:r>
+            <w:proofErr w:type="spellEnd"/>
+            <w:r>
+              <w:rPr>
+                <w:rFonts w:ascii="Georgia" w:hAnsi="Georgia"/>
+                <w:sz w:val="18"/>
+              </w:rPr>
+              <w:t xml:space="preserve"> </w:t>
+            </w:r>
+            <w:proofErr w:type="spellStart"/>
+            <w:r>
+              <w:rPr>
+                <w:rFonts w:ascii="Georgia" w:hAnsi="Georgia"/>
+                <w:sz w:val="18"/>
+              </w:rPr>
+              <w:t>Fussgänger</w:t>
+            </w:r>
+            <w:proofErr w:type="spellEnd"/>
           </w:p>
         </w:tc>
         <w:tc>
@@ -6426,7 +6298,39 @@
                 <w:rFonts w:ascii="Georgia" w:hAnsi="Georgia"/>
                 <w:sz w:val="18"/>
               </w:rPr>
-              <w:t>yes/private/perm issive/ destination/unkn own/no</w:t>
+              <w:t xml:space="preserve">yes/private/perm </w:t>
+            </w:r>
+            <w:proofErr w:type="spellStart"/>
+            <w:r>
+              <w:rPr>
+                <w:rFonts w:ascii="Georgia" w:hAnsi="Georgia"/>
+                <w:sz w:val="18"/>
+              </w:rPr>
+              <w:t>issive</w:t>
+            </w:r>
+            <w:proofErr w:type="spellEnd"/>
+            <w:r>
+              <w:rPr>
+                <w:rFonts w:ascii="Georgia" w:hAnsi="Georgia"/>
+                <w:sz w:val="18"/>
+              </w:rPr>
+              <w:t>/ destination/</w:t>
+            </w:r>
+            <w:proofErr w:type="spellStart"/>
+            <w:r>
+              <w:rPr>
+                <w:rFonts w:ascii="Georgia" w:hAnsi="Georgia"/>
+                <w:sz w:val="18"/>
+              </w:rPr>
+              <w:t>unkn</w:t>
+            </w:r>
+            <w:proofErr w:type="spellEnd"/>
+            <w:r>
+              <w:rPr>
+                <w:rFonts w:ascii="Georgia" w:hAnsi="Georgia"/>
+                <w:sz w:val="18"/>
+              </w:rPr>
+              <w:t xml:space="preserve"> own/no</w:t>
             </w:r>
           </w:p>
         </w:tc>
@@ -6443,13 +6347,47 @@
                 <w:sz w:val="18"/>
               </w:rPr>
             </w:pPr>
-            <w:r>
-              <w:rPr>
-                <w:rFonts w:ascii="Georgia" w:hAnsi="Georgia"/>
-                <w:sz w:val="18"/>
-              </w:rPr>
-              <w:t>Mit dem Fahrrad</w:t>
-            </w:r>
+            <w:proofErr w:type="spellStart"/>
+            <w:r>
+              <w:rPr>
+                <w:rFonts w:ascii="Georgia" w:hAnsi="Georgia"/>
+                <w:sz w:val="18"/>
+              </w:rPr>
+              <w:t>Mit</w:t>
+            </w:r>
+            <w:proofErr w:type="spellEnd"/>
+            <w:r>
+              <w:rPr>
+                <w:rFonts w:ascii="Georgia" w:hAnsi="Georgia"/>
+                <w:sz w:val="18"/>
+              </w:rPr>
+              <w:t xml:space="preserve"> </w:t>
+            </w:r>
+            <w:proofErr w:type="spellStart"/>
+            <w:r>
+              <w:rPr>
+                <w:rFonts w:ascii="Georgia" w:hAnsi="Georgia"/>
+                <w:sz w:val="18"/>
+              </w:rPr>
+              <w:t>dem</w:t>
+            </w:r>
+            <w:proofErr w:type="spellEnd"/>
+            <w:r>
+              <w:rPr>
+                <w:rFonts w:ascii="Georgia" w:hAnsi="Georgia"/>
+                <w:sz w:val="18"/>
+              </w:rPr>
+              <w:t xml:space="preserve"> </w:t>
+            </w:r>
+            <w:proofErr w:type="spellStart"/>
+            <w:r>
+              <w:rPr>
+                <w:rFonts w:ascii="Georgia" w:hAnsi="Georgia"/>
+                <w:sz w:val="18"/>
+              </w:rPr>
+              <w:t>Fahrrad</w:t>
+            </w:r>
+            <w:proofErr w:type="spellEnd"/>
           </w:p>
         </w:tc>
         <w:tc>
@@ -6555,6 +6493,7 @@
                 <w:sz w:val="18"/>
               </w:rPr>
             </w:pPr>
+            <w:proofErr w:type="spellStart"/>
             <w:r>
               <w:rPr>
                 <w:rFonts w:ascii="Georgia" w:hAnsi="Georgia"/>
@@ -6562,6 +6501,7 @@
               </w:rPr>
               <w:t>oneway</w:t>
             </w:r>
+            <w:proofErr w:type="spellEnd"/>
           </w:p>
         </w:tc>
         <w:tc>
@@ -6591,7 +6531,25 @@
                 <w:w w:val="95"/>
                 <w:sz w:val="18"/>
               </w:rPr>
-              <w:t>yes/no oder -1</w:t>
+              <w:t xml:space="preserve">yes/no </w:t>
+            </w:r>
+            <w:proofErr w:type="spellStart"/>
+            <w:r>
+              <w:rPr>
+                <w:rFonts w:ascii="Georgia" w:hAnsi="Georgia"/>
+                <w:w w:val="95"/>
+                <w:sz w:val="18"/>
+              </w:rPr>
+              <w:t>oder</w:t>
+            </w:r>
+            <w:proofErr w:type="spellEnd"/>
+            <w:r>
+              <w:rPr>
+                <w:rFonts w:ascii="Georgia" w:hAnsi="Georgia"/>
+                <w:w w:val="95"/>
+                <w:sz w:val="18"/>
+              </w:rPr>
+              <w:t xml:space="preserve"> -1</w:t>
             </w:r>
           </w:p>
         </w:tc>
@@ -6608,6 +6566,7 @@
                 <w:sz w:val="18"/>
               </w:rPr>
             </w:pPr>
+            <w:proofErr w:type="spellStart"/>
             <w:r>
               <w:rPr>
                 <w:rFonts w:ascii="Georgia" w:hAnsi="Georgia"/>
@@ -6615,6 +6574,7 @@
               </w:rPr>
               <w:t>Einbahnstrasse</w:t>
             </w:r>
+            <w:proofErr w:type="spellEnd"/>
           </w:p>
         </w:tc>
         <w:tc>
@@ -6720,6 +6680,7 @@
                 <w:sz w:val="18"/>
               </w:rPr>
             </w:pPr>
+            <w:proofErr w:type="spellStart"/>
             <w:r>
               <w:rPr>
                 <w:rFonts w:ascii="Georgia" w:hAnsi="Georgia"/>
@@ -6727,6 +6688,7 @@
               </w:rPr>
               <w:t>noexit</w:t>
             </w:r>
+            <w:proofErr w:type="spellEnd"/>
           </w:p>
         </w:tc>
         <w:tc>
@@ -6765,6 +6727,7 @@
                 <w:sz w:val="18"/>
               </w:rPr>
             </w:pPr>
+            <w:proofErr w:type="spellStart"/>
             <w:r>
               <w:rPr>
                 <w:rFonts w:ascii="Georgia" w:hAnsi="Georgia"/>
@@ -6773,6 +6736,7 @@
               </w:rPr>
               <w:t>Sackgasse</w:t>
             </w:r>
+            <w:proofErr w:type="spellEnd"/>
           </w:p>
         </w:tc>
         <w:tc>
@@ -6878,6 +6842,7 @@
                 <w:sz w:val="18"/>
               </w:rPr>
             </w:pPr>
+            <w:proofErr w:type="spellStart"/>
             <w:r>
               <w:rPr>
                 <w:rFonts w:ascii="Georgia" w:hAnsi="Georgia"/>
@@ -6886,6 +6851,7 @@
               </w:rPr>
               <w:t>maxweight</w:t>
             </w:r>
+            <w:proofErr w:type="spellEnd"/>
           </w:p>
         </w:tc>
         <w:tc>
@@ -6901,6 +6867,7 @@
                 <w:sz w:val="18"/>
               </w:rPr>
             </w:pPr>
+            <w:proofErr w:type="spellStart"/>
             <w:r>
               <w:rPr>
                 <w:rFonts w:ascii="Georgia" w:hAnsi="Georgia"/>
@@ -6908,6 +6875,7 @@
               </w:rPr>
               <w:t>Num</w:t>
             </w:r>
+            <w:proofErr w:type="spellEnd"/>
           </w:p>
         </w:tc>
         <w:tc>
@@ -6923,13 +6891,31 @@
                 <w:sz w:val="18"/>
               </w:rPr>
             </w:pPr>
-            <w:r>
-              <w:rPr>
-                <w:rFonts w:ascii="Georgia" w:hAnsi="Georgia"/>
-                <w:sz w:val="18"/>
-              </w:rPr>
-              <w:t>Gewichtslimit in Tonnen</w:t>
-            </w:r>
+            <w:proofErr w:type="spellStart"/>
+            <w:r>
+              <w:rPr>
+                <w:rFonts w:ascii="Georgia" w:hAnsi="Georgia"/>
+                <w:sz w:val="18"/>
+              </w:rPr>
+              <w:t>Gewichtslimit</w:t>
+            </w:r>
+            <w:proofErr w:type="spellEnd"/>
+            <w:r>
+              <w:rPr>
+                <w:rFonts w:ascii="Georgia" w:hAnsi="Georgia"/>
+                <w:sz w:val="18"/>
+              </w:rPr>
+              <w:t xml:space="preserve"> in </w:t>
+            </w:r>
+            <w:proofErr w:type="spellStart"/>
+            <w:r>
+              <w:rPr>
+                <w:rFonts w:ascii="Georgia" w:hAnsi="Georgia"/>
+                <w:sz w:val="18"/>
+              </w:rPr>
+              <w:t>Tonnen</w:t>
+            </w:r>
+            <w:proofErr w:type="spellEnd"/>
           </w:p>
         </w:tc>
         <w:tc>
@@ -7035,6 +7021,7 @@
                 <w:sz w:val="18"/>
               </w:rPr>
             </w:pPr>
+            <w:proofErr w:type="spellStart"/>
             <w:r>
               <w:rPr>
                 <w:rFonts w:ascii="Georgia" w:hAnsi="Georgia"/>
@@ -7042,6 +7029,7 @@
               </w:rPr>
               <w:t>maxheight</w:t>
             </w:r>
+            <w:proofErr w:type="spellEnd"/>
           </w:p>
         </w:tc>
         <w:tc>
@@ -7057,6 +7045,7 @@
                 <w:sz w:val="18"/>
               </w:rPr>
             </w:pPr>
+            <w:proofErr w:type="spellStart"/>
             <w:r>
               <w:rPr>
                 <w:rFonts w:ascii="Georgia" w:hAnsi="Georgia"/>
@@ -7064,6 +7053,7 @@
               </w:rPr>
               <w:t>Num</w:t>
             </w:r>
+            <w:proofErr w:type="spellEnd"/>
           </w:p>
         </w:tc>
         <w:tc>
@@ -7079,12 +7069,21 @@
                 <w:sz w:val="18"/>
               </w:rPr>
             </w:pPr>
-            <w:r>
-              <w:rPr>
-                <w:rFonts w:ascii="Georgia" w:hAnsi="Georgia"/>
-                <w:sz w:val="18"/>
-              </w:rPr>
-              <w:t>Höhenbeschränkung in Meter</w:t>
+            <w:proofErr w:type="spellStart"/>
+            <w:r>
+              <w:rPr>
+                <w:rFonts w:ascii="Georgia" w:hAnsi="Georgia"/>
+                <w:sz w:val="18"/>
+              </w:rPr>
+              <w:t>Höhenbeschränkung</w:t>
+            </w:r>
+            <w:proofErr w:type="spellEnd"/>
+            <w:r>
+              <w:rPr>
+                <w:rFonts w:ascii="Georgia" w:hAnsi="Georgia"/>
+                <w:sz w:val="18"/>
+              </w:rPr>
+              <w:t xml:space="preserve"> in Meter</w:t>
             </w:r>
           </w:p>
         </w:tc>
@@ -7191,6 +7190,7 @@
                 <w:sz w:val="18"/>
               </w:rPr>
             </w:pPr>
+            <w:proofErr w:type="spellStart"/>
             <w:r>
               <w:rPr>
                 <w:rFonts w:ascii="Georgia" w:hAnsi="Georgia"/>
@@ -7198,6 +7198,7 @@
               </w:rPr>
               <w:t>maxwidth</w:t>
             </w:r>
+            <w:proofErr w:type="spellEnd"/>
           </w:p>
         </w:tc>
         <w:tc>
@@ -7213,6 +7214,7 @@
                 <w:sz w:val="18"/>
               </w:rPr>
             </w:pPr>
+            <w:proofErr w:type="spellStart"/>
             <w:r>
               <w:rPr>
                 <w:rFonts w:ascii="Georgia" w:hAnsi="Georgia"/>
@@ -7220,6 +7222,7 @@
               </w:rPr>
               <w:t>Num</w:t>
             </w:r>
+            <w:proofErr w:type="spellEnd"/>
           </w:p>
         </w:tc>
         <w:tc>
@@ -7235,12 +7238,21 @@
                 <w:sz w:val="18"/>
               </w:rPr>
             </w:pPr>
-            <w:r>
-              <w:rPr>
-                <w:rFonts w:ascii="Georgia" w:hAnsi="Georgia"/>
-                <w:sz w:val="18"/>
-              </w:rPr>
-              <w:t>Breitenbeschränkung in Meter</w:t>
+            <w:proofErr w:type="spellStart"/>
+            <w:r>
+              <w:rPr>
+                <w:rFonts w:ascii="Georgia" w:hAnsi="Georgia"/>
+                <w:sz w:val="18"/>
+              </w:rPr>
+              <w:t>Breitenbeschränkung</w:t>
+            </w:r>
+            <w:proofErr w:type="spellEnd"/>
+            <w:r>
+              <w:rPr>
+                <w:rFonts w:ascii="Georgia" w:hAnsi="Georgia"/>
+                <w:sz w:val="18"/>
+              </w:rPr>
+              <w:t xml:space="preserve"> in Meter</w:t>
             </w:r>
           </w:p>
         </w:tc>
@@ -7347,6 +7359,7 @@
                 <w:sz w:val="18"/>
               </w:rPr>
             </w:pPr>
+            <w:proofErr w:type="spellStart"/>
             <w:r>
               <w:rPr>
                 <w:rFonts w:ascii="Georgia" w:hAnsi="Georgia"/>
@@ -7354,6 +7367,7 @@
               </w:rPr>
               <w:t>maxspeed</w:t>
             </w:r>
+            <w:proofErr w:type="spellEnd"/>
           </w:p>
         </w:tc>
         <w:tc>
@@ -7369,6 +7383,7 @@
                 <w:sz w:val="18"/>
               </w:rPr>
             </w:pPr>
+            <w:proofErr w:type="spellStart"/>
             <w:r>
               <w:rPr>
                 <w:rFonts w:ascii="Georgia" w:hAnsi="Georgia"/>
@@ -7376,6 +7391,7 @@
               </w:rPr>
               <w:t>Num</w:t>
             </w:r>
+            <w:proofErr w:type="spellEnd"/>
           </w:p>
         </w:tc>
         <w:tc>
@@ -7642,12 +7658,14 @@
           <w:rFonts w:ascii="Georgia" w:hAnsi="Georgia"/>
         </w:rPr>
       </w:pPr>
+      <w:proofErr w:type="spellStart"/>
       <w:r>
         <w:rPr>
           <w:rFonts w:ascii="Georgia" w:hAnsi="Georgia"/>
         </w:rPr>
         <w:t>Nutzung</w:t>
       </w:r>
+      <w:proofErr w:type="spellEnd"/>
     </w:p>
     <w:tbl>
       <w:tblPr>
@@ -7750,6 +7768,7 @@
                 <w:sz w:val="18"/>
               </w:rPr>
             </w:pPr>
+            <w:proofErr w:type="spellStart"/>
             <w:r>
               <w:rPr>
                 <w:rFonts w:ascii="Georgia" w:hAnsi="Georgia"/>
@@ -7758,6 +7777,7 @@
               </w:rPr>
               <w:t>Kommentar</w:t>
             </w:r>
+            <w:proofErr w:type="spellEnd"/>
           </w:p>
         </w:tc>
         <w:tc>
@@ -7776,6 +7796,7 @@
                 <w:sz w:val="18"/>
               </w:rPr>
             </w:pPr>
+            <w:proofErr w:type="spellStart"/>
             <w:r>
               <w:rPr>
                 <w:rFonts w:ascii="Georgia" w:hAnsi="Georgia"/>
@@ -7784,6 +7805,7 @@
               </w:rPr>
               <w:t>Darstellung</w:t>
             </w:r>
+            <w:proofErr w:type="spellEnd"/>
           </w:p>
         </w:tc>
         <w:tc>
@@ -8199,6 +8221,7 @@
                 <w:sz w:val="18"/>
               </w:rPr>
             </w:pPr>
+            <w:proofErr w:type="spellStart"/>
             <w:r>
               <w:rPr>
                 <w:rFonts w:ascii="Georgia" w:hAnsi="Georgia"/>
@@ -8206,6 +8229,7 @@
               </w:rPr>
               <w:t>biergarten</w:t>
             </w:r>
+            <w:proofErr w:type="spellEnd"/>
           </w:p>
         </w:tc>
         <w:tc>
@@ -8222,6 +8246,7 @@
                 <w:sz w:val="18"/>
               </w:rPr>
             </w:pPr>
+            <w:proofErr w:type="spellStart"/>
             <w:r>
               <w:rPr>
                 <w:rFonts w:ascii="Georgia" w:hAnsi="Georgia"/>
@@ -8229,6 +8254,7 @@
               </w:rPr>
               <w:t>Biergarten</w:t>
             </w:r>
+            <w:proofErr w:type="spellEnd"/>
           </w:p>
         </w:tc>
         <w:tc>
@@ -8364,6 +8390,7 @@
                 <w:sz w:val="18"/>
               </w:rPr>
             </w:pPr>
+            <w:proofErr w:type="spellStart"/>
             <w:r>
               <w:rPr>
                 <w:rFonts w:ascii="Georgia" w:hAnsi="Georgia"/>
@@ -8371,6 +8398,7 @@
               </w:rPr>
               <w:t>bicycle_parking</w:t>
             </w:r>
+            <w:proofErr w:type="spellEnd"/>
           </w:p>
         </w:tc>
         <w:tc>
@@ -8387,6 +8415,7 @@
                 <w:sz w:val="18"/>
               </w:rPr>
             </w:pPr>
+            <w:proofErr w:type="spellStart"/>
             <w:r>
               <w:rPr>
                 <w:rFonts w:ascii="Georgia" w:hAnsi="Georgia"/>
@@ -8394,6 +8423,7 @@
               </w:rPr>
               <w:t>Fahrradparkplatz</w:t>
             </w:r>
+            <w:proofErr w:type="spellEnd"/>
           </w:p>
         </w:tc>
         <w:tc>
@@ -8859,6 +8889,7 @@
                 <w:sz w:val="18"/>
               </w:rPr>
             </w:pPr>
+            <w:proofErr w:type="spellStart"/>
             <w:r>
               <w:rPr>
                 <w:rFonts w:ascii="Georgia" w:hAnsi="Georgia"/>
@@ -8866,6 +8897,7 @@
               </w:rPr>
               <w:t>drinking_water</w:t>
             </w:r>
+            <w:proofErr w:type="spellEnd"/>
           </w:p>
         </w:tc>
         <w:tc>
@@ -9348,6 +9380,7 @@
                 <w:sz w:val="18"/>
               </w:rPr>
             </w:pPr>
+            <w:proofErr w:type="spellStart"/>
             <w:r>
               <w:rPr>
                 <w:rFonts w:ascii="Georgia" w:hAnsi="Georgia"/>
@@ -9355,6 +9388,7 @@
               </w:rPr>
               <w:t>Tankstelle</w:t>
             </w:r>
+            <w:proofErr w:type="spellEnd"/>
           </w:p>
         </w:tc>
         <w:tc>
@@ -9568,6 +9602,7 @@
                 <w:sz w:val="18"/>
               </w:rPr>
             </w:pPr>
+            <w:proofErr w:type="spellStart"/>
             <w:r>
               <w:rPr>
                 <w:rFonts w:ascii="Georgia" w:hAnsi="Georgia"/>
@@ -9575,6 +9610,7 @@
               </w:rPr>
               <w:t>Krankenhaus</w:t>
             </w:r>
+            <w:proofErr w:type="spellEnd"/>
           </w:p>
         </w:tc>
         <w:tc>
@@ -9733,12 +9769,21 @@
                 <w:sz w:val="18"/>
               </w:rPr>
             </w:pPr>
-            <w:r>
-              <w:rPr>
-                <w:rFonts w:ascii="Georgia" w:hAnsi="Georgia"/>
-                <w:sz w:val="18"/>
-              </w:rPr>
-              <w:t>Nachtclub, Disco</w:t>
+            <w:proofErr w:type="spellStart"/>
+            <w:r>
+              <w:rPr>
+                <w:rFonts w:ascii="Georgia" w:hAnsi="Georgia"/>
+                <w:sz w:val="18"/>
+              </w:rPr>
+              <w:t>Nachtclub</w:t>
+            </w:r>
+            <w:proofErr w:type="spellEnd"/>
+            <w:r>
+              <w:rPr>
+                <w:rFonts w:ascii="Georgia" w:hAnsi="Georgia"/>
+                <w:sz w:val="18"/>
+              </w:rPr>
+              <w:t>, Disco</w:t>
             </w:r>
           </w:p>
         </w:tc>
@@ -10300,6 +10345,7 @@
               </w:rPr>
               <w:t xml:space="preserve"> </w:t>
             </w:r>
+            <w:proofErr w:type="spellStart"/>
             <w:r>
               <w:rPr>
                 <w:rFonts w:ascii="Georgia" w:hAnsi="Georgia"/>
@@ -10307,7 +10353,37 @@
                 <w:sz w:val="18"/>
                 <w:lang w:val="de-CH"/>
               </w:rPr>
-              <w:t xml:space="preserve">fee=yes </w:t>
+              <w:t>fee</w:t>
+            </w:r>
+            <w:proofErr w:type="spellEnd"/>
+            <w:r>
+              <w:rPr>
+                <w:rFonts w:ascii="Georgia" w:hAnsi="Georgia"/>
+                <w:w w:val="95"/>
+                <w:sz w:val="18"/>
+                <w:lang w:val="de-CH"/>
+              </w:rPr>
+              <w:t>=</w:t>
+            </w:r>
+            <w:proofErr w:type="spellStart"/>
+            <w:r>
+              <w:rPr>
+                <w:rFonts w:ascii="Georgia" w:hAnsi="Georgia"/>
+                <w:w w:val="95"/>
+                <w:sz w:val="18"/>
+                <w:lang w:val="de-CH"/>
+              </w:rPr>
+              <w:t>yes</w:t>
+            </w:r>
+            <w:proofErr w:type="spellEnd"/>
+            <w:r>
+              <w:rPr>
+                <w:rFonts w:ascii="Georgia" w:hAnsi="Georgia"/>
+                <w:w w:val="95"/>
+                <w:sz w:val="18"/>
+                <w:lang w:val="de-CH"/>
+              </w:rPr>
+              <w:t xml:space="preserve"> </w:t>
             </w:r>
             <w:r>
               <w:rPr>
@@ -10476,6 +10552,7 @@
                 <w:sz w:val="18"/>
               </w:rPr>
             </w:pPr>
+            <w:proofErr w:type="spellStart"/>
             <w:r>
               <w:rPr>
                 <w:rFonts w:ascii="Georgia" w:hAnsi="Georgia"/>
@@ -10483,6 +10560,7 @@
               </w:rPr>
               <w:t>Apotheke</w:t>
             </w:r>
+            <w:proofErr w:type="spellEnd"/>
           </w:p>
         </w:tc>
         <w:tc>
@@ -10719,6 +10797,7 @@
                 <w:sz w:val="18"/>
               </w:rPr>
             </w:pPr>
+            <w:proofErr w:type="spellStart"/>
             <w:r>
               <w:rPr>
                 <w:rFonts w:ascii="Georgia" w:hAnsi="Georgia"/>
@@ -10727,6 +10806,7 @@
               </w:rPr>
               <w:t>place_of_worship</w:t>
             </w:r>
+            <w:proofErr w:type="spellEnd"/>
           </w:p>
         </w:tc>
         <w:tc>
@@ -10752,6 +10832,7 @@
               </w:rPr>
               <w:t xml:space="preserve">Anbetungsort (Kirche, Synagoge, Moschee, ...) mit </w:t>
             </w:r>
+            <w:proofErr w:type="spellStart"/>
             <w:r>
               <w:rPr>
                 <w:rFonts w:ascii="Georgia" w:hAnsi="Georgia"/>
@@ -10759,7 +10840,57 @@
                 <w:sz w:val="18"/>
                 <w:lang w:val="de-CH"/>
               </w:rPr>
-              <w:t xml:space="preserve">religion=*, ggf. denomination=* und möglichst name=* </w:t>
+              <w:t>religion</w:t>
+            </w:r>
+            <w:proofErr w:type="spellEnd"/>
+            <w:r>
+              <w:rPr>
+                <w:rFonts w:ascii="Georgia" w:hAnsi="Georgia"/>
+                <w:w w:val="95"/>
+                <w:sz w:val="18"/>
+                <w:lang w:val="de-CH"/>
+              </w:rPr>
+              <w:t xml:space="preserve">=*, ggf. </w:t>
+            </w:r>
+            <w:proofErr w:type="spellStart"/>
+            <w:r>
+              <w:rPr>
+                <w:rFonts w:ascii="Georgia" w:hAnsi="Georgia"/>
+                <w:w w:val="95"/>
+                <w:sz w:val="18"/>
+                <w:lang w:val="de-CH"/>
+              </w:rPr>
+              <w:t>denomination</w:t>
+            </w:r>
+            <w:proofErr w:type="spellEnd"/>
+            <w:r>
+              <w:rPr>
+                <w:rFonts w:ascii="Georgia" w:hAnsi="Georgia"/>
+                <w:w w:val="95"/>
+                <w:sz w:val="18"/>
+                <w:lang w:val="de-CH"/>
+              </w:rPr>
+              <w:t xml:space="preserve">=* und möglichst </w:t>
+            </w:r>
+            <w:proofErr w:type="spellStart"/>
+            <w:r>
+              <w:rPr>
+                <w:rFonts w:ascii="Georgia" w:hAnsi="Georgia"/>
+                <w:w w:val="95"/>
+                <w:sz w:val="18"/>
+                <w:lang w:val="de-CH"/>
+              </w:rPr>
+              <w:t>name</w:t>
+            </w:r>
+            <w:proofErr w:type="spellEnd"/>
+            <w:r>
+              <w:rPr>
+                <w:rFonts w:ascii="Georgia" w:hAnsi="Georgia"/>
+                <w:w w:val="95"/>
+                <w:sz w:val="18"/>
+                <w:lang w:val="de-CH"/>
+              </w:rPr>
+              <w:t xml:space="preserve">=* </w:t>
             </w:r>
             <w:r>
               <w:rPr>
@@ -10928,6 +11059,7 @@
                 <w:sz w:val="18"/>
               </w:rPr>
             </w:pPr>
+            <w:proofErr w:type="spellStart"/>
             <w:r>
               <w:rPr>
                 <w:rFonts w:ascii="Georgia" w:hAnsi="Georgia"/>
@@ -10935,6 +11067,7 @@
               </w:rPr>
               <w:t>Polizeistation</w:t>
             </w:r>
+            <w:proofErr w:type="spellEnd"/>
           </w:p>
         </w:tc>
         <w:tc>
@@ -11015,6 +11148,7 @@
                 <w:sz w:val="18"/>
               </w:rPr>
             </w:pPr>
+            <w:proofErr w:type="spellStart"/>
             <w:r>
               <w:rPr>
                 <w:rFonts w:ascii="Georgia" w:hAnsi="Georgia"/>
@@ -11022,6 +11156,7 @@
               </w:rPr>
               <w:t>post_box</w:t>
             </w:r>
+            <w:proofErr w:type="spellEnd"/>
           </w:p>
         </w:tc>
         <w:tc>
@@ -11045,7 +11180,25 @@
                 <w:sz w:val="18"/>
                 <w:lang w:val="de-CH"/>
               </w:rPr>
-              <w:t>Briefkasten (Anbieter mit operator=* taggen).</w:t>
+              <w:t xml:space="preserve">Briefkasten (Anbieter mit </w:t>
+            </w:r>
+            <w:proofErr w:type="spellStart"/>
+            <w:r>
+              <w:rPr>
+                <w:rFonts w:ascii="Georgia" w:hAnsi="Georgia"/>
+                <w:sz w:val="18"/>
+                <w:lang w:val="de-CH"/>
+              </w:rPr>
+              <w:t>operator</w:t>
+            </w:r>
+            <w:proofErr w:type="spellEnd"/>
+            <w:r>
+              <w:rPr>
+                <w:rFonts w:ascii="Georgia" w:hAnsi="Georgia"/>
+                <w:sz w:val="18"/>
+                <w:lang w:val="de-CH"/>
+              </w:rPr>
+              <w:t>=* taggen).</w:t>
             </w:r>
           </w:p>
         </w:tc>
@@ -11261,6 +11414,7 @@
                 <w:sz w:val="18"/>
               </w:rPr>
             </w:pPr>
+            <w:proofErr w:type="spellStart"/>
             <w:r>
               <w:rPr>
                 <w:rFonts w:ascii="Georgia" w:hAnsi="Georgia"/>
@@ -11268,6 +11422,7 @@
               </w:rPr>
               <w:t>Kneipe</w:t>
             </w:r>
+            <w:proofErr w:type="spellEnd"/>
           </w:p>
         </w:tc>
         <w:tc>
@@ -11681,7 +11836,23 @@
                 <w:rFonts w:ascii="Georgia" w:hAnsi="Georgia"/>
                 <w:sz w:val="18"/>
               </w:rPr>
-              <w:t>Restaurant (ohne Fast-Food)</w:t>
+              <w:t>Restaurant (</w:t>
+            </w:r>
+            <w:proofErr w:type="spellStart"/>
+            <w:r>
+              <w:rPr>
+                <w:rFonts w:ascii="Georgia" w:hAnsi="Georgia"/>
+                <w:sz w:val="18"/>
+              </w:rPr>
+              <w:t>ohne</w:t>
+            </w:r>
+            <w:proofErr w:type="spellEnd"/>
+            <w:r>
+              <w:rPr>
+                <w:rFonts w:ascii="Georgia" w:hAnsi="Georgia"/>
+                <w:sz w:val="18"/>
+              </w:rPr>
+              <w:t xml:space="preserve"> Fast-Food)</w:t>
             </w:r>
           </w:p>
         </w:tc>
@@ -11786,6 +11957,7 @@
                 <w:sz w:val="18"/>
               </w:rPr>
             </w:pPr>
+            <w:proofErr w:type="spellStart"/>
             <w:r>
               <w:rPr>
                 <w:rFonts w:ascii="Georgia" w:hAnsi="Georgia"/>
@@ -11793,6 +11965,7 @@
               </w:rPr>
               <w:t>Telefon</w:t>
             </w:r>
+            <w:proofErr w:type="spellEnd"/>
           </w:p>
         </w:tc>
         <w:tc>
@@ -16596,6 +16769,7 @@
                 <w:sz w:val="18"/>
               </w:rPr>
             </w:pPr>
+            <w:proofErr w:type="spellStart"/>
             <w:r>
               <w:rPr>
                 <w:rFonts w:ascii="Georgia" w:hAnsi="Georgia"/>
@@ -16603,6 +16777,7 @@
               </w:rPr>
               <w:t>waste_basket</w:t>
             </w:r>
+            <w:proofErr w:type="spellEnd"/>
           </w:p>
         </w:tc>
         <w:tc>
@@ -16822,6 +16997,7 @@
                 <w:sz w:val="18"/>
               </w:rPr>
             </w:pPr>
+            <w:proofErr w:type="spellStart"/>
             <w:r>
               <w:rPr>
                 <w:rFonts w:ascii="Georgia" w:hAnsi="Georgia"/>
@@ -16829,6 +17005,7 @@
               </w:rPr>
               <w:t>waste_disposal</w:t>
             </w:r>
+            <w:proofErr w:type="spellEnd"/>
           </w:p>
         </w:tc>
         <w:tc>
@@ -16968,12 +17145,14 @@
           <w:rFonts w:ascii="Georgia" w:hAnsi="Georgia"/>
         </w:rPr>
       </w:pPr>
+      <w:proofErr w:type="spellStart"/>
       <w:r>
         <w:rPr>
           <w:rFonts w:ascii="Georgia" w:hAnsi="Georgia"/>
         </w:rPr>
         <w:t>Geschäfte</w:t>
       </w:r>
+      <w:proofErr w:type="spellEnd"/>
     </w:p>
     <w:tbl>
       <w:tblPr>
@@ -17081,6 +17260,7 @@
                 <w:sz w:val="18"/>
               </w:rPr>
             </w:pPr>
+            <w:proofErr w:type="spellStart"/>
             <w:r>
               <w:rPr>
                 <w:rFonts w:ascii="Georgia" w:hAnsi="Georgia"/>
@@ -17089,6 +17269,7 @@
               </w:rPr>
               <w:t>Kommentar</w:t>
             </w:r>
+            <w:proofErr w:type="spellEnd"/>
           </w:p>
         </w:tc>
         <w:tc>
@@ -17110,6 +17291,7 @@
                 <w:sz w:val="18"/>
               </w:rPr>
             </w:pPr>
+            <w:proofErr w:type="spellStart"/>
             <w:r>
               <w:rPr>
                 <w:rFonts w:ascii="Georgia" w:hAnsi="Georgia"/>
@@ -17118,6 +17300,7 @@
               </w:rPr>
               <w:t>Darstellung</w:t>
             </w:r>
+            <w:proofErr w:type="spellEnd"/>
           </w:p>
         </w:tc>
         <w:tc>
@@ -17227,14 +17410,43 @@
                 <w:sz w:val="18"/>
               </w:rPr>
             </w:pPr>
+            <w:proofErr w:type="spellStart"/>
             <w:r>
               <w:rPr>
                 <w:rFonts w:ascii="Georgia" w:hAnsi="Georgia"/>
                 <w:w w:val="90"/>
                 <w:sz w:val="18"/>
               </w:rPr>
-              <w:t xml:space="preserve">Supermarkt (grosses Lebensmittelgeschaäft), </w:t>
-            </w:r>
+              <w:t>Supermarkt</w:t>
+            </w:r>
+            <w:proofErr w:type="spellEnd"/>
+            <w:r>
+              <w:rPr>
+                <w:rFonts w:ascii="Georgia" w:hAnsi="Georgia"/>
+                <w:w w:val="90"/>
+                <w:sz w:val="18"/>
+              </w:rPr>
+              <w:t xml:space="preserve"> (grosses </w:t>
+            </w:r>
+            <w:proofErr w:type="spellStart"/>
+            <w:r>
+              <w:rPr>
+                <w:rFonts w:ascii="Georgia" w:hAnsi="Georgia"/>
+                <w:w w:val="90"/>
+                <w:sz w:val="18"/>
+              </w:rPr>
+              <w:t>Lebensmittelgeschaäft</w:t>
+            </w:r>
+            <w:proofErr w:type="spellEnd"/>
+            <w:r>
+              <w:rPr>
+                <w:rFonts w:ascii="Georgia" w:hAnsi="Georgia"/>
+                <w:w w:val="90"/>
+                <w:sz w:val="18"/>
+              </w:rPr>
+              <w:t xml:space="preserve">), </w:t>
+            </w:r>
+            <w:proofErr w:type="spellStart"/>
             <w:r>
               <w:rPr>
                 <w:rFonts w:ascii="Georgia" w:hAnsi="Georgia"/>
@@ -17242,6 +17454,7 @@
               </w:rPr>
               <w:t>Warenhaus</w:t>
             </w:r>
+            <w:proofErr w:type="spellEnd"/>
           </w:p>
         </w:tc>
         <w:tc>
@@ -17876,6 +18089,7 @@
                 <w:sz w:val="18"/>
               </w:rPr>
             </w:pPr>
+            <w:proofErr w:type="spellStart"/>
             <w:r>
               <w:rPr>
                 <w:rFonts w:ascii="Georgia" w:hAnsi="Georgia"/>
@@ -17883,6 +18097,7 @@
               </w:rPr>
               <w:t>Bäckerei</w:t>
             </w:r>
+            <w:proofErr w:type="spellEnd"/>
           </w:p>
         </w:tc>
         <w:tc>
@@ -18007,13 +18222,31 @@
                 <w:sz w:val="18"/>
               </w:rPr>
             </w:pPr>
-            <w:r>
-              <w:rPr>
-                <w:rFonts w:ascii="Georgia" w:hAnsi="Georgia"/>
-                <w:sz w:val="18"/>
-              </w:rPr>
-              <w:t>Metzgerei, Fleischerei</w:t>
-            </w:r>
+            <w:proofErr w:type="spellStart"/>
+            <w:r>
+              <w:rPr>
+                <w:rFonts w:ascii="Georgia" w:hAnsi="Georgia"/>
+                <w:sz w:val="18"/>
+              </w:rPr>
+              <w:t>Metzgerei</w:t>
+            </w:r>
+            <w:proofErr w:type="spellEnd"/>
+            <w:r>
+              <w:rPr>
+                <w:rFonts w:ascii="Georgia" w:hAnsi="Georgia"/>
+                <w:sz w:val="18"/>
+              </w:rPr>
+              <w:t xml:space="preserve">, </w:t>
+            </w:r>
+            <w:proofErr w:type="spellStart"/>
+            <w:r>
+              <w:rPr>
+                <w:rFonts w:ascii="Georgia" w:hAnsi="Georgia"/>
+                <w:sz w:val="18"/>
+              </w:rPr>
+              <w:t>Fleischerei</w:t>
+            </w:r>
+            <w:proofErr w:type="spellEnd"/>
           </w:p>
         </w:tc>
         <w:tc>
@@ -18139,14 +18372,61 @@
                 <w:sz w:val="18"/>
               </w:rPr>
             </w:pPr>
+            <w:proofErr w:type="spellStart"/>
             <w:r>
               <w:rPr>
                 <w:rFonts w:ascii="Georgia" w:hAnsi="Georgia"/>
                 <w:w w:val="90"/>
                 <w:sz w:val="18"/>
               </w:rPr>
-              <w:t xml:space="preserve">Fahrradgeschäft, Fahradwerkstatt, Fahrradverleih, </w:t>
-            </w:r>
+              <w:t>Fahrradgeschäft</w:t>
+            </w:r>
+            <w:proofErr w:type="spellEnd"/>
+            <w:r>
+              <w:rPr>
+                <w:rFonts w:ascii="Georgia" w:hAnsi="Georgia"/>
+                <w:w w:val="90"/>
+                <w:sz w:val="18"/>
+              </w:rPr>
+              <w:t xml:space="preserve">, </w:t>
+            </w:r>
+            <w:proofErr w:type="spellStart"/>
+            <w:r>
+              <w:rPr>
+                <w:rFonts w:ascii="Georgia" w:hAnsi="Georgia"/>
+                <w:w w:val="90"/>
+                <w:sz w:val="18"/>
+              </w:rPr>
+              <w:t>Fahradwerkstatt</w:t>
+            </w:r>
+            <w:proofErr w:type="spellEnd"/>
+            <w:r>
+              <w:rPr>
+                <w:rFonts w:ascii="Georgia" w:hAnsi="Georgia"/>
+                <w:w w:val="90"/>
+                <w:sz w:val="18"/>
+              </w:rPr>
+              <w:t xml:space="preserve">, </w:t>
+            </w:r>
+            <w:proofErr w:type="spellStart"/>
+            <w:r>
+              <w:rPr>
+                <w:rFonts w:ascii="Georgia" w:hAnsi="Georgia"/>
+                <w:w w:val="90"/>
+                <w:sz w:val="18"/>
+              </w:rPr>
+              <w:t>Fahrradverleih</w:t>
+            </w:r>
+            <w:proofErr w:type="spellEnd"/>
+            <w:r>
+              <w:rPr>
+                <w:rFonts w:ascii="Georgia" w:hAnsi="Georgia"/>
+                <w:w w:val="90"/>
+                <w:sz w:val="18"/>
+              </w:rPr>
+              <w:t xml:space="preserve">, </w:t>
+            </w:r>
+            <w:proofErr w:type="spellStart"/>
             <w:r>
               <w:rPr>
                 <w:rFonts w:ascii="Georgia" w:hAnsi="Georgia"/>
@@ -18154,6 +18434,7 @@
               </w:rPr>
               <w:t>Fahrradservice</w:t>
             </w:r>
+            <w:proofErr w:type="spellEnd"/>
           </w:p>
         </w:tc>
         <w:tc>
@@ -18401,12 +18682,14 @@
           <w:rFonts w:ascii="Georgia" w:hAnsi="Georgia"/>
         </w:rPr>
       </w:pPr>
+      <w:proofErr w:type="spellStart"/>
       <w:r>
         <w:rPr>
           <w:rFonts w:ascii="Georgia" w:hAnsi="Georgia"/>
         </w:rPr>
         <w:t>Landnutzung</w:t>
       </w:r>
+      <w:proofErr w:type="spellEnd"/>
     </w:p>
     <w:tbl>
       <w:tblPr>
@@ -18514,6 +18797,7 @@
                 <w:sz w:val="18"/>
               </w:rPr>
             </w:pPr>
+            <w:proofErr w:type="spellStart"/>
             <w:r>
               <w:rPr>
                 <w:rFonts w:ascii="Georgia" w:hAnsi="Georgia"/>
@@ -18522,6 +18806,7 @@
               </w:rPr>
               <w:t>Kommentar</w:t>
             </w:r>
+            <w:proofErr w:type="spellEnd"/>
           </w:p>
         </w:tc>
         <w:tc>
@@ -18543,6 +18828,7 @@
                 <w:sz w:val="18"/>
               </w:rPr>
             </w:pPr>
+            <w:proofErr w:type="spellStart"/>
             <w:r>
               <w:rPr>
                 <w:rFonts w:ascii="Georgia" w:hAnsi="Georgia"/>
@@ -18551,6 +18837,7 @@
               </w:rPr>
               <w:t>Darstellung</w:t>
             </w:r>
+            <w:proofErr w:type="spellEnd"/>
           </w:p>
         </w:tc>
         <w:tc>
@@ -18660,8 +18947,17 @@
                 <w:rFonts w:ascii="Georgia" w:hAnsi="Georgia"/>
                 <w:sz w:val="18"/>
               </w:rPr>
-              <w:t>Park, Grünanlage</w:t>
-            </w:r>
+              <w:t xml:space="preserve">Park, </w:t>
+            </w:r>
+            <w:proofErr w:type="spellStart"/>
+            <w:r>
+              <w:rPr>
+                <w:rFonts w:ascii="Georgia" w:hAnsi="Georgia"/>
+                <w:sz w:val="18"/>
+              </w:rPr>
+              <w:t>Grünanlage</w:t>
+            </w:r>
+            <w:proofErr w:type="spellEnd"/>
           </w:p>
         </w:tc>
         <w:tc>
@@ -18830,6 +19126,7 @@
                 <w:sz w:val="18"/>
               </w:rPr>
             </w:pPr>
+            <w:proofErr w:type="spellStart"/>
             <w:r>
               <w:rPr>
                 <w:rFonts w:ascii="Georgia" w:hAnsi="Georgia"/>
@@ -18837,6 +19134,7 @@
               </w:rPr>
               <w:t>Spielplatz</w:t>
             </w:r>
+            <w:proofErr w:type="spellEnd"/>
           </w:p>
         </w:tc>
         <w:tc>
@@ -19060,12 +19358,37 @@
                 <w:sz w:val="18"/>
               </w:rPr>
             </w:pPr>
-            <w:r>
-              <w:rPr>
-                <w:rFonts w:ascii="Georgia" w:hAnsi="Georgia"/>
-                <w:sz w:val="18"/>
-              </w:rPr>
-              <w:t>Spielfeld (Fussballplatz, etc.)</w:t>
+            <w:proofErr w:type="spellStart"/>
+            <w:r>
+              <w:rPr>
+                <w:rFonts w:ascii="Georgia" w:hAnsi="Georgia"/>
+                <w:sz w:val="18"/>
+              </w:rPr>
+              <w:t>Spielfeld</w:t>
+            </w:r>
+            <w:proofErr w:type="spellEnd"/>
+            <w:r>
+              <w:rPr>
+                <w:rFonts w:ascii="Georgia" w:hAnsi="Georgia"/>
+                <w:sz w:val="18"/>
+              </w:rPr>
+              <w:t xml:space="preserve"> (</w:t>
+            </w:r>
+            <w:proofErr w:type="spellStart"/>
+            <w:r>
+              <w:rPr>
+                <w:rFonts w:ascii="Georgia" w:hAnsi="Georgia"/>
+                <w:sz w:val="18"/>
+              </w:rPr>
+              <w:t>Fussballplatz</w:t>
+            </w:r>
+            <w:proofErr w:type="spellEnd"/>
+            <w:r>
+              <w:rPr>
+                <w:rFonts w:ascii="Georgia" w:hAnsi="Georgia"/>
+                <w:sz w:val="18"/>
+              </w:rPr>
+              <w:t>, etc.)</w:t>
             </w:r>
           </w:p>
         </w:tc>
@@ -19185,6 +19508,7 @@
                 <w:sz w:val="18"/>
               </w:rPr>
             </w:pPr>
+            <w:proofErr w:type="spellStart"/>
             <w:r>
               <w:rPr>
                 <w:rFonts w:ascii="Georgia" w:hAnsi="Georgia"/>
@@ -19192,6 +19516,7 @@
               </w:rPr>
               <w:t>landuse</w:t>
             </w:r>
+            <w:proofErr w:type="spellEnd"/>
           </w:p>
         </w:tc>
         <w:tc>
@@ -19288,6 +19613,7 @@
               </w:rPr>
               <w:t xml:space="preserve"> </w:t>
             </w:r>
+            <w:proofErr w:type="spellStart"/>
             <w:r>
               <w:rPr>
                 <w:rFonts w:ascii="Georgia" w:hAnsi="Georgia"/>
@@ -19297,6 +19623,7 @@
               </w:rPr>
               <w:t>genutzer</w:t>
             </w:r>
+            <w:proofErr w:type="spellEnd"/>
             <w:r>
               <w:rPr>
                 <w:rFonts w:ascii="Georgia" w:hAnsi="Georgia"/>
@@ -19501,6 +19828,7 @@
                 <w:sz w:val="18"/>
               </w:rPr>
             </w:pPr>
+            <w:proofErr w:type="spellStart"/>
             <w:r>
               <w:rPr>
                 <w:rFonts w:ascii="Georgia" w:hAnsi="Georgia"/>
@@ -19508,6 +19836,7 @@
               </w:rPr>
               <w:t>landuse</w:t>
             </w:r>
+            <w:proofErr w:type="spellEnd"/>
           </w:p>
         </w:tc>
         <w:tc>
@@ -19557,6 +19886,7 @@
                 <w:sz w:val="18"/>
               </w:rPr>
             </w:pPr>
+            <w:proofErr w:type="spellStart"/>
             <w:r>
               <w:rPr>
                 <w:rFonts w:ascii="Georgia" w:hAnsi="Georgia"/>
@@ -19564,6 +19894,7 @@
               </w:rPr>
               <w:t>Wohngebiet</w:t>
             </w:r>
+            <w:proofErr w:type="spellEnd"/>
           </w:p>
         </w:tc>
         <w:tc>
@@ -19689,6 +20020,7 @@
           <w:rFonts w:ascii="Georgia" w:hAnsi="Georgia"/>
         </w:rPr>
       </w:pPr>
+      <w:proofErr w:type="spellStart"/>
       <w:r>
         <w:rPr>
           <w:rFonts w:ascii="Georgia" w:hAnsi="Georgia"/>
@@ -19696,6 +20028,7 @@
         <w:lastRenderedPageBreak/>
         <w:t>Tourismus</w:t>
       </w:r>
+      <w:proofErr w:type="spellEnd"/>
     </w:p>
     <w:tbl>
       <w:tblPr>
@@ -19803,6 +20136,7 @@
                 <w:sz w:val="18"/>
               </w:rPr>
             </w:pPr>
+            <w:proofErr w:type="spellStart"/>
             <w:r>
               <w:rPr>
                 <w:rFonts w:ascii="Georgia" w:hAnsi="Georgia"/>
@@ -19811,6 +20145,7 @@
               </w:rPr>
               <w:t>Kommentar</w:t>
             </w:r>
+            <w:proofErr w:type="spellEnd"/>
           </w:p>
         </w:tc>
         <w:tc>
@@ -19832,6 +20167,7 @@
                 <w:sz w:val="18"/>
               </w:rPr>
             </w:pPr>
+            <w:proofErr w:type="spellStart"/>
             <w:r>
               <w:rPr>
                 <w:rFonts w:ascii="Georgia" w:hAnsi="Georgia"/>
@@ -19840,6 +20176,7 @@
               </w:rPr>
               <w:t>Darstellung</w:t>
             </w:r>
+            <w:proofErr w:type="spellEnd"/>
           </w:p>
         </w:tc>
         <w:tc>
@@ -20159,6 +20496,7 @@
                 <w:sz w:val="18"/>
               </w:rPr>
             </w:pPr>
+            <w:proofErr w:type="spellStart"/>
             <w:r>
               <w:rPr>
                 <w:rFonts w:ascii="Georgia" w:hAnsi="Georgia"/>
@@ -20166,6 +20504,7 @@
               </w:rPr>
               <w:t>picnic_site</w:t>
             </w:r>
+            <w:proofErr w:type="spellEnd"/>
           </w:p>
         </w:tc>
         <w:tc>
@@ -20187,12 +20526,37 @@
                 <w:sz w:val="18"/>
               </w:rPr>
             </w:pPr>
-            <w:r>
-              <w:rPr>
-                <w:rFonts w:ascii="Georgia" w:hAnsi="Georgia"/>
-                <w:sz w:val="18"/>
-              </w:rPr>
-              <w:t>Rastplatz (Picknick)</w:t>
+            <w:proofErr w:type="spellStart"/>
+            <w:r>
+              <w:rPr>
+                <w:rFonts w:ascii="Georgia" w:hAnsi="Georgia"/>
+                <w:sz w:val="18"/>
+              </w:rPr>
+              <w:t>Rastplatz</w:t>
+            </w:r>
+            <w:proofErr w:type="spellEnd"/>
+            <w:r>
+              <w:rPr>
+                <w:rFonts w:ascii="Georgia" w:hAnsi="Georgia"/>
+                <w:sz w:val="18"/>
+              </w:rPr>
+              <w:t xml:space="preserve"> (</w:t>
+            </w:r>
+            <w:proofErr w:type="spellStart"/>
+            <w:r>
+              <w:rPr>
+                <w:rFonts w:ascii="Georgia" w:hAnsi="Georgia"/>
+                <w:sz w:val="18"/>
+              </w:rPr>
+              <w:t>Picknick</w:t>
+            </w:r>
+            <w:proofErr w:type="spellEnd"/>
+            <w:r>
+              <w:rPr>
+                <w:rFonts w:ascii="Georgia" w:hAnsi="Georgia"/>
+                <w:sz w:val="18"/>
+              </w:rPr>
+              <w:t>)</w:t>
             </w:r>
           </w:p>
         </w:tc>
@@ -20318,6 +20682,7 @@
                 <w:sz w:val="18"/>
               </w:rPr>
             </w:pPr>
+            <w:proofErr w:type="spellStart"/>
             <w:r>
               <w:rPr>
                 <w:rFonts w:ascii="Georgia" w:hAnsi="Georgia"/>
@@ -20325,6 +20690,7 @@
               </w:rPr>
               <w:t>Aussichtspunkt</w:t>
             </w:r>
+            <w:proofErr w:type="spellEnd"/>
           </w:p>
         </w:tc>
         <w:tc>
@@ -20440,7 +20806,7 @@
           <w:rPr>
             <w:noProof/>
           </w:rPr>
-          <w:t>6</w:t>
+          <w:t>2</w:t>
         </w:r>
         <w:r>
           <w:rPr>
@@ -20567,6 +20933,7 @@
                               <w:sz w:val="20"/>
                             </w:rPr>
                           </w:pPr>
+                          <w:proofErr w:type="spellStart"/>
                           <w:r>
                             <w:rPr>
                               <w:rFonts w:ascii="Trebuchet MS"/>
@@ -20574,8 +20941,29 @@
                               <w:color w:val="233F60"/>
                               <w:sz w:val="20"/>
                             </w:rPr>
-                            <w:t>OpenStreetMap Tagging Cheatsheet</w:t>
+                            <w:t>OpenStreetMap</w:t>
                           </w:r>
+                          <w:proofErr w:type="spellEnd"/>
+                          <w:r>
+                            <w:rPr>
+                              <w:rFonts w:ascii="Trebuchet MS"/>
+                              <w:b/>
+                              <w:color w:val="233F60"/>
+                              <w:sz w:val="20"/>
+                            </w:rPr>
+                            <w:t xml:space="preserve"> Tagging </w:t>
+                          </w:r>
+                          <w:proofErr w:type="spellStart"/>
+                          <w:r>
+                            <w:rPr>
+                              <w:rFonts w:ascii="Trebuchet MS"/>
+                              <w:b/>
+                              <w:color w:val="233F60"/>
+                              <w:sz w:val="20"/>
+                            </w:rPr>
+                            <w:t>Cheatsheet</w:t>
+                          </w:r>
+                          <w:proofErr w:type="spellEnd"/>
                         </w:p>
                         <w:p>
                           <w:pPr>
@@ -20665,6 +21053,7 @@
                         <w:sz w:val="20"/>
                       </w:rPr>
                     </w:pPr>
+                    <w:proofErr w:type="spellStart"/>
                     <w:r>
                       <w:rPr>
                         <w:rFonts w:ascii="Trebuchet MS"/>
@@ -20672,8 +21061,29 @@
                         <w:color w:val="233F60"/>
                         <w:sz w:val="20"/>
                       </w:rPr>
-                      <w:t>OpenStreetMap Tagging Cheatsheet</w:t>
+                      <w:t>OpenStreetMap</w:t>
                     </w:r>
+                    <w:proofErr w:type="spellEnd"/>
+                    <w:r>
+                      <w:rPr>
+                        <w:rFonts w:ascii="Trebuchet MS"/>
+                        <w:b/>
+                        <w:color w:val="233F60"/>
+                        <w:sz w:val="20"/>
+                      </w:rPr>
+                      <w:t xml:space="preserve"> Tagging </w:t>
+                    </w:r>
+                    <w:proofErr w:type="spellStart"/>
+                    <w:r>
+                      <w:rPr>
+                        <w:rFonts w:ascii="Trebuchet MS"/>
+                        <w:b/>
+                        <w:color w:val="233F60"/>
+                        <w:sz w:val="20"/>
+                      </w:rPr>
+                      <w:t>Cheatsheet</w:t>
+                    </w:r>
+                    <w:proofErr w:type="spellEnd"/>
                   </w:p>
                   <w:p>
                     <w:pPr>
@@ -21531,7 +21941,7 @@
 </file>
 
 <file path=customXml/itemProps1.xml><?xml version="1.0" encoding="utf-8"?>
-<ds:datastoreItem xmlns:ds="http://schemas.openxmlformats.org/officeDocument/2006/customXml" ds:itemID="{4BDA93F8-78B3-41B2-A690-1F9F3248A452}">
+<ds:datastoreItem xmlns:ds="http://schemas.openxmlformats.org/officeDocument/2006/customXml" ds:itemID="{D7E748D7-A11E-487E-A250-4DA990287E24}">
   <ds:schemaRefs>
     <ds:schemaRef ds:uri="http://schemas.openxmlformats.org/officeDocument/2006/bibliography"/>
   </ds:schemaRefs>

</xml_diff>

<commit_message>
Added source, license and added contact information
</commit_message>
<xml_diff>
--- a/lehrmittel/OpenStreetMap Tagging Cheatsheet.docx
+++ b/lehrmittel/OpenStreetMap Tagging Cheatsheet.docx
@@ -36,7 +36,7 @@
         <w:rPr>
           <w:rFonts w:ascii="Georgia" w:hAnsi="Georgia"/>
           <w:noProof/>
-          <w:lang w:val="de-CH" w:eastAsia="de-CH"/>
+          <w:lang w:val="de-CH" w:eastAsia="ja-JP"/>
         </w:rPr>
         <mc:AlternateContent>
           <mc:Choice Requires="wps">
@@ -1380,7 +1380,7 @@
                 <w:rFonts w:ascii="Georgia" w:hAnsi="Georgia"/>
                 <w:noProof/>
                 <w:sz w:val="20"/>
-                <w:lang w:val="de-CH" w:eastAsia="de-CH"/>
+                <w:lang w:val="de-CH" w:eastAsia="ja-JP"/>
               </w:rPr>
               <w:drawing>
                 <wp:inline distT="0" distB="0" distL="0" distR="0" wp14:anchorId="2809406E" wp14:editId="05F97F66">
@@ -1468,7 +1468,7 @@
                 <w:rFonts w:ascii="Georgia" w:hAnsi="Georgia"/>
                 <w:noProof/>
                 <w:sz w:val="20"/>
-                <w:lang w:val="de-CH" w:eastAsia="de-CH"/>
+                <w:lang w:val="de-CH" w:eastAsia="ja-JP"/>
               </w:rPr>
               <w:drawing>
                 <wp:inline distT="0" distB="0" distL="0" distR="0">
@@ -1652,7 +1652,7 @@
                 <w:rFonts w:ascii="Georgia" w:hAnsi="Georgia"/>
                 <w:noProof/>
                 <w:sz w:val="20"/>
-                <w:lang w:val="de-CH" w:eastAsia="de-CH"/>
+                <w:lang w:val="de-CH" w:eastAsia="ja-JP"/>
               </w:rPr>
               <w:drawing>
                 <wp:inline distT="0" distB="0" distL="0" distR="0" wp14:anchorId="5946E875" wp14:editId="1050B0B7">
@@ -1741,7 +1741,7 @@
                 <w:rFonts w:ascii="Georgia" w:hAnsi="Georgia"/>
                 <w:noProof/>
                 <w:sz w:val="20"/>
-                <w:lang w:val="de-CH" w:eastAsia="de-CH"/>
+                <w:lang w:val="de-CH" w:eastAsia="ja-JP"/>
               </w:rPr>
               <w:drawing>
                 <wp:inline distT="0" distB="0" distL="0" distR="0" wp14:anchorId="3F51C7E1" wp14:editId="3F6DD41C">
@@ -1926,7 +1926,7 @@
                 <w:rFonts w:ascii="Georgia" w:hAnsi="Georgia"/>
                 <w:noProof/>
                 <w:sz w:val="20"/>
-                <w:lang w:val="de-CH" w:eastAsia="de-CH"/>
+                <w:lang w:val="de-CH" w:eastAsia="ja-JP"/>
               </w:rPr>
               <w:drawing>
                 <wp:inline distT="0" distB="0" distL="0" distR="0" wp14:anchorId="7AEE9845" wp14:editId="2E548741">
@@ -2015,7 +2015,7 @@
                 <w:rFonts w:ascii="Georgia" w:hAnsi="Georgia"/>
                 <w:noProof/>
                 <w:sz w:val="20"/>
-                <w:lang w:val="de-CH" w:eastAsia="de-CH"/>
+                <w:lang w:val="de-CH" w:eastAsia="ja-JP"/>
               </w:rPr>
               <w:drawing>
                 <wp:inline distT="0" distB="0" distL="0" distR="0" wp14:anchorId="420B288D" wp14:editId="411F73DA">
@@ -2206,7 +2206,7 @@
                 <w:rFonts w:ascii="Georgia" w:hAnsi="Georgia"/>
                 <w:noProof/>
                 <w:sz w:val="20"/>
-                <w:lang w:val="de-CH" w:eastAsia="de-CH"/>
+                <w:lang w:val="de-CH" w:eastAsia="ja-JP"/>
               </w:rPr>
               <w:drawing>
                 <wp:inline distT="0" distB="0" distL="0" distR="0">
@@ -2295,7 +2295,7 @@
                 <w:rFonts w:ascii="Georgia" w:hAnsi="Georgia"/>
                 <w:noProof/>
                 <w:sz w:val="20"/>
-                <w:lang w:val="de-CH" w:eastAsia="de-CH"/>
+                <w:lang w:val="de-CH" w:eastAsia="ja-JP"/>
               </w:rPr>
               <w:drawing>
                 <wp:inline distT="0" distB="0" distL="0" distR="0">
@@ -2335,8 +2335,6 @@
             </w:r>
           </w:p>
         </w:tc>
-        <w:bookmarkStart w:id="0" w:name="_GoBack"/>
-        <w:bookmarkEnd w:id="0"/>
       </w:tr>
       <w:tr>
         <w:trPr>
@@ -2504,7 +2502,7 @@
                 <w:rFonts w:ascii="Georgia" w:hAnsi="Georgia"/>
                 <w:noProof/>
                 <w:sz w:val="20"/>
-                <w:lang w:val="de-CH" w:eastAsia="de-CH"/>
+                <w:lang w:val="de-CH" w:eastAsia="ja-JP"/>
               </w:rPr>
               <w:drawing>
                 <wp:inline distT="0" distB="0" distL="0" distR="0">
@@ -2593,7 +2591,7 @@
                 <w:rFonts w:ascii="Georgia" w:hAnsi="Georgia"/>
                 <w:noProof/>
                 <w:sz w:val="20"/>
-                <w:lang w:val="de-CH" w:eastAsia="de-CH"/>
+                <w:lang w:val="de-CH" w:eastAsia="ja-JP"/>
               </w:rPr>
               <w:drawing>
                 <wp:inline distT="0" distB="0" distL="0" distR="0">
@@ -3033,7 +3031,7 @@
                 <w:rFonts w:ascii="Georgia" w:hAnsi="Georgia"/>
                 <w:noProof/>
                 <w:sz w:val="20"/>
-                <w:lang w:val="de-CH" w:eastAsia="de-CH"/>
+                <w:lang w:val="de-CH" w:eastAsia="ja-JP"/>
               </w:rPr>
               <w:drawing>
                 <wp:inline distT="0" distB="0" distL="0" distR="0">
@@ -3109,7 +3107,7 @@
                 <w:rFonts w:ascii="Georgia" w:hAnsi="Georgia"/>
                 <w:noProof/>
                 <w:sz w:val="20"/>
-                <w:lang w:val="de-CH" w:eastAsia="de-CH"/>
+                <w:lang w:val="de-CH" w:eastAsia="ja-JP"/>
               </w:rPr>
               <w:drawing>
                 <wp:inline distT="0" distB="0" distL="0" distR="0">
@@ -3287,7 +3285,7 @@
                 <w:rFonts w:ascii="Georgia" w:hAnsi="Georgia"/>
                 <w:noProof/>
                 <w:sz w:val="20"/>
-                <w:lang w:val="de-CH" w:eastAsia="de-CH"/>
+                <w:lang w:val="de-CH" w:eastAsia="ja-JP"/>
               </w:rPr>
               <w:drawing>
                 <wp:inline distT="0" distB="0" distL="0" distR="0">
@@ -3363,7 +3361,7 @@
                 <w:rFonts w:ascii="Georgia" w:hAnsi="Georgia"/>
                 <w:noProof/>
                 <w:sz w:val="20"/>
-                <w:lang w:val="de-CH" w:eastAsia="de-CH"/>
+                <w:lang w:val="de-CH" w:eastAsia="ja-JP"/>
               </w:rPr>
               <w:drawing>
                 <wp:inline distT="0" distB="0" distL="0" distR="0">
@@ -3435,7 +3433,7 @@
         <w:rPr>
           <w:rFonts w:ascii="Georgia" w:hAnsi="Georgia"/>
           <w:noProof/>
-          <w:lang w:val="de-CH" w:eastAsia="de-CH"/>
+          <w:lang w:val="de-CH" w:eastAsia="ja-JP"/>
         </w:rPr>
         <w:lastRenderedPageBreak/>
         <w:drawing>
@@ -3652,7 +3650,7 @@
                 <w:rFonts w:ascii="Georgia" w:hAnsi="Georgia"/>
                 <w:noProof/>
                 <w:sz w:val="20"/>
-                <w:lang w:val="de-CH" w:eastAsia="de-CH"/>
+                <w:lang w:val="de-CH" w:eastAsia="ja-JP"/>
               </w:rPr>
               <w:drawing>
                 <wp:inline distT="0" distB="0" distL="0" distR="0">
@@ -3722,7 +3720,7 @@
                 <w:rFonts w:ascii="Georgia" w:hAnsi="Georgia"/>
                 <w:noProof/>
                 <w:sz w:val="20"/>
-                <w:lang w:val="de-CH" w:eastAsia="de-CH"/>
+                <w:lang w:val="de-CH" w:eastAsia="ja-JP"/>
               </w:rPr>
               <w:drawing>
                 <wp:inline distT="0" distB="0" distL="0" distR="0">
@@ -3869,7 +3867,7 @@
                 <w:noProof/>
                 <w:spacing w:val="9"/>
                 <w:sz w:val="18"/>
-                <w:lang w:val="de-CH" w:eastAsia="de-CH"/>
+                <w:lang w:val="de-CH" w:eastAsia="ja-JP"/>
               </w:rPr>
               <w:drawing>
                 <wp:inline distT="0" distB="0" distL="0" distR="0">
@@ -3939,7 +3937,7 @@
                 <w:rFonts w:ascii="Georgia" w:hAnsi="Georgia"/>
                 <w:noProof/>
                 <w:sz w:val="20"/>
-                <w:lang w:val="de-CH" w:eastAsia="de-CH"/>
+                <w:lang w:val="de-CH" w:eastAsia="ja-JP"/>
               </w:rPr>
               <w:drawing>
                 <wp:inline distT="0" distB="0" distL="0" distR="0">
@@ -4009,7 +4007,7 @@
                 <w:rFonts w:ascii="Georgia" w:hAnsi="Georgia"/>
                 <w:noProof/>
                 <w:sz w:val="20"/>
-                <w:lang w:val="de-CH" w:eastAsia="de-CH"/>
+                <w:lang w:val="de-CH" w:eastAsia="ja-JP"/>
               </w:rPr>
               <w:drawing>
                 <wp:inline distT="0" distB="0" distL="0" distR="0">
@@ -4168,7 +4166,7 @@
                 <w:rFonts w:ascii="Georgia" w:hAnsi="Georgia"/>
                 <w:noProof/>
                 <w:sz w:val="20"/>
-                <w:lang w:val="de-CH" w:eastAsia="de-CH"/>
+                <w:lang w:val="de-CH" w:eastAsia="ja-JP"/>
               </w:rPr>
               <w:drawing>
                 <wp:inline distT="0" distB="0" distL="0" distR="0">
@@ -4238,7 +4236,7 @@
                 <w:rFonts w:ascii="Georgia" w:hAnsi="Georgia"/>
                 <w:noProof/>
                 <w:sz w:val="20"/>
-                <w:lang w:val="de-CH" w:eastAsia="de-CH"/>
+                <w:lang w:val="de-CH" w:eastAsia="ja-JP"/>
               </w:rPr>
               <w:drawing>
                 <wp:inline distT="0" distB="0" distL="0" distR="0">
@@ -4390,7 +4388,7 @@
                 <w:rFonts w:ascii="Georgia" w:hAnsi="Georgia"/>
                 <w:noProof/>
                 <w:sz w:val="20"/>
-                <w:lang w:val="de-CH" w:eastAsia="de-CH"/>
+                <w:lang w:val="de-CH" w:eastAsia="ja-JP"/>
               </w:rPr>
               <w:drawing>
                 <wp:inline distT="0" distB="0" distL="0" distR="0">
@@ -4460,7 +4458,7 @@
                 <w:rFonts w:ascii="Georgia" w:hAnsi="Georgia"/>
                 <w:noProof/>
                 <w:sz w:val="20"/>
-                <w:lang w:val="de-CH" w:eastAsia="de-CH"/>
+                <w:lang w:val="de-CH" w:eastAsia="ja-JP"/>
               </w:rPr>
               <w:drawing>
                 <wp:inline distT="0" distB="0" distL="0" distR="0">
@@ -4618,7 +4616,7 @@
                 <w:rFonts w:ascii="Georgia" w:hAnsi="Georgia"/>
                 <w:noProof/>
                 <w:sz w:val="20"/>
-                <w:lang w:val="de-CH" w:eastAsia="de-CH"/>
+                <w:lang w:val="de-CH" w:eastAsia="ja-JP"/>
               </w:rPr>
               <w:drawing>
                 <wp:inline distT="0" distB="0" distL="0" distR="0">
@@ -4763,7 +4761,7 @@
                 <w:rFonts w:ascii="Georgia" w:hAnsi="Georgia"/>
                 <w:noProof/>
                 <w:sz w:val="20"/>
-                <w:lang w:val="de-CH" w:eastAsia="de-CH"/>
+                <w:lang w:val="de-CH" w:eastAsia="ja-JP"/>
               </w:rPr>
               <w:drawing>
                 <wp:inline distT="0" distB="0" distL="0" distR="0">
@@ -4833,7 +4831,7 @@
                 <w:rFonts w:ascii="Georgia" w:hAnsi="Georgia"/>
                 <w:noProof/>
                 <w:sz w:val="20"/>
-                <w:lang w:val="de-CH" w:eastAsia="de-CH"/>
+                <w:lang w:val="de-CH" w:eastAsia="ja-JP"/>
               </w:rPr>
               <w:drawing>
                 <wp:inline distT="0" distB="0" distL="0" distR="0">
@@ -5013,7 +5011,7 @@
                 <w:rFonts w:ascii="Georgia" w:hAnsi="Georgia"/>
                 <w:noProof/>
                 <w:sz w:val="20"/>
-                <w:lang w:val="de-CH" w:eastAsia="de-CH"/>
+                <w:lang w:val="de-CH" w:eastAsia="ja-JP"/>
               </w:rPr>
               <w:drawing>
                 <wp:inline distT="0" distB="0" distL="0" distR="0">
@@ -5166,7 +5164,7 @@
                 <w:rFonts w:ascii="Georgia" w:hAnsi="Georgia"/>
                 <w:noProof/>
                 <w:sz w:val="20"/>
-                <w:lang w:val="de-CH" w:eastAsia="de-CH"/>
+                <w:lang w:val="de-CH" w:eastAsia="ja-JP"/>
               </w:rPr>
               <w:drawing>
                 <wp:inline distT="0" distB="0" distL="0" distR="0">
@@ -5238,7 +5236,7 @@
                 <w:rFonts w:ascii="Georgia" w:hAnsi="Georgia"/>
                 <w:noProof/>
                 <w:sz w:val="20"/>
-                <w:lang w:val="de-CH" w:eastAsia="de-CH"/>
+                <w:lang w:val="de-CH" w:eastAsia="ja-JP"/>
               </w:rPr>
               <w:drawing>
                 <wp:inline distT="0" distB="0" distL="0" distR="0">
@@ -5391,7 +5389,7 @@
                 <w:rFonts w:ascii="Georgia" w:hAnsi="Georgia"/>
                 <w:noProof/>
                 <w:sz w:val="20"/>
-                <w:lang w:val="de-CH" w:eastAsia="de-CH"/>
+                <w:lang w:val="de-CH" w:eastAsia="ja-JP"/>
               </w:rPr>
               <w:drawing>
                 <wp:inline distT="0" distB="0" distL="0" distR="0">
@@ -5463,7 +5461,7 @@
                 <w:rFonts w:ascii="Georgia" w:hAnsi="Georgia"/>
                 <w:noProof/>
                 <w:sz w:val="20"/>
-                <w:lang w:val="de-CH" w:eastAsia="de-CH"/>
+                <w:lang w:val="de-CH" w:eastAsia="ja-JP"/>
               </w:rPr>
               <w:drawing>
                 <wp:inline distT="0" distB="0" distL="0" distR="0">
@@ -5904,7 +5902,7 @@
                 <w:rFonts w:ascii="Georgia" w:hAnsi="Georgia"/>
                 <w:noProof/>
                 <w:sz w:val="20"/>
-                <w:lang w:val="de-CH" w:eastAsia="de-CH"/>
+                <w:lang w:val="de-CH" w:eastAsia="ja-JP"/>
               </w:rPr>
               <w:drawing>
                 <wp:inline distT="0" distB="0" distL="0" distR="0">
@@ -6141,7 +6139,7 @@
                 <w:rFonts w:ascii="Georgia" w:hAnsi="Georgia"/>
                 <w:noProof/>
                 <w:sz w:val="20"/>
-                <w:lang w:val="de-CH" w:eastAsia="de-CH"/>
+                <w:lang w:val="de-CH" w:eastAsia="ja-JP"/>
               </w:rPr>
               <w:drawing>
                 <wp:inline distT="0" distB="0" distL="0" distR="0">
@@ -6420,7 +6418,7 @@
                 <w:rFonts w:ascii="Georgia" w:hAnsi="Georgia"/>
                 <w:noProof/>
                 <w:sz w:val="20"/>
-                <w:lang w:val="de-CH" w:eastAsia="de-CH"/>
+                <w:lang w:val="de-CH" w:eastAsia="ja-JP"/>
               </w:rPr>
               <w:drawing>
                 <wp:inline distT="0" distB="0" distL="0" distR="0">
@@ -6607,7 +6605,7 @@
                 <w:rFonts w:ascii="Georgia" w:hAnsi="Georgia"/>
                 <w:noProof/>
                 <w:sz w:val="20"/>
-                <w:lang w:val="de-CH" w:eastAsia="de-CH"/>
+                <w:lang w:val="de-CH" w:eastAsia="ja-JP"/>
               </w:rPr>
               <w:drawing>
                 <wp:inline distT="0" distB="0" distL="0" distR="0">
@@ -6769,7 +6767,7 @@
                 <w:rFonts w:ascii="Georgia" w:hAnsi="Georgia"/>
                 <w:noProof/>
                 <w:sz w:val="20"/>
-                <w:lang w:val="de-CH" w:eastAsia="de-CH"/>
+                <w:lang w:val="de-CH" w:eastAsia="ja-JP"/>
               </w:rPr>
               <w:drawing>
                 <wp:inline distT="0" distB="0" distL="0" distR="0">
@@ -6948,7 +6946,7 @@
                 <w:rFonts w:ascii="Georgia" w:hAnsi="Georgia"/>
                 <w:noProof/>
                 <w:sz w:val="20"/>
-                <w:lang w:val="de-CH" w:eastAsia="de-CH"/>
+                <w:lang w:val="de-CH" w:eastAsia="ja-JP"/>
               </w:rPr>
               <w:drawing>
                 <wp:inline distT="0" distB="0" distL="0" distR="0">
@@ -7117,7 +7115,7 @@
                 <w:rFonts w:ascii="Georgia" w:hAnsi="Georgia"/>
                 <w:noProof/>
                 <w:sz w:val="20"/>
-                <w:lang w:val="de-CH" w:eastAsia="de-CH"/>
+                <w:lang w:val="de-CH" w:eastAsia="ja-JP"/>
               </w:rPr>
               <w:drawing>
                 <wp:inline distT="0" distB="0" distL="0" distR="0">
@@ -7286,7 +7284,7 @@
                 <w:rFonts w:ascii="Georgia" w:hAnsi="Georgia"/>
                 <w:noProof/>
                 <w:sz w:val="20"/>
-                <w:lang w:val="de-CH" w:eastAsia="de-CH"/>
+                <w:lang w:val="de-CH" w:eastAsia="ja-JP"/>
               </w:rPr>
               <w:drawing>
                 <wp:inline distT="0" distB="0" distL="0" distR="0">
@@ -7449,7 +7447,7 @@
                 <w:rFonts w:ascii="Georgia" w:hAnsi="Georgia"/>
                 <w:noProof/>
                 <w:sz w:val="20"/>
-                <w:lang w:val="de-CH" w:eastAsia="de-CH"/>
+                <w:lang w:val="de-CH" w:eastAsia="ja-JP"/>
               </w:rPr>
               <mc:AlternateContent>
                 <mc:Choice Requires="wpg">
@@ -8049,7 +8047,7 @@
               <w:rPr>
                 <w:rFonts w:ascii="Georgia" w:hAnsi="Georgia"/>
                 <w:noProof/>
-                <w:lang w:val="de-CH" w:eastAsia="de-CH"/>
+                <w:lang w:val="de-CH" w:eastAsia="ja-JP"/>
               </w:rPr>
               <w:drawing>
                 <wp:inline distT="0" distB="0" distL="0" distR="0">
@@ -8123,7 +8121,7 @@
               <w:rPr>
                 <w:rFonts w:ascii="Georgia" w:hAnsi="Georgia"/>
                 <w:noProof/>
-                <w:lang w:val="de-CH" w:eastAsia="de-CH"/>
+                <w:lang w:val="de-CH" w:eastAsia="ja-JP"/>
               </w:rPr>
               <w:drawing>
                 <wp:inline distT="0" distB="0" distL="0" distR="0">
@@ -8287,7 +8285,7 @@
                 <w:rFonts w:ascii="Georgia" w:hAnsi="Georgia"/>
                 <w:noProof/>
                 <w:sz w:val="20"/>
-                <w:lang w:val="de-CH" w:eastAsia="de-CH"/>
+                <w:lang w:val="de-CH" w:eastAsia="ja-JP"/>
               </w:rPr>
               <w:drawing>
                 <wp:inline distT="0" distB="0" distL="0" distR="0">
@@ -8474,7 +8472,7 @@
                 <w:rFonts w:ascii="Georgia" w:hAnsi="Georgia"/>
                 <w:noProof/>
                 <w:sz w:val="20"/>
-                <w:lang w:val="de-CH" w:eastAsia="de-CH"/>
+                <w:lang w:val="de-CH" w:eastAsia="ja-JP"/>
               </w:rPr>
               <w:drawing>
                 <wp:inline distT="0" distB="0" distL="0" distR="0">
@@ -8621,7 +8619,7 @@
                 <w:rFonts w:ascii="Georgia" w:hAnsi="Georgia"/>
                 <w:noProof/>
                 <w:sz w:val="20"/>
-                <w:lang w:val="de-CH" w:eastAsia="de-CH"/>
+                <w:lang w:val="de-CH" w:eastAsia="ja-JP"/>
               </w:rPr>
               <w:drawing>
                 <wp:inline distT="0" distB="0" distL="0" distR="0">
@@ -8786,7 +8784,7 @@
                 <w:rFonts w:ascii="Georgia" w:hAnsi="Georgia"/>
                 <w:noProof/>
                 <w:sz w:val="20"/>
-                <w:lang w:val="de-CH" w:eastAsia="de-CH"/>
+                <w:lang w:val="de-CH" w:eastAsia="ja-JP"/>
               </w:rPr>
               <w:drawing>
                 <wp:inline distT="0" distB="0" distL="0" distR="0">
@@ -8943,7 +8941,7 @@
               <w:rPr>
                 <w:rFonts w:ascii="Georgia" w:hAnsi="Georgia"/>
                 <w:noProof/>
-                <w:lang w:val="de-CH" w:eastAsia="de-CH"/>
+                <w:lang w:val="de-CH" w:eastAsia="ja-JP"/>
               </w:rPr>
               <w:drawing>
                 <wp:inline distT="0" distB="0" distL="0" distR="0">
@@ -9017,7 +9015,7 @@
               <w:rPr>
                 <w:rFonts w:ascii="Georgia" w:hAnsi="Georgia"/>
                 <w:noProof/>
-                <w:lang w:val="de-CH" w:eastAsia="de-CH"/>
+                <w:lang w:val="de-CH" w:eastAsia="ja-JP"/>
               </w:rPr>
               <w:drawing>
                 <wp:inline distT="0" distB="0" distL="0" distR="0">
@@ -9184,7 +9182,7 @@
               <w:rPr>
                 <w:rFonts w:ascii="Georgia" w:hAnsi="Georgia"/>
                 <w:noProof/>
-                <w:lang w:val="de-CH" w:eastAsia="de-CH"/>
+                <w:lang w:val="de-CH" w:eastAsia="ja-JP"/>
               </w:rPr>
               <w:drawing>
                 <wp:inline distT="0" distB="0" distL="0" distR="0">
@@ -9259,7 +9257,7 @@
               <w:rPr>
                 <w:rFonts w:ascii="Georgia" w:hAnsi="Georgia"/>
                 <w:noProof/>
-                <w:lang w:val="de-CH" w:eastAsia="de-CH"/>
+                <w:lang w:val="de-CH" w:eastAsia="ja-JP"/>
               </w:rPr>
               <w:drawing>
                 <wp:inline distT="0" distB="0" distL="0" distR="0">
@@ -9421,7 +9419,7 @@
                 <w:rFonts w:ascii="Georgia" w:hAnsi="Georgia"/>
                 <w:noProof/>
                 <w:sz w:val="20"/>
-                <w:lang w:val="de-CH" w:eastAsia="de-CH"/>
+                <w:lang w:val="de-CH" w:eastAsia="ja-JP"/>
               </w:rPr>
               <w:drawing>
                 <wp:inline distT="0" distB="0" distL="0" distR="0">
@@ -9494,7 +9492,7 @@
                 <w:rFonts w:ascii="Georgia" w:hAnsi="Georgia"/>
                 <w:noProof/>
                 <w:sz w:val="20"/>
-                <w:lang w:val="de-CH" w:eastAsia="de-CH"/>
+                <w:lang w:val="de-CH" w:eastAsia="ja-JP"/>
               </w:rPr>
               <w:drawing>
                 <wp:inline distT="0" distB="0" distL="0" distR="0">
@@ -9643,7 +9641,7 @@
                 <w:rFonts w:ascii="Georgia" w:hAnsi="Georgia"/>
                 <w:noProof/>
                 <w:sz w:val="20"/>
-                <w:lang w:val="de-CH" w:eastAsia="de-CH"/>
+                <w:lang w:val="de-CH" w:eastAsia="ja-JP"/>
               </w:rPr>
               <w:drawing>
                 <wp:inline distT="0" distB="0" distL="0" distR="0">
@@ -9817,7 +9815,7 @@
                 <w:rFonts w:ascii="Georgia" w:hAnsi="Georgia"/>
                 <w:noProof/>
                 <w:sz w:val="20"/>
-                <w:lang w:val="de-CH" w:eastAsia="de-CH"/>
+                <w:lang w:val="de-CH" w:eastAsia="ja-JP"/>
               </w:rPr>
               <w:drawing>
                 <wp:inline distT="0" distB="0" distL="0" distR="0">
@@ -9989,7 +9987,7 @@
                 <w:noProof/>
                 <w:spacing w:val="-9"/>
                 <w:sz w:val="18"/>
-                <w:lang w:val="de-CH" w:eastAsia="de-CH"/>
+                <w:lang w:val="de-CH" w:eastAsia="ja-JP"/>
               </w:rPr>
               <w:drawing>
                 <wp:inline distT="0" distB="0" distL="0" distR="0">
@@ -10109,7 +10107,7 @@
                 <w:noProof/>
                 <w:spacing w:val="-9"/>
                 <w:sz w:val="18"/>
-                <w:lang w:val="de-CH" w:eastAsia="de-CH"/>
+                <w:lang w:val="de-CH" w:eastAsia="ja-JP"/>
               </w:rPr>
               <w:drawing>
                 <wp:inline distT="0" distB="0" distL="0" distR="0">
@@ -10426,7 +10424,7 @@
                 <w:rFonts w:ascii="Georgia" w:hAnsi="Georgia"/>
                 <w:noProof/>
                 <w:sz w:val="20"/>
-                <w:lang w:val="de-CH" w:eastAsia="de-CH"/>
+                <w:lang w:val="de-CH" w:eastAsia="ja-JP"/>
               </w:rPr>
               <w:drawing>
                 <wp:inline distT="0" distB="0" distL="0" distR="0">
@@ -10585,7 +10583,7 @@
               <w:rPr>
                 <w:rFonts w:ascii="Georgia" w:hAnsi="Georgia"/>
                 <w:noProof/>
-                <w:lang w:val="de-CH" w:eastAsia="de-CH"/>
+                <w:lang w:val="de-CH" w:eastAsia="ja-JP"/>
               </w:rPr>
               <w:drawing>
                 <wp:inline distT="0" distB="0" distL="0" distR="0">
@@ -10668,7 +10666,7 @@
               <w:rPr>
                 <w:rFonts w:ascii="Georgia" w:hAnsi="Georgia"/>
                 <w:noProof/>
-                <w:lang w:val="de-CH" w:eastAsia="de-CH"/>
+                <w:lang w:val="de-CH" w:eastAsia="ja-JP"/>
               </w:rPr>
               <w:drawing>
                 <wp:inline distT="0" distB="0" distL="0" distR="0">
@@ -10933,7 +10931,7 @@
                 <w:rFonts w:ascii="Georgia" w:hAnsi="Georgia"/>
                 <w:noProof/>
                 <w:sz w:val="20"/>
-                <w:lang w:val="de-CH" w:eastAsia="de-CH"/>
+                <w:lang w:val="de-CH" w:eastAsia="ja-JP"/>
               </w:rPr>
               <w:drawing>
                 <wp:inline distT="0" distB="0" distL="0" distR="0">
@@ -11233,7 +11231,7 @@
                 <w:rFonts w:ascii="Georgia" w:hAnsi="Georgia"/>
                 <w:noProof/>
                 <w:sz w:val="20"/>
-                <w:lang w:val="de-CH" w:eastAsia="de-CH"/>
+                <w:lang w:val="de-CH" w:eastAsia="ja-JP"/>
               </w:rPr>
               <w:drawing>
                 <wp:inline distT="0" distB="0" distL="0" distR="0">
@@ -11306,7 +11304,7 @@
                 <w:rFonts w:ascii="Georgia" w:hAnsi="Georgia"/>
                 <w:noProof/>
                 <w:sz w:val="20"/>
-                <w:lang w:val="de-CH" w:eastAsia="de-CH"/>
+                <w:lang w:val="de-CH" w:eastAsia="ja-JP"/>
               </w:rPr>
               <w:drawing>
                 <wp:inline distT="0" distB="0" distL="0" distR="0">
@@ -11455,7 +11453,7 @@
                 <w:rFonts w:ascii="Georgia" w:hAnsi="Georgia"/>
                 <w:noProof/>
                 <w:sz w:val="20"/>
-                <w:lang w:val="de-CH" w:eastAsia="de-CH"/>
+                <w:lang w:val="de-CH" w:eastAsia="ja-JP"/>
               </w:rPr>
               <w:drawing>
                 <wp:inline distT="0" distB="0" distL="0" distR="0">
@@ -11528,7 +11526,7 @@
                 <w:rFonts w:ascii="Georgia" w:hAnsi="Georgia"/>
                 <w:noProof/>
                 <w:sz w:val="20"/>
-                <w:lang w:val="de-CH" w:eastAsia="de-CH"/>
+                <w:lang w:val="de-CH" w:eastAsia="ja-JP"/>
               </w:rPr>
               <w:drawing>
                 <wp:inline distT="0" distB="0" distL="0" distR="0">
@@ -11705,7 +11703,7 @@
                 <w:rFonts w:ascii="Georgia" w:hAnsi="Georgia"/>
                 <w:noProof/>
                 <w:sz w:val="20"/>
-                <w:lang w:val="de-CH" w:eastAsia="de-CH"/>
+                <w:lang w:val="de-CH" w:eastAsia="ja-JP"/>
               </w:rPr>
               <w:drawing>
                 <wp:inline distT="0" distB="0" distL="0" distR="0">
@@ -12111,7 +12109,7 @@
                 <w:rFonts w:ascii="Georgia" w:hAnsi="Georgia"/>
                 <w:noProof/>
                 <w:sz w:val="20"/>
-                <w:lang w:val="de-CH" w:eastAsia="de-CH"/>
+                <w:lang w:val="de-CH" w:eastAsia="ja-JP"/>
               </w:rPr>
               <mc:AlternateContent>
                 <mc:Choice Requires="wpg">
@@ -16824,7 +16822,7 @@
               <w:rPr>
                 <w:rFonts w:ascii="Georgia" w:hAnsi="Georgia"/>
                 <w:noProof/>
-                <w:lang w:val="de-CH" w:eastAsia="de-CH"/>
+                <w:lang w:val="de-CH" w:eastAsia="ja-JP"/>
               </w:rPr>
               <w:drawing>
                 <wp:inline distT="0" distB="0" distL="0" distR="0">
@@ -16898,7 +16896,7 @@
               <w:rPr>
                 <w:rFonts w:ascii="Georgia" w:hAnsi="Georgia"/>
                 <w:noProof/>
-                <w:lang w:val="de-CH" w:eastAsia="de-CH"/>
+                <w:lang w:val="de-CH" w:eastAsia="ja-JP"/>
               </w:rPr>
               <w:drawing>
                 <wp:inline distT="0" distB="0" distL="0" distR="0">
@@ -17070,7 +17068,7 @@
               <w:rPr>
                 <w:rFonts w:ascii="Georgia" w:hAnsi="Georgia"/>
                 <w:noProof/>
-                <w:lang w:val="de-CH" w:eastAsia="de-CH"/>
+                <w:lang w:val="de-CH" w:eastAsia="ja-JP"/>
               </w:rPr>
               <w:drawing>
                 <wp:inline distT="0" distB="0" distL="0" distR="0">
@@ -17492,7 +17490,7 @@
                 <w:rFonts w:ascii="Georgia" w:hAnsi="Georgia"/>
                 <w:noProof/>
                 <w:sz w:val="20"/>
-                <w:lang w:val="de-CH" w:eastAsia="de-CH"/>
+                <w:lang w:val="de-CH" w:eastAsia="ja-JP"/>
               </w:rPr>
               <w:drawing>
                 <wp:inline distT="0" distB="0" distL="0" distR="0">
@@ -18631,7 +18629,7 @@
                 <w:rFonts w:ascii="Georgia" w:hAnsi="Georgia"/>
                 <w:noProof/>
                 <w:sz w:val="20"/>
-                <w:lang w:val="de-CH" w:eastAsia="de-CH"/>
+                <w:lang w:val="de-CH" w:eastAsia="ja-JP"/>
               </w:rPr>
               <w:drawing>
                 <wp:inline distT="0" distB="0" distL="0" distR="0">
@@ -18994,7 +18992,7 @@
                 <w:rFonts w:ascii="Georgia" w:hAnsi="Georgia"/>
                 <w:noProof/>
                 <w:sz w:val="20"/>
-                <w:lang w:val="de-CH" w:eastAsia="de-CH"/>
+                <w:lang w:val="de-CH" w:eastAsia="ja-JP"/>
               </w:rPr>
               <w:drawing>
                 <wp:inline distT="0" distB="0" distL="0" distR="0">
@@ -19171,7 +19169,7 @@
                 <w:rFonts w:ascii="Georgia" w:hAnsi="Georgia"/>
                 <w:noProof/>
                 <w:sz w:val="20"/>
-                <w:lang w:val="de-CH" w:eastAsia="de-CH"/>
+                <w:lang w:val="de-CH" w:eastAsia="ja-JP"/>
               </w:rPr>
               <w:drawing>
                 <wp:inline distT="0" distB="0" distL="0" distR="0">
@@ -19245,7 +19243,7 @@
                 <w:rFonts w:ascii="Georgia" w:hAnsi="Georgia"/>
                 <w:noProof/>
                 <w:sz w:val="20"/>
-                <w:lang w:val="de-CH" w:eastAsia="de-CH"/>
+                <w:lang w:val="de-CH" w:eastAsia="ja-JP"/>
               </w:rPr>
               <w:drawing>
                 <wp:inline distT="0" distB="0" distL="0" distR="0">
@@ -19426,7 +19424,7 @@
                 <w:rFonts w:ascii="Georgia" w:hAnsi="Georgia"/>
                 <w:noProof/>
                 <w:sz w:val="20"/>
-                <w:lang w:val="de-CH" w:eastAsia="de-CH"/>
+                <w:lang w:val="de-CH" w:eastAsia="ja-JP"/>
               </w:rPr>
               <w:drawing>
                 <wp:inline distT="0" distB="0" distL="0" distR="0">
@@ -19744,7 +19742,7 @@
                 <w:rFonts w:ascii="Georgia" w:hAnsi="Georgia"/>
                 <w:noProof/>
                 <w:sz w:val="20"/>
-                <w:lang w:val="de-CH" w:eastAsia="de-CH"/>
+                <w:lang w:val="de-CH" w:eastAsia="ja-JP"/>
               </w:rPr>
               <w:drawing>
                 <wp:inline distT="0" distB="0" distL="0" distR="0">
@@ -19933,7 +19931,7 @@
                 <w:rFonts w:ascii="Georgia" w:hAnsi="Georgia"/>
                 <w:noProof/>
                 <w:sz w:val="20"/>
-                <w:lang w:val="de-CH" w:eastAsia="de-CH"/>
+                <w:lang w:val="de-CH" w:eastAsia="ja-JP"/>
               </w:rPr>
               <w:drawing>
                 <wp:inline distT="0" distB="0" distL="0" distR="0">
@@ -20329,7 +20327,7 @@
                 <w:rFonts w:ascii="Georgia" w:hAnsi="Georgia"/>
                 <w:noProof/>
                 <w:sz w:val="20"/>
-                <w:lang w:val="de-CH" w:eastAsia="de-CH"/>
+                <w:lang w:val="de-CH" w:eastAsia="ja-JP"/>
               </w:rPr>
               <w:drawing>
                 <wp:inline distT="0" distB="0" distL="0" distR="0">
@@ -20404,7 +20402,7 @@
                 <w:rFonts w:ascii="Georgia" w:hAnsi="Georgia"/>
                 <w:noProof/>
                 <w:sz w:val="20"/>
-                <w:lang w:val="de-CH" w:eastAsia="de-CH"/>
+                <w:lang w:val="de-CH" w:eastAsia="ja-JP"/>
               </w:rPr>
               <w:drawing>
                 <wp:inline distT="0" distB="0" distL="0" distR="0">
@@ -20743,6 +20741,98 @@
           <w:rFonts w:ascii="Georgia" w:hAnsi="Georgia"/>
         </w:rPr>
       </w:pPr>
+    </w:p>
+    <w:p>
+      <w:pPr>
+        <w:rPr>
+          <w:rFonts w:ascii="Georgia" w:hAnsi="Georgia"/>
+          <w:lang w:val="de-CH"/>
+        </w:rPr>
+      </w:pPr>
+      <w:r>
+        <w:rPr>
+          <w:rFonts w:ascii="Georgia" w:hAnsi="Georgia"/>
+          <w:lang w:val="de-CH"/>
+        </w:rPr>
+        <w:t xml:space="preserve">Noch Fragen? Wenden Sie sich an </w:t>
+      </w:r>
+      <w:proofErr w:type="spellStart"/>
+      <w:r>
+        <w:rPr>
+          <w:rFonts w:ascii="Georgia" w:hAnsi="Georgia"/>
+          <w:lang w:val="de-CH"/>
+        </w:rPr>
+        <w:t>OpenStreetMap</w:t>
+      </w:r>
+      <w:proofErr w:type="spellEnd"/>
+      <w:r>
+        <w:rPr>
+          <w:rFonts w:ascii="Georgia" w:hAnsi="Georgia"/>
+          <w:lang w:val="de-CH"/>
+        </w:rPr>
+        <w:t xml:space="preserve"> Schweiz (info@osm.ch) oder Stefan Keller (sfkeller@hsr.ch)!</w:t>
+      </w:r>
+    </w:p>
+    <w:p>
+      <w:pPr>
+        <w:rPr>
+          <w:rFonts w:ascii="Georgia" w:hAnsi="Georgia"/>
+          <w:lang w:val="de-CH"/>
+        </w:rPr>
+      </w:pPr>
+    </w:p>
+    <w:p>
+      <w:pPr>
+        <w:rPr>
+          <w:rFonts w:ascii="Georgia" w:hAnsi="Georgia"/>
+          <w:lang w:val="de-CH"/>
+        </w:rPr>
+      </w:pPr>
+      <w:hyperlink r:id="rId94" w:history="1">
+        <w:r>
+          <w:rPr>
+            <w:rStyle w:val="Hyperlink"/>
+            <w:rFonts w:ascii="Georgia" w:hAnsi="Georgia"/>
+            <w:lang w:val="de-CH"/>
+          </w:rPr>
+          <w:t>https://www.openschoolmaps.org</w:t>
+        </w:r>
+      </w:hyperlink>
+    </w:p>
+    <w:p>
+      <w:pPr>
+        <w:rPr>
+          <w:rFonts w:ascii="Georgia" w:hAnsi="Georgia"/>
+          <w:lang w:val="de-CH"/>
+        </w:rPr>
+      </w:pPr>
+    </w:p>
+    <w:p>
+      <w:pPr>
+        <w:rPr>
+          <w:rFonts w:ascii="Georgia" w:hAnsi="Georgia"/>
+          <w:lang w:val="de-CH"/>
+        </w:rPr>
+      </w:pPr>
+      <w:r>
+        <w:rPr>
+          <w:rFonts w:ascii="Georgia" w:hAnsi="Georgia"/>
+          <w:lang w:val="de-CH"/>
+        </w:rPr>
+        <w:t xml:space="preserve">Frei verwendbar unter CC0 1.0: </w:t>
+      </w:r>
+      <w:hyperlink r:id="rId95" w:history="1">
+        <w:r>
+          <w:rPr>
+            <w:rStyle w:val="Hyperlink"/>
+            <w:rFonts w:ascii="Georgia" w:hAnsi="Georgia"/>
+            <w:lang w:val="de-CH"/>
+          </w:rPr>
+          <w:t>http://creativecommons.org/publicdomain/zero/1.0/</w:t>
+        </w:r>
+      </w:hyperlink>
+      <w:bookmarkStart w:id="0" w:name="_GoBack"/>
+      <w:bookmarkEnd w:id="0"/>
     </w:p>
     <w:sectPr>
       <w:pgSz w:w="11900" w:h="16840"/>
@@ -20806,7 +20896,7 @@
           <w:rPr>
             <w:noProof/>
           </w:rPr>
-          <w:t>2</w:t>
+          <w:t>4</w:t>
         </w:r>
         <w:r>
           <w:rPr>
@@ -20863,7 +20953,7 @@
     <w:r>
       <w:rPr>
         <w:noProof/>
-        <w:lang w:val="de-CH" w:eastAsia="de-CH"/>
+        <w:lang w:val="de-CH" w:eastAsia="ja-JP"/>
       </w:rPr>
       <mc:AlternateContent>
         <mc:Choice Requires="wps">
@@ -21006,7 +21096,7 @@
                               <w:color w:val="7F7F7F"/>
                               <w:sz w:val="20"/>
                             </w:rPr>
-                            <w:t>July 17, 2018</w:t>
+                            <w:t>July 18, 2018</w:t>
                           </w:r>
                           <w:r>
                             <w:rPr>
@@ -21126,7 +21216,7 @@
                         <w:color w:val="7F7F7F"/>
                         <w:sz w:val="20"/>
                       </w:rPr>
-                      <w:t>July 17, 2018</w:t>
+                      <w:t>July 18, 2018</w:t>
                     </w:r>
                     <w:r>
                       <w:rPr>
@@ -21650,6 +21740,17 @@
       <w:rFonts w:ascii="Arial" w:eastAsia="Arial" w:hAnsi="Arial" w:cs="Arial"/>
     </w:rPr>
   </w:style>
+  <w:style w:type="character" w:styleId="Hyperlink">
+    <w:name w:val="Hyperlink"/>
+    <w:basedOn w:val="DefaultParagraphFont"/>
+    <w:uiPriority w:val="99"/>
+    <w:unhideWhenUsed/>
+    <w:rsid w:val="009B0A94"/>
+    <w:rPr>
+      <w:color w:val="0000FF" w:themeColor="hyperlink"/>
+      <w:u w:val="single"/>
+    </w:rPr>
+  </w:style>
 </w:styles>
 </file>
 
@@ -21941,7 +22042,7 @@
 </file>
 
 <file path=customXml/itemProps1.xml><?xml version="1.0" encoding="utf-8"?>
-<ds:datastoreItem xmlns:ds="http://schemas.openxmlformats.org/officeDocument/2006/customXml" ds:itemID="{D7E748D7-A11E-487E-A250-4DA990287E24}">
+<ds:datastoreItem xmlns:ds="http://schemas.openxmlformats.org/officeDocument/2006/customXml" ds:itemID="{0AA809A2-B43B-47E7-B515-3C741172477F}">
   <ds:schemaRefs>
     <ds:schemaRef ds:uri="http://schemas.openxmlformats.org/officeDocument/2006/bibliography"/>
   </ds:schemaRefs>

</xml_diff>

<commit_message>
Added image to license information in cheatsheet and made new pdf version
</commit_message>
<xml_diff>
--- a/lehrmittel/OpenStreetMap Tagging Cheatsheet.docx
+++ b/lehrmittel/OpenStreetMap Tagging Cheatsheet.docx
@@ -20819,9 +20819,87 @@
           <w:rFonts w:ascii="Georgia" w:hAnsi="Georgia"/>
           <w:lang w:val="de-CH"/>
         </w:rPr>
-        <w:t xml:space="preserve">Frei verwendbar unter CC0 1.0: </w:t>
+        <w:t>Frei verwendbar unter CC0</w:t>
       </w:r>
-      <w:hyperlink r:id="rId95" w:history="1">
+      <w:bookmarkStart w:id="0" w:name="_GoBack"/>
+      <w:bookmarkEnd w:id="0"/>
+      <w:r>
+        <w:rPr>
+          <w:rFonts w:ascii="Georgia" w:hAnsi="Georgia"/>
+          <w:lang w:val="de-CH"/>
+        </w:rPr>
+        <w:t xml:space="preserve"> 1.0</w:t>
+      </w:r>
+      <w:r>
+        <w:rPr>
+          <w:rFonts w:ascii="Georgia" w:hAnsi="Georgia"/>
+          <w:lang w:val="de-CH"/>
+        </w:rPr>
+        <w:t xml:space="preserve"> </w:t>
+      </w:r>
+      <w:r>
+        <w:rPr>
+          <w:rFonts w:ascii="Georgia" w:hAnsi="Georgia"/>
+          <w:noProof/>
+          <w:lang w:val="de-CH" w:eastAsia="ja-JP"/>
+        </w:rPr>
+        <w:drawing>
+          <wp:inline distT="0" distB="0" distL="0" distR="0">
+            <wp:extent cx="512064" cy="178582"/>
+            <wp:effectExtent l="0" t="0" r="2540" b="0"/>
+            <wp:docPr id="2" name="Picture 2" descr="C:\Users\lvonnied\OpenSchoolMaps.ch\bilder\license.png"/>
+            <wp:cNvGraphicFramePr>
+              <a:graphicFrameLocks xmlns:a="http://schemas.openxmlformats.org/drawingml/2006/main" noChangeAspect="1"/>
+            </wp:cNvGraphicFramePr>
+            <a:graphic xmlns:a="http://schemas.openxmlformats.org/drawingml/2006/main">
+              <a:graphicData uri="http://schemas.openxmlformats.org/drawingml/2006/picture">
+                <pic:pic xmlns:pic="http://schemas.openxmlformats.org/drawingml/2006/picture">
+                  <pic:nvPicPr>
+                    <pic:cNvPr id="0" name="Picture 1" descr="C:\Users\lvonnied\OpenSchoolMaps.ch\bilder\license.png"/>
+                    <pic:cNvPicPr>
+                      <a:picLocks noChangeAspect="1" noChangeArrowheads="1"/>
+                    </pic:cNvPicPr>
+                  </pic:nvPicPr>
+                  <pic:blipFill>
+                    <a:blip r:embed="rId95">
+                      <a:extLst>
+                        <a:ext uri="{28A0092B-C50C-407E-A947-70E740481C1C}">
+                          <a14:useLocalDpi xmlns:a14="http://schemas.microsoft.com/office/drawing/2010/main" val="0"/>
+                        </a:ext>
+                      </a:extLst>
+                    </a:blip>
+                    <a:srcRect/>
+                    <a:stretch>
+                      <a:fillRect/>
+                    </a:stretch>
+                  </pic:blipFill>
+                  <pic:spPr bwMode="auto">
+                    <a:xfrm>
+                      <a:off x="0" y="0"/>
+                      <a:ext cx="764048" cy="266461"/>
+                    </a:xfrm>
+                    <a:prstGeom prst="rect">
+                      <a:avLst/>
+                    </a:prstGeom>
+                    <a:noFill/>
+                    <a:ln>
+                      <a:noFill/>
+                    </a:ln>
+                  </pic:spPr>
+                </pic:pic>
+              </a:graphicData>
+            </a:graphic>
+          </wp:inline>
+        </w:drawing>
+      </w:r>
+      <w:r>
+        <w:rPr>
+          <w:rFonts w:ascii="Georgia" w:hAnsi="Georgia"/>
+          <w:lang w:val="de-CH"/>
+        </w:rPr>
+        <w:t xml:space="preserve">: </w:t>
+      </w:r>
+      <w:hyperlink r:id="rId96" w:history="1">
         <w:r>
           <w:rPr>
             <w:rStyle w:val="Hyperlink"/>
@@ -20831,8 +20909,6 @@
           <w:t>http://creativecommons.org/publicdomain/zero/1.0/</w:t>
         </w:r>
       </w:hyperlink>
-      <w:bookmarkStart w:id="0" w:name="_GoBack"/>
-      <w:bookmarkEnd w:id="0"/>
     </w:p>
     <w:sectPr>
       <w:pgSz w:w="11900" w:h="16840"/>
@@ -20896,7 +20972,7 @@
           <w:rPr>
             <w:noProof/>
           </w:rPr>
-          <w:t>4</w:t>
+          <w:t>5</w:t>
         </w:r>
         <w:r>
           <w:rPr>
@@ -22042,7 +22118,7 @@
 </file>
 
 <file path=customXml/itemProps1.xml><?xml version="1.0" encoding="utf-8"?>
-<ds:datastoreItem xmlns:ds="http://schemas.openxmlformats.org/officeDocument/2006/customXml" ds:itemID="{0AA809A2-B43B-47E7-B515-3C741172477F}">
+<ds:datastoreItem xmlns:ds="http://schemas.openxmlformats.org/officeDocument/2006/customXml" ds:itemID="{8616E811-D792-4E47-B33F-7D170F7597A5}">
   <ds:schemaRefs>
     <ds:schemaRef ds:uri="http://schemas.openxmlformats.org/officeDocument/2006/bibliography"/>
   </ds:schemaRefs>

</xml_diff>

<commit_message>
Moved license.png at the start of the line for every document
</commit_message>
<xml_diff>
--- a/lehrmittel/OpenStreetMap Tagging Cheatsheet.docx
+++ b/lehrmittel/OpenStreetMap Tagging Cheatsheet.docx
@@ -20817,34 +20817,11 @@
       <w:r>
         <w:rPr>
           <w:rFonts w:ascii="Georgia" w:hAnsi="Georgia"/>
-          <w:lang w:val="de-CH"/>
-        </w:rPr>
-        <w:t>Frei verwendbar unter CC0</w:t>
-      </w:r>
-      <w:bookmarkStart w:id="0" w:name="_GoBack"/>
-      <w:bookmarkEnd w:id="0"/>
-      <w:r>
-        <w:rPr>
-          <w:rFonts w:ascii="Georgia" w:hAnsi="Georgia"/>
-          <w:lang w:val="de-CH"/>
-        </w:rPr>
-        <w:t xml:space="preserve"> 1.0</w:t>
-      </w:r>
-      <w:r>
-        <w:rPr>
-          <w:rFonts w:ascii="Georgia" w:hAnsi="Georgia"/>
-          <w:lang w:val="de-CH"/>
-        </w:rPr>
-        <w:t xml:space="preserve"> </w:t>
-      </w:r>
-      <w:r>
-        <w:rPr>
-          <w:rFonts w:ascii="Georgia" w:hAnsi="Georgia"/>
           <w:noProof/>
           <w:lang w:val="de-CH" w:eastAsia="ja-JP"/>
         </w:rPr>
         <w:drawing>
-          <wp:inline distT="0" distB="0" distL="0" distR="0">
+          <wp:inline distT="0" distB="0" distL="0" distR="0" wp14:anchorId="15B4434B" wp14:editId="3F86439A">
             <wp:extent cx="512064" cy="178582"/>
             <wp:effectExtent l="0" t="0" r="2540" b="0"/>
             <wp:docPr id="2" name="Picture 2" descr="C:\Users\lvonnied\OpenSchoolMaps.ch\bilder\license.png"/>
@@ -20897,7 +20874,30 @@
           <w:rFonts w:ascii="Georgia" w:hAnsi="Georgia"/>
           <w:lang w:val="de-CH"/>
         </w:rPr>
-        <w:t xml:space="preserve">: </w:t>
+        <w:t xml:space="preserve"> </w:t>
+      </w:r>
+      <w:r>
+        <w:rPr>
+          <w:rFonts w:ascii="Georgia" w:hAnsi="Georgia"/>
+          <w:lang w:val="de-CH"/>
+        </w:rPr>
+        <w:t>Frei verwendbar u</w:t>
+      </w:r>
+      <w:bookmarkStart w:id="0" w:name="_GoBack"/>
+      <w:bookmarkEnd w:id="0"/>
+      <w:r>
+        <w:rPr>
+          <w:rFonts w:ascii="Georgia" w:hAnsi="Georgia"/>
+          <w:lang w:val="de-CH"/>
+        </w:rPr>
+        <w:t>nter CC0</w:t>
+      </w:r>
+      <w:r>
+        <w:rPr>
+          <w:rFonts w:ascii="Georgia" w:hAnsi="Georgia"/>
+          <w:lang w:val="de-CH"/>
+        </w:rPr>
+        <w:t xml:space="preserve"> 1.0: </w:t>
       </w:r>
       <w:hyperlink r:id="rId96" w:history="1">
         <w:r>
@@ -21172,7 +21172,7 @@
                               <w:color w:val="7F7F7F"/>
                               <w:sz w:val="20"/>
                             </w:rPr>
-                            <w:t>July 18, 2018</w:t>
+                            <w:t>July 19, 2018</w:t>
                           </w:r>
                           <w:r>
                             <w:rPr>
@@ -21292,7 +21292,7 @@
                         <w:color w:val="7F7F7F"/>
                         <w:sz w:val="20"/>
                       </w:rPr>
-                      <w:t>July 18, 2018</w:t>
+                      <w:t>July 19, 2018</w:t>
                     </w:r>
                     <w:r>
                       <w:rPr>
@@ -22118,7 +22118,7 @@
 </file>
 
 <file path=customXml/itemProps1.xml><?xml version="1.0" encoding="utf-8"?>
-<ds:datastoreItem xmlns:ds="http://schemas.openxmlformats.org/officeDocument/2006/customXml" ds:itemID="{8616E811-D792-4E47-B33F-7D170F7597A5}">
+<ds:datastoreItem xmlns:ds="http://schemas.openxmlformats.org/officeDocument/2006/customXml" ds:itemID="{46F04DD7-BA28-4128-82F1-F60C46E17E61}">
   <ds:schemaRefs>
     <ds:schemaRef ds:uri="http://schemas.openxmlformats.org/officeDocument/2006/bibliography"/>
   </ds:schemaRefs>

</xml_diff>